<commit_message>
Update Module 1 - Microsoft Azure Data Fundamentals - Explore core data concepts.docx
</commit_message>
<xml_diff>
--- a/DP-900 Exam/Microsoft_Learn/Module 1 - Microsoft Azure Data Fundamentals - Explore core data concepts.docx
+++ b/DP-900 Exam/Microsoft_Learn/Module 1 - Microsoft Azure Data Fundamentals - Explore core data concepts.docx
@@ -495,6 +495,4430 @@
           <w14:ligatures w14:val="none"/>
         </w:rPr>
         <w:t>formats</w:t>
+      </w:r>
+      <w:proofErr w:type="gramEnd"/>
+    </w:p>
+    <w:p>
+      <w:pPr>
+        <w:shd w:val="clear" w:color="auto" w:fill="FFFFFF"/>
+        <w:spacing w:after="0" w:line="240" w:lineRule="auto"/>
+        <w:outlineLvl w:val="0"/>
+        <w:rPr>
+          <w:rFonts w:ascii="Segoe UI" w:eastAsia="Times New Roman" w:hAnsi="Segoe UI" w:cs="Segoe UI"/>
+          <w:b/>
+          <w:bCs/>
+          <w:color w:val="161616"/>
+          <w:kern w:val="36"/>
+          <w:sz w:val="48"/>
+          <w:szCs w:val="48"/>
+          <w14:ligatures w14:val="none"/>
+        </w:rPr>
+      </w:pPr>
+      <w:r>
+        <w:rPr>
+          <w:rFonts w:ascii="Segoe UI" w:eastAsia="Times New Roman" w:hAnsi="Segoe UI" w:cs="Segoe UI"/>
+          <w:b/>
+          <w:bCs/>
+          <w:color w:val="161616"/>
+          <w:kern w:val="36"/>
+          <w:sz w:val="48"/>
+          <w:szCs w:val="48"/>
+          <w14:ligatures w14:val="none"/>
+        </w:rPr>
+        <w:t xml:space="preserve">Identify data </w:t>
+      </w:r>
+      <w:proofErr w:type="gramStart"/>
+      <w:r>
+        <w:rPr>
+          <w:rFonts w:ascii="Segoe UI" w:eastAsia="Times New Roman" w:hAnsi="Segoe UI" w:cs="Segoe UI"/>
+          <w:b/>
+          <w:bCs/>
+          <w:color w:val="161616"/>
+          <w:kern w:val="36"/>
+          <w:sz w:val="48"/>
+          <w:szCs w:val="48"/>
+          <w14:ligatures w14:val="none"/>
+        </w:rPr>
+        <w:t>formats</w:t>
+      </w:r>
+      <w:proofErr w:type="gramEnd"/>
+    </w:p>
+    <w:p>
+      <w:pPr>
+        <w:shd w:val="clear" w:color="auto" w:fill="FFFFFF"/>
+        <w:spacing w:after="0" w:line="240" w:lineRule="auto"/>
+        <w:rPr>
+          <w:rFonts w:ascii="Segoe UI" w:eastAsia="Times New Roman" w:hAnsi="Segoe UI" w:cs="Segoe UI"/>
+          <w:color w:val="161616"/>
+          <w:kern w:val="0"/>
+          <w:sz w:val="24"/>
+          <w:szCs w:val="24"/>
+          <w14:ligatures w14:val="none"/>
+        </w:rPr>
+      </w:pPr>
+      <w:r>
+        <w:rPr>
+          <w:rFonts w:ascii="docons" w:eastAsia="Times New Roman" w:hAnsi="docons" w:cs="Segoe UI"/>
+          <w:color w:val="161616"/>
+          <w:kern w:val="0"/>
+          <w:sz w:val="14"/>
+          <w:szCs w:val="14"/>
+          <w:bdr w:val="none" w:sz="0" w:space="0" w:color="auto" w:frame="1"/>
+          <w14:ligatures w14:val="none"/>
+        </w:rPr>
+        <w:t>Completed</w:t>
+      </w:r>
+      <w:r>
+        <w:rPr>
+          <w:rFonts w:ascii="Segoe UI" w:eastAsia="Times New Roman" w:hAnsi="Segoe UI" w:cs="Segoe UI"/>
+          <w:color w:val="161616"/>
+          <w:kern w:val="0"/>
+          <w:sz w:val="18"/>
+          <w:szCs w:val="18"/>
+          <w14:ligatures w14:val="none"/>
+        </w:rPr>
+        <w:t>100 XP</w:t>
+      </w:r>
+    </w:p>
+    <w:p>
+      <w:pPr>
+        <w:numPr>
+          <w:ilvl w:val="0"/>
+          <w:numId w:val="3"/>
+        </w:numPr>
+        <w:shd w:val="clear" w:color="auto" w:fill="FFFFFF"/>
+        <w:spacing w:after="0" w:line="240" w:lineRule="auto"/>
+        <w:rPr>
+          <w:rFonts w:ascii="Segoe UI" w:eastAsia="Times New Roman" w:hAnsi="Segoe UI" w:cs="Segoe UI"/>
+          <w:kern w:val="0"/>
+          <w:sz w:val="24"/>
+          <w:szCs w:val="24"/>
+          <w14:ligatures w14:val="none"/>
+        </w:rPr>
+      </w:pPr>
+      <w:r>
+        <w:rPr>
+          <w:rFonts w:ascii="Segoe UI" w:eastAsia="Times New Roman" w:hAnsi="Segoe UI" w:cs="Segoe UI"/>
+          <w:kern w:val="0"/>
+          <w:sz w:val="24"/>
+          <w:szCs w:val="24"/>
+          <w14:ligatures w14:val="none"/>
+        </w:rPr>
+        <w:t>5 minutes</w:t>
+      </w:r>
+    </w:p>
+    <w:p>
+      <w:pPr>
+        <w:shd w:val="clear" w:color="auto" w:fill="FFFFFF"/>
+        <w:spacing w:before="100" w:beforeAutospacing="1" w:after="100" w:afterAutospacing="1" w:line="240" w:lineRule="auto"/>
+        <w:rPr>
+          <w:rFonts w:ascii="Segoe UI" w:eastAsia="Times New Roman" w:hAnsi="Segoe UI" w:cs="Segoe UI"/>
+          <w:color w:val="161616"/>
+          <w:kern w:val="0"/>
+          <w:sz w:val="24"/>
+          <w:szCs w:val="24"/>
+          <w14:ligatures w14:val="none"/>
+        </w:rPr>
+      </w:pPr>
+      <w:r>
+        <w:rPr>
+          <w:rFonts w:ascii="Segoe UI" w:eastAsia="Times New Roman" w:hAnsi="Segoe UI" w:cs="Segoe UI"/>
+          <w:color w:val="161616"/>
+          <w:kern w:val="0"/>
+          <w:sz w:val="24"/>
+          <w:szCs w:val="24"/>
+          <w14:ligatures w14:val="none"/>
+        </w:rPr>
+        <w:t xml:space="preserve">Data is a collection of facts such as numbers, descriptions, and observations used to record information. Data structures in which this data is organized often </w:t>
+      </w:r>
+      <w:proofErr w:type="gramStart"/>
+      <w:r>
+        <w:rPr>
+          <w:rFonts w:ascii="Segoe UI" w:eastAsia="Times New Roman" w:hAnsi="Segoe UI" w:cs="Segoe UI"/>
+          <w:color w:val="161616"/>
+          <w:kern w:val="0"/>
+          <w:sz w:val="24"/>
+          <w:szCs w:val="24"/>
+          <w14:ligatures w14:val="none"/>
+        </w:rPr>
+        <w:lastRenderedPageBreak/>
+        <w:t>represents</w:t>
+      </w:r>
+      <w:proofErr w:type="gramEnd"/>
+      <w:r>
+        <w:rPr>
+          <w:rFonts w:ascii="Segoe UI" w:eastAsia="Times New Roman" w:hAnsi="Segoe UI" w:cs="Segoe UI"/>
+          <w:color w:val="161616"/>
+          <w:kern w:val="0"/>
+          <w:sz w:val="24"/>
+          <w:szCs w:val="24"/>
+          <w14:ligatures w14:val="none"/>
+        </w:rPr>
+        <w:t> </w:t>
+      </w:r>
+      <w:r>
+        <w:rPr>
+          <w:rFonts w:ascii="Segoe UI" w:eastAsia="Times New Roman" w:hAnsi="Segoe UI" w:cs="Segoe UI"/>
+          <w:i/>
+          <w:iCs/>
+          <w:color w:val="161616"/>
+          <w:kern w:val="0"/>
+          <w:sz w:val="24"/>
+          <w:szCs w:val="24"/>
+          <w14:ligatures w14:val="none"/>
+        </w:rPr>
+        <w:t>entities</w:t>
+      </w:r>
+      <w:r>
+        <w:rPr>
+          <w:rFonts w:ascii="Segoe UI" w:eastAsia="Times New Roman" w:hAnsi="Segoe UI" w:cs="Segoe UI"/>
+          <w:color w:val="161616"/>
+          <w:kern w:val="0"/>
+          <w:sz w:val="24"/>
+          <w:szCs w:val="24"/>
+          <w14:ligatures w14:val="none"/>
+        </w:rPr>
+        <w:t> that are important to an organization (such as customers, products, sales orders, and so on). Each entity typically has one or more </w:t>
+      </w:r>
+      <w:r>
+        <w:rPr>
+          <w:rFonts w:ascii="Segoe UI" w:eastAsia="Times New Roman" w:hAnsi="Segoe UI" w:cs="Segoe UI"/>
+          <w:i/>
+          <w:iCs/>
+          <w:color w:val="161616"/>
+          <w:kern w:val="0"/>
+          <w:sz w:val="24"/>
+          <w:szCs w:val="24"/>
+          <w14:ligatures w14:val="none"/>
+        </w:rPr>
+        <w:t>attributes</w:t>
+      </w:r>
+      <w:r>
+        <w:rPr>
+          <w:rFonts w:ascii="Segoe UI" w:eastAsia="Times New Roman" w:hAnsi="Segoe UI" w:cs="Segoe UI"/>
+          <w:color w:val="161616"/>
+          <w:kern w:val="0"/>
+          <w:sz w:val="24"/>
+          <w:szCs w:val="24"/>
+          <w14:ligatures w14:val="none"/>
+        </w:rPr>
+        <w:t>, or characteristics (for example, a customer might have a name, an address, a phone number, and so on).</w:t>
+      </w:r>
+    </w:p>
+    <w:p>
+      <w:pPr>
+        <w:shd w:val="clear" w:color="auto" w:fill="FFFFFF"/>
+        <w:spacing w:before="100" w:beforeAutospacing="1" w:after="100" w:afterAutospacing="1" w:line="240" w:lineRule="auto"/>
+        <w:rPr>
+          <w:rFonts w:ascii="Segoe UI" w:eastAsia="Times New Roman" w:hAnsi="Segoe UI" w:cs="Segoe UI"/>
+          <w:color w:val="161616"/>
+          <w:kern w:val="0"/>
+          <w:sz w:val="24"/>
+          <w:szCs w:val="24"/>
+          <w14:ligatures w14:val="none"/>
+        </w:rPr>
+      </w:pPr>
+      <w:r>
+        <w:rPr>
+          <w:rFonts w:ascii="Segoe UI" w:eastAsia="Times New Roman" w:hAnsi="Segoe UI" w:cs="Segoe UI"/>
+          <w:color w:val="161616"/>
+          <w:kern w:val="0"/>
+          <w:sz w:val="24"/>
+          <w:szCs w:val="24"/>
+          <w14:ligatures w14:val="none"/>
+        </w:rPr>
+        <w:t>You can classify data as </w:t>
+      </w:r>
+      <w:r>
+        <w:rPr>
+          <w:rFonts w:ascii="Segoe UI" w:eastAsia="Times New Roman" w:hAnsi="Segoe UI" w:cs="Segoe UI"/>
+          <w:i/>
+          <w:iCs/>
+          <w:color w:val="161616"/>
+          <w:kern w:val="0"/>
+          <w:sz w:val="24"/>
+          <w:szCs w:val="24"/>
+          <w14:ligatures w14:val="none"/>
+        </w:rPr>
+        <w:t>structured</w:t>
+      </w:r>
+      <w:r>
+        <w:rPr>
+          <w:rFonts w:ascii="Segoe UI" w:eastAsia="Times New Roman" w:hAnsi="Segoe UI" w:cs="Segoe UI"/>
+          <w:color w:val="161616"/>
+          <w:kern w:val="0"/>
+          <w:sz w:val="24"/>
+          <w:szCs w:val="24"/>
+          <w14:ligatures w14:val="none"/>
+        </w:rPr>
+        <w:t>, </w:t>
+      </w:r>
+      <w:r>
+        <w:rPr>
+          <w:rFonts w:ascii="Segoe UI" w:eastAsia="Times New Roman" w:hAnsi="Segoe UI" w:cs="Segoe UI"/>
+          <w:i/>
+          <w:iCs/>
+          <w:color w:val="161616"/>
+          <w:kern w:val="0"/>
+          <w:sz w:val="24"/>
+          <w:szCs w:val="24"/>
+          <w14:ligatures w14:val="none"/>
+        </w:rPr>
+        <w:t>semi-structured</w:t>
+      </w:r>
+      <w:r>
+        <w:rPr>
+          <w:rFonts w:ascii="Segoe UI" w:eastAsia="Times New Roman" w:hAnsi="Segoe UI" w:cs="Segoe UI"/>
+          <w:color w:val="161616"/>
+          <w:kern w:val="0"/>
+          <w:sz w:val="24"/>
+          <w:szCs w:val="24"/>
+          <w14:ligatures w14:val="none"/>
+        </w:rPr>
+        <w:t>, or </w:t>
+      </w:r>
+      <w:r>
+        <w:rPr>
+          <w:rFonts w:ascii="Segoe UI" w:eastAsia="Times New Roman" w:hAnsi="Segoe UI" w:cs="Segoe UI"/>
+          <w:i/>
+          <w:iCs/>
+          <w:color w:val="161616"/>
+          <w:kern w:val="0"/>
+          <w:sz w:val="24"/>
+          <w:szCs w:val="24"/>
+          <w14:ligatures w14:val="none"/>
+        </w:rPr>
+        <w:t>unstructured</w:t>
+      </w:r>
+      <w:r>
+        <w:rPr>
+          <w:rFonts w:ascii="Segoe UI" w:eastAsia="Times New Roman" w:hAnsi="Segoe UI" w:cs="Segoe UI"/>
+          <w:color w:val="161616"/>
+          <w:kern w:val="0"/>
+          <w:sz w:val="24"/>
+          <w:szCs w:val="24"/>
+          <w14:ligatures w14:val="none"/>
+        </w:rPr>
+        <w:t>.</w:t>
+      </w:r>
+    </w:p>
+    <w:p>
+      <w:pPr>
+        <w:shd w:val="clear" w:color="auto" w:fill="FFFFFF"/>
+        <w:spacing w:before="480" w:after="180" w:line="240" w:lineRule="auto"/>
+        <w:outlineLvl w:val="1"/>
+        <w:rPr>
+          <w:rFonts w:ascii="Segoe UI" w:eastAsia="Times New Roman" w:hAnsi="Segoe UI" w:cs="Segoe UI"/>
+          <w:b/>
+          <w:bCs/>
+          <w:color w:val="161616"/>
+          <w:kern w:val="0"/>
+          <w:sz w:val="36"/>
+          <w:szCs w:val="36"/>
+          <w14:ligatures w14:val="none"/>
+        </w:rPr>
+      </w:pPr>
+      <w:r>
+        <w:rPr>
+          <w:rFonts w:ascii="Segoe UI" w:eastAsia="Times New Roman" w:hAnsi="Segoe UI" w:cs="Segoe UI"/>
+          <w:b/>
+          <w:bCs/>
+          <w:color w:val="161616"/>
+          <w:kern w:val="0"/>
+          <w:sz w:val="36"/>
+          <w:szCs w:val="36"/>
+          <w14:ligatures w14:val="none"/>
+        </w:rPr>
+        <w:t>Structured data</w:t>
+      </w:r>
+    </w:p>
+    <w:p>
+      <w:pPr>
+        <w:shd w:val="clear" w:color="auto" w:fill="FFFFFF"/>
+        <w:spacing w:before="100" w:beforeAutospacing="1" w:after="100" w:afterAutospacing="1" w:line="240" w:lineRule="auto"/>
+        <w:rPr>
+          <w:rFonts w:ascii="Segoe UI" w:eastAsia="Times New Roman" w:hAnsi="Segoe UI" w:cs="Segoe UI"/>
+          <w:color w:val="161616"/>
+          <w:kern w:val="0"/>
+          <w:sz w:val="24"/>
+          <w:szCs w:val="24"/>
+          <w14:ligatures w14:val="none"/>
+        </w:rPr>
+      </w:pPr>
+      <w:r>
+        <w:rPr>
+          <w:rFonts w:ascii="Segoe UI" w:eastAsia="Times New Roman" w:hAnsi="Segoe UI" w:cs="Segoe UI"/>
+          <w:color w:val="161616"/>
+          <w:kern w:val="0"/>
+          <w:sz w:val="24"/>
+          <w:szCs w:val="24"/>
+          <w14:ligatures w14:val="none"/>
+        </w:rPr>
+        <w:t>Structured data is data that adheres to a fixed </w:t>
+      </w:r>
+      <w:r>
+        <w:rPr>
+          <w:rFonts w:ascii="Segoe UI" w:eastAsia="Times New Roman" w:hAnsi="Segoe UI" w:cs="Segoe UI"/>
+          <w:i/>
+          <w:iCs/>
+          <w:color w:val="161616"/>
+          <w:kern w:val="0"/>
+          <w:sz w:val="24"/>
+          <w:szCs w:val="24"/>
+          <w14:ligatures w14:val="none"/>
+        </w:rPr>
+        <w:t>schema</w:t>
+      </w:r>
+      <w:r>
+        <w:rPr>
+          <w:rFonts w:ascii="Segoe UI" w:eastAsia="Times New Roman" w:hAnsi="Segoe UI" w:cs="Segoe UI"/>
+          <w:color w:val="161616"/>
+          <w:kern w:val="0"/>
+          <w:sz w:val="24"/>
+          <w:szCs w:val="24"/>
+          <w14:ligatures w14:val="none"/>
+        </w:rPr>
+        <w:t xml:space="preserve">, so </w:t>
+      </w:r>
+      <w:proofErr w:type="gramStart"/>
+      <w:r>
+        <w:rPr>
+          <w:rFonts w:ascii="Segoe UI" w:eastAsia="Times New Roman" w:hAnsi="Segoe UI" w:cs="Segoe UI"/>
+          <w:color w:val="161616"/>
+          <w:kern w:val="0"/>
+          <w:sz w:val="24"/>
+          <w:szCs w:val="24"/>
+          <w14:ligatures w14:val="none"/>
+        </w:rPr>
+        <w:t>all of</w:t>
+      </w:r>
+      <w:proofErr w:type="gramEnd"/>
+      <w:r>
+        <w:rPr>
+          <w:rFonts w:ascii="Segoe UI" w:eastAsia="Times New Roman" w:hAnsi="Segoe UI" w:cs="Segoe UI"/>
+          <w:color w:val="161616"/>
+          <w:kern w:val="0"/>
+          <w:sz w:val="24"/>
+          <w:szCs w:val="24"/>
+          <w14:ligatures w14:val="none"/>
+        </w:rPr>
+        <w:t xml:space="preserve"> the data has the same fields or properties. Most commonly, the schema for structured data entities is </w:t>
+      </w:r>
+      <w:r>
+        <w:rPr>
+          <w:rFonts w:ascii="Segoe UI" w:eastAsia="Times New Roman" w:hAnsi="Segoe UI" w:cs="Segoe UI"/>
+          <w:i/>
+          <w:iCs/>
+          <w:color w:val="161616"/>
+          <w:kern w:val="0"/>
+          <w:sz w:val="24"/>
+          <w:szCs w:val="24"/>
+          <w14:ligatures w14:val="none"/>
+        </w:rPr>
+        <w:t>tabular</w:t>
+      </w:r>
+      <w:r>
+        <w:rPr>
+          <w:rFonts w:ascii="Segoe UI" w:eastAsia="Times New Roman" w:hAnsi="Segoe UI" w:cs="Segoe UI"/>
+          <w:color w:val="161616"/>
+          <w:kern w:val="0"/>
+          <w:sz w:val="24"/>
+          <w:szCs w:val="24"/>
+          <w14:ligatures w14:val="none"/>
+        </w:rPr>
+        <w:t> - in other words, the data is represented in one or more tables that consist of rows to represent each instance of a data entity, and columns to represent attributes of the entity. For example, the following image shows tabular data representations for </w:t>
+      </w:r>
+      <w:r>
+        <w:rPr>
+          <w:rFonts w:ascii="Segoe UI" w:eastAsia="Times New Roman" w:hAnsi="Segoe UI" w:cs="Segoe UI"/>
+          <w:i/>
+          <w:iCs/>
+          <w:color w:val="161616"/>
+          <w:kern w:val="0"/>
+          <w:sz w:val="24"/>
+          <w:szCs w:val="24"/>
+          <w14:ligatures w14:val="none"/>
+        </w:rPr>
+        <w:t>Customer</w:t>
+      </w:r>
+      <w:r>
+        <w:rPr>
+          <w:rFonts w:ascii="Segoe UI" w:eastAsia="Times New Roman" w:hAnsi="Segoe UI" w:cs="Segoe UI"/>
+          <w:color w:val="161616"/>
+          <w:kern w:val="0"/>
+          <w:sz w:val="24"/>
+          <w:szCs w:val="24"/>
+          <w14:ligatures w14:val="none"/>
+        </w:rPr>
+        <w:t> and </w:t>
+      </w:r>
+      <w:r>
+        <w:rPr>
+          <w:rFonts w:ascii="Segoe UI" w:eastAsia="Times New Roman" w:hAnsi="Segoe UI" w:cs="Segoe UI"/>
+          <w:i/>
+          <w:iCs/>
+          <w:color w:val="161616"/>
+          <w:kern w:val="0"/>
+          <w:sz w:val="24"/>
+          <w:szCs w:val="24"/>
+          <w14:ligatures w14:val="none"/>
+        </w:rPr>
+        <w:t>Product</w:t>
+      </w:r>
+      <w:r>
+        <w:rPr>
+          <w:rFonts w:ascii="Segoe UI" w:eastAsia="Times New Roman" w:hAnsi="Segoe UI" w:cs="Segoe UI"/>
+          <w:color w:val="161616"/>
+          <w:kern w:val="0"/>
+          <w:sz w:val="24"/>
+          <w:szCs w:val="24"/>
+          <w14:ligatures w14:val="none"/>
+        </w:rPr>
+        <w:t> entities.</w:t>
+      </w:r>
+    </w:p>
+    <w:p>
+      <w:pPr>
+        <w:shd w:val="clear" w:color="auto" w:fill="FFFFFF"/>
+        <w:spacing w:before="100" w:beforeAutospacing="1" w:after="100" w:afterAutospacing="1" w:line="240" w:lineRule="auto"/>
+        <w:rPr>
+          <w:rFonts w:ascii="Segoe UI" w:eastAsia="Times New Roman" w:hAnsi="Segoe UI" w:cs="Segoe UI"/>
+          <w:color w:val="161616"/>
+          <w:kern w:val="0"/>
+          <w:sz w:val="24"/>
+          <w:szCs w:val="24"/>
+          <w14:ligatures w14:val="none"/>
+        </w:rPr>
+      </w:pPr>
+      <w:r>
+        <w:rPr>
+          <w:rFonts w:ascii="Segoe UI" w:eastAsia="Times New Roman" w:hAnsi="Segoe UI" w:cs="Segoe UI"/>
+          <w:noProof/>
+          <w:color w:val="161616"/>
+          <w:kern w:val="0"/>
+          <w:sz w:val="24"/>
+          <w:szCs w:val="24"/>
+          <w14:ligatures w14:val="none"/>
+        </w:rPr>
+        <w:drawing>
+          <wp:inline distT="0" distB="0" distL="0" distR="0" wp14:anchorId="74818B2A" wp14:editId="156F4BAA">
+            <wp:extent cx="5419725" cy="3190875"/>
+            <wp:effectExtent l="0" t="0" r="9525" b="9525"/>
+            <wp:docPr id="1286971605" name="Picture 2" descr="Image showing how structured data is represented in tables"/>
+            <wp:cNvGraphicFramePr>
+              <a:graphicFrameLocks xmlns:a="http://schemas.openxmlformats.org/drawingml/2006/main" noChangeAspect="1"/>
+            </wp:cNvGraphicFramePr>
+            <a:graphic xmlns:a="http://schemas.openxmlformats.org/drawingml/2006/main">
+              <a:graphicData uri="http://schemas.openxmlformats.org/drawingml/2006/picture">
+                <pic:pic xmlns:pic="http://schemas.openxmlformats.org/drawingml/2006/picture">
+                  <pic:nvPicPr>
+                    <pic:cNvPr id="0" name="Picture 2" descr="Image showing how structured data is represented in tables"/>
+                    <pic:cNvPicPr>
+                      <a:picLocks noChangeAspect="1" noChangeArrowheads="1"/>
+                    </pic:cNvPicPr>
+                  </pic:nvPicPr>
+                  <pic:blipFill>
+                    <a:blip r:embed="rId5">
+                      <a:extLst>
+                        <a:ext uri="{28A0092B-C50C-407E-A947-70E740481C1C}">
+                          <a14:useLocalDpi xmlns:a14="http://schemas.microsoft.com/office/drawing/2010/main" val="0"/>
+                        </a:ext>
+                      </a:extLst>
+                    </a:blip>
+                    <a:srcRect/>
+                    <a:stretch>
+                      <a:fillRect/>
+                    </a:stretch>
+                  </pic:blipFill>
+                  <pic:spPr bwMode="auto">
+                    <a:xfrm>
+                      <a:off x="0" y="0"/>
+                      <a:ext cx="5419725" cy="3190875"/>
+                    </a:xfrm>
+                    <a:prstGeom prst="rect">
+                      <a:avLst/>
+                    </a:prstGeom>
+                    <a:noFill/>
+                    <a:ln>
+                      <a:noFill/>
+                    </a:ln>
+                  </pic:spPr>
+                </pic:pic>
+              </a:graphicData>
+            </a:graphic>
+          </wp:inline>
+        </w:drawing>
+      </w:r>
+    </w:p>
+    <w:p>
+      <w:pPr>
+        <w:shd w:val="clear" w:color="auto" w:fill="FFFFFF"/>
+        <w:spacing w:before="100" w:beforeAutospacing="1" w:after="100" w:afterAutospacing="1" w:line="240" w:lineRule="auto"/>
+        <w:rPr>
+          <w:rFonts w:ascii="Segoe UI" w:eastAsia="Times New Roman" w:hAnsi="Segoe UI" w:cs="Segoe UI"/>
+          <w:color w:val="161616"/>
+          <w:kern w:val="0"/>
+          <w:sz w:val="24"/>
+          <w:szCs w:val="24"/>
+          <w14:ligatures w14:val="none"/>
+        </w:rPr>
+      </w:pPr>
+      <w:r>
+        <w:rPr>
+          <w:rFonts w:ascii="Segoe UI" w:eastAsia="Times New Roman" w:hAnsi="Segoe UI" w:cs="Segoe UI"/>
+          <w:color w:val="161616"/>
+          <w:kern w:val="0"/>
+          <w:sz w:val="24"/>
+          <w:szCs w:val="24"/>
+          <w14:ligatures w14:val="none"/>
+        </w:rPr>
+        <w:t>Structured data is often stored in a database in which multiple tables can reference one another by using key values in a </w:t>
+      </w:r>
+      <w:r>
+        <w:rPr>
+          <w:rFonts w:ascii="Segoe UI" w:eastAsia="Times New Roman" w:hAnsi="Segoe UI" w:cs="Segoe UI"/>
+          <w:i/>
+          <w:iCs/>
+          <w:color w:val="161616"/>
+          <w:kern w:val="0"/>
+          <w:sz w:val="24"/>
+          <w:szCs w:val="24"/>
+          <w14:ligatures w14:val="none"/>
+        </w:rPr>
+        <w:t>relational</w:t>
+      </w:r>
+      <w:r>
+        <w:rPr>
+          <w:rFonts w:ascii="Segoe UI" w:eastAsia="Times New Roman" w:hAnsi="Segoe UI" w:cs="Segoe UI"/>
+          <w:color w:val="161616"/>
+          <w:kern w:val="0"/>
+          <w:sz w:val="24"/>
+          <w:szCs w:val="24"/>
+          <w14:ligatures w14:val="none"/>
+        </w:rPr>
+        <w:t> </w:t>
+      </w:r>
+      <w:proofErr w:type="gramStart"/>
+      <w:r>
+        <w:rPr>
+          <w:rFonts w:ascii="Segoe UI" w:eastAsia="Times New Roman" w:hAnsi="Segoe UI" w:cs="Segoe UI"/>
+          <w:color w:val="161616"/>
+          <w:kern w:val="0"/>
+          <w:sz w:val="24"/>
+          <w:szCs w:val="24"/>
+          <w14:ligatures w14:val="none"/>
+        </w:rPr>
+        <w:t>model;</w:t>
+      </w:r>
+      <w:proofErr w:type="gramEnd"/>
+      <w:r>
+        <w:rPr>
+          <w:rFonts w:ascii="Segoe UI" w:eastAsia="Times New Roman" w:hAnsi="Segoe UI" w:cs="Segoe UI"/>
+          <w:color w:val="161616"/>
+          <w:kern w:val="0"/>
+          <w:sz w:val="24"/>
+          <w:szCs w:val="24"/>
+          <w14:ligatures w14:val="none"/>
+        </w:rPr>
+        <w:t xml:space="preserve"> which we'll explore in more depth later.</w:t>
+      </w:r>
+    </w:p>
+    <w:p>
+      <w:pPr>
+        <w:shd w:val="clear" w:color="auto" w:fill="FFFFFF"/>
+        <w:spacing w:before="480" w:after="180" w:line="240" w:lineRule="auto"/>
+        <w:outlineLvl w:val="1"/>
+        <w:rPr>
+          <w:rFonts w:ascii="Segoe UI" w:eastAsia="Times New Roman" w:hAnsi="Segoe UI" w:cs="Segoe UI"/>
+          <w:b/>
+          <w:bCs/>
+          <w:color w:val="161616"/>
+          <w:kern w:val="0"/>
+          <w:sz w:val="36"/>
+          <w:szCs w:val="36"/>
+          <w14:ligatures w14:val="none"/>
+        </w:rPr>
+      </w:pPr>
+      <w:r>
+        <w:rPr>
+          <w:rFonts w:ascii="Segoe UI" w:eastAsia="Times New Roman" w:hAnsi="Segoe UI" w:cs="Segoe UI"/>
+          <w:b/>
+          <w:bCs/>
+          <w:color w:val="161616"/>
+          <w:kern w:val="0"/>
+          <w:sz w:val="36"/>
+          <w:szCs w:val="36"/>
+          <w14:ligatures w14:val="none"/>
+        </w:rPr>
+        <w:t>Semi-structured data</w:t>
+      </w:r>
+    </w:p>
+    <w:p>
+      <w:pPr>
+        <w:shd w:val="clear" w:color="auto" w:fill="FFFFFF"/>
+        <w:spacing w:before="100" w:beforeAutospacing="1" w:after="100" w:afterAutospacing="1" w:line="240" w:lineRule="auto"/>
+        <w:rPr>
+          <w:rFonts w:ascii="Segoe UI" w:eastAsia="Times New Roman" w:hAnsi="Segoe UI" w:cs="Segoe UI"/>
+          <w:color w:val="161616"/>
+          <w:kern w:val="0"/>
+          <w:sz w:val="24"/>
+          <w:szCs w:val="24"/>
+          <w14:ligatures w14:val="none"/>
+        </w:rPr>
+      </w:pPr>
+      <w:r>
+        <w:rPr>
+          <w:rFonts w:ascii="Segoe UI" w:eastAsia="Times New Roman" w:hAnsi="Segoe UI" w:cs="Segoe UI"/>
+          <w:i/>
+          <w:iCs/>
+          <w:color w:val="161616"/>
+          <w:kern w:val="0"/>
+          <w:sz w:val="24"/>
+          <w:szCs w:val="24"/>
+          <w14:ligatures w14:val="none"/>
+        </w:rPr>
+        <w:lastRenderedPageBreak/>
+        <w:t>Semi-structured</w:t>
+      </w:r>
+      <w:r>
+        <w:rPr>
+          <w:rFonts w:ascii="Segoe UI" w:eastAsia="Times New Roman" w:hAnsi="Segoe UI" w:cs="Segoe UI"/>
+          <w:color w:val="161616"/>
+          <w:kern w:val="0"/>
+          <w:sz w:val="24"/>
+          <w:szCs w:val="24"/>
+          <w14:ligatures w14:val="none"/>
+        </w:rPr>
+        <w:t xml:space="preserve"> data is information that has some structure, but which allows for some variation between entity instances. For example, while most customers may have an email address, some might have multiple email addresses, and some might have </w:t>
+      </w:r>
+      <w:proofErr w:type="gramStart"/>
+      <w:r>
+        <w:rPr>
+          <w:rFonts w:ascii="Segoe UI" w:eastAsia="Times New Roman" w:hAnsi="Segoe UI" w:cs="Segoe UI"/>
+          <w:color w:val="161616"/>
+          <w:kern w:val="0"/>
+          <w:sz w:val="24"/>
+          <w:szCs w:val="24"/>
+          <w14:ligatures w14:val="none"/>
+        </w:rPr>
+        <w:t>none at all</w:t>
+      </w:r>
+      <w:proofErr w:type="gramEnd"/>
+      <w:r>
+        <w:rPr>
+          <w:rFonts w:ascii="Segoe UI" w:eastAsia="Times New Roman" w:hAnsi="Segoe UI" w:cs="Segoe UI"/>
+          <w:color w:val="161616"/>
+          <w:kern w:val="0"/>
+          <w:sz w:val="24"/>
+          <w:szCs w:val="24"/>
+          <w14:ligatures w14:val="none"/>
+        </w:rPr>
+        <w:t>.</w:t>
+      </w:r>
+    </w:p>
+    <w:p>
+      <w:pPr>
+        <w:shd w:val="clear" w:color="auto" w:fill="FFFFFF"/>
+        <w:spacing w:before="100" w:beforeAutospacing="1" w:after="100" w:afterAutospacing="1" w:line="240" w:lineRule="auto"/>
+        <w:rPr>
+          <w:rFonts w:ascii="Segoe UI" w:eastAsia="Times New Roman" w:hAnsi="Segoe UI" w:cs="Segoe UI"/>
+          <w:color w:val="161616"/>
+          <w:kern w:val="0"/>
+          <w:sz w:val="24"/>
+          <w:szCs w:val="24"/>
+          <w14:ligatures w14:val="none"/>
+        </w:rPr>
+      </w:pPr>
+      <w:r>
+        <w:rPr>
+          <w:rFonts w:ascii="Segoe UI" w:eastAsia="Times New Roman" w:hAnsi="Segoe UI" w:cs="Segoe UI"/>
+          <w:color w:val="161616"/>
+          <w:kern w:val="0"/>
+          <w:sz w:val="24"/>
+          <w:szCs w:val="24"/>
+          <w14:ligatures w14:val="none"/>
+        </w:rPr>
+        <w:t>One common format for semi-structured data is </w:t>
+      </w:r>
+      <w:r>
+        <w:rPr>
+          <w:rFonts w:ascii="Segoe UI" w:eastAsia="Times New Roman" w:hAnsi="Segoe UI" w:cs="Segoe UI"/>
+          <w:i/>
+          <w:iCs/>
+          <w:color w:val="161616"/>
+          <w:kern w:val="0"/>
+          <w:sz w:val="24"/>
+          <w:szCs w:val="24"/>
+          <w14:ligatures w14:val="none"/>
+        </w:rPr>
+        <w:t>JavaScript Object Notation</w:t>
+      </w:r>
+      <w:r>
+        <w:rPr>
+          <w:rFonts w:ascii="Segoe UI" w:eastAsia="Times New Roman" w:hAnsi="Segoe UI" w:cs="Segoe UI"/>
+          <w:color w:val="161616"/>
+          <w:kern w:val="0"/>
+          <w:sz w:val="24"/>
+          <w:szCs w:val="24"/>
+          <w14:ligatures w14:val="none"/>
+        </w:rPr>
+        <w:t> (JSON). The example below shows a pair of JSON documents that represent customer information. Each customer document includes address and contact information, but the specific fields vary between customers.</w:t>
+      </w:r>
+    </w:p>
+    <w:p>
+      <w:pPr>
+        <w:spacing w:after="0" w:line="240" w:lineRule="auto"/>
+        <w:rPr>
+          <w:rFonts w:ascii="Segoe UI" w:eastAsia="Times New Roman" w:hAnsi="Segoe UI" w:cs="Segoe UI"/>
+          <w:color w:val="161616"/>
+          <w:kern w:val="0"/>
+          <w:sz w:val="24"/>
+          <w:szCs w:val="24"/>
+          <w14:ligatures w14:val="none"/>
+        </w:rPr>
+      </w:pPr>
+      <w:proofErr w:type="spellStart"/>
+      <w:r>
+        <w:rPr>
+          <w:rFonts w:ascii="Segoe UI" w:eastAsia="Times New Roman" w:hAnsi="Segoe UI" w:cs="Segoe UI"/>
+          <w:color w:val="161616"/>
+          <w:kern w:val="0"/>
+          <w:sz w:val="24"/>
+          <w:szCs w:val="24"/>
+          <w14:ligatures w14:val="none"/>
+        </w:rPr>
+        <w:t>JSONCopy</w:t>
+      </w:r>
+      <w:proofErr w:type="spellEnd"/>
+    </w:p>
+    <w:p>
+      <w:pPr>
+        <w:tabs>
+          <w:tab w:val="left" w:pos="916"/>
+          <w:tab w:val="left" w:pos="1832"/>
+          <w:tab w:val="left" w:pos="2748"/>
+          <w:tab w:val="left" w:pos="3664"/>
+          <w:tab w:val="left" w:pos="4580"/>
+          <w:tab w:val="left" w:pos="5496"/>
+          <w:tab w:val="left" w:pos="6412"/>
+          <w:tab w:val="left" w:pos="7328"/>
+          <w:tab w:val="left" w:pos="8244"/>
+          <w:tab w:val="left" w:pos="9160"/>
+          <w:tab w:val="left" w:pos="10076"/>
+          <w:tab w:val="left" w:pos="10992"/>
+          <w:tab w:val="left" w:pos="11908"/>
+          <w:tab w:val="left" w:pos="12824"/>
+          <w:tab w:val="left" w:pos="13740"/>
+          <w:tab w:val="left" w:pos="14656"/>
+        </w:tabs>
+        <w:spacing w:after="0" w:line="240" w:lineRule="auto"/>
+        <w:rPr>
+          <w:rFonts w:ascii="Consolas" w:eastAsia="Times New Roman" w:hAnsi="Consolas" w:cs="Courier New"/>
+          <w:color w:val="161616"/>
+          <w:kern w:val="0"/>
+          <w:sz w:val="20"/>
+          <w:szCs w:val="20"/>
+          <w:bdr w:val="none" w:sz="0" w:space="0" w:color="auto" w:frame="1"/>
+          <w14:ligatures w14:val="none"/>
+        </w:rPr>
+      </w:pPr>
+      <w:r>
+        <w:rPr>
+          <w:rFonts w:ascii="Consolas" w:eastAsia="Times New Roman" w:hAnsi="Consolas" w:cs="Courier New"/>
+          <w:color w:val="161616"/>
+          <w:kern w:val="0"/>
+          <w:sz w:val="20"/>
+          <w:szCs w:val="20"/>
+          <w:bdr w:val="none" w:sz="0" w:space="0" w:color="auto" w:frame="1"/>
+          <w14:ligatures w14:val="none"/>
+        </w:rPr>
+        <w:t>// Customer 1</w:t>
+      </w:r>
+    </w:p>
+    <w:p>
+      <w:pPr>
+        <w:tabs>
+          <w:tab w:val="left" w:pos="916"/>
+          <w:tab w:val="left" w:pos="1832"/>
+          <w:tab w:val="left" w:pos="2748"/>
+          <w:tab w:val="left" w:pos="3664"/>
+          <w:tab w:val="left" w:pos="4580"/>
+          <w:tab w:val="left" w:pos="5496"/>
+          <w:tab w:val="left" w:pos="6412"/>
+          <w:tab w:val="left" w:pos="7328"/>
+          <w:tab w:val="left" w:pos="8244"/>
+          <w:tab w:val="left" w:pos="9160"/>
+          <w:tab w:val="left" w:pos="10076"/>
+          <w:tab w:val="left" w:pos="10992"/>
+          <w:tab w:val="left" w:pos="11908"/>
+          <w:tab w:val="left" w:pos="12824"/>
+          <w:tab w:val="left" w:pos="13740"/>
+          <w:tab w:val="left" w:pos="14656"/>
+        </w:tabs>
+        <w:spacing w:after="0" w:line="240" w:lineRule="auto"/>
+        <w:rPr>
+          <w:rFonts w:ascii="Consolas" w:eastAsia="Times New Roman" w:hAnsi="Consolas" w:cs="Courier New"/>
+          <w:color w:val="161616"/>
+          <w:kern w:val="0"/>
+          <w:sz w:val="20"/>
+          <w:szCs w:val="20"/>
+          <w:bdr w:val="none" w:sz="0" w:space="0" w:color="auto" w:frame="1"/>
+          <w14:ligatures w14:val="none"/>
+        </w:rPr>
+      </w:pPr>
+      <w:r>
+        <w:rPr>
+          <w:rFonts w:ascii="Consolas" w:eastAsia="Times New Roman" w:hAnsi="Consolas" w:cs="Courier New"/>
+          <w:color w:val="161616"/>
+          <w:kern w:val="0"/>
+          <w:sz w:val="20"/>
+          <w:szCs w:val="20"/>
+          <w:bdr w:val="none" w:sz="0" w:space="0" w:color="auto" w:frame="1"/>
+          <w14:ligatures w14:val="none"/>
+        </w:rPr>
+        <w:t>{</w:t>
+      </w:r>
+    </w:p>
+    <w:p>
+      <w:pPr>
+        <w:tabs>
+          <w:tab w:val="left" w:pos="916"/>
+          <w:tab w:val="left" w:pos="1832"/>
+          <w:tab w:val="left" w:pos="2748"/>
+          <w:tab w:val="left" w:pos="3664"/>
+          <w:tab w:val="left" w:pos="4580"/>
+          <w:tab w:val="left" w:pos="5496"/>
+          <w:tab w:val="left" w:pos="6412"/>
+          <w:tab w:val="left" w:pos="7328"/>
+          <w:tab w:val="left" w:pos="8244"/>
+          <w:tab w:val="left" w:pos="9160"/>
+          <w:tab w:val="left" w:pos="10076"/>
+          <w:tab w:val="left" w:pos="10992"/>
+          <w:tab w:val="left" w:pos="11908"/>
+          <w:tab w:val="left" w:pos="12824"/>
+          <w:tab w:val="left" w:pos="13740"/>
+          <w:tab w:val="left" w:pos="14656"/>
+        </w:tabs>
+        <w:spacing w:after="0" w:line="240" w:lineRule="auto"/>
+        <w:rPr>
+          <w:rFonts w:ascii="Consolas" w:eastAsia="Times New Roman" w:hAnsi="Consolas" w:cs="Courier New"/>
+          <w:color w:val="161616"/>
+          <w:kern w:val="0"/>
+          <w:sz w:val="20"/>
+          <w:szCs w:val="20"/>
+          <w:bdr w:val="none" w:sz="0" w:space="0" w:color="auto" w:frame="1"/>
+          <w14:ligatures w14:val="none"/>
+        </w:rPr>
+      </w:pPr>
+      <w:r>
+        <w:rPr>
+          <w:rFonts w:ascii="Consolas" w:eastAsia="Times New Roman" w:hAnsi="Consolas" w:cs="Courier New"/>
+          <w:color w:val="161616"/>
+          <w:kern w:val="0"/>
+          <w:sz w:val="20"/>
+          <w:szCs w:val="20"/>
+          <w:bdr w:val="none" w:sz="0" w:space="0" w:color="auto" w:frame="1"/>
+          <w14:ligatures w14:val="none"/>
+        </w:rPr>
+        <w:t xml:space="preserve">  </w:t>
+      </w:r>
+      <w:r>
+        <w:rPr>
+          <w:rFonts w:ascii="Consolas" w:eastAsia="Times New Roman" w:hAnsi="Consolas" w:cs="Courier New"/>
+          <w:color w:val="0451A5"/>
+          <w:kern w:val="0"/>
+          <w:sz w:val="20"/>
+          <w:szCs w:val="20"/>
+          <w:bdr w:val="none" w:sz="0" w:space="0" w:color="auto" w:frame="1"/>
+          <w14:ligatures w14:val="none"/>
+        </w:rPr>
+        <w:t>"</w:t>
+      </w:r>
+      <w:proofErr w:type="spellStart"/>
+      <w:r>
+        <w:rPr>
+          <w:rFonts w:ascii="Consolas" w:eastAsia="Times New Roman" w:hAnsi="Consolas" w:cs="Courier New"/>
+          <w:color w:val="0451A5"/>
+          <w:kern w:val="0"/>
+          <w:sz w:val="20"/>
+          <w:szCs w:val="20"/>
+          <w:bdr w:val="none" w:sz="0" w:space="0" w:color="auto" w:frame="1"/>
+          <w14:ligatures w14:val="none"/>
+        </w:rPr>
+        <w:t>firstName</w:t>
+      </w:r>
+      <w:proofErr w:type="spellEnd"/>
+      <w:r>
+        <w:rPr>
+          <w:rFonts w:ascii="Consolas" w:eastAsia="Times New Roman" w:hAnsi="Consolas" w:cs="Courier New"/>
+          <w:color w:val="0451A5"/>
+          <w:kern w:val="0"/>
+          <w:sz w:val="20"/>
+          <w:szCs w:val="20"/>
+          <w:bdr w:val="none" w:sz="0" w:space="0" w:color="auto" w:frame="1"/>
+          <w14:ligatures w14:val="none"/>
+        </w:rPr>
+        <w:t>"</w:t>
+      </w:r>
+      <w:r>
+        <w:rPr>
+          <w:rFonts w:ascii="Consolas" w:eastAsia="Times New Roman" w:hAnsi="Consolas" w:cs="Courier New"/>
+          <w:color w:val="161616"/>
+          <w:kern w:val="0"/>
+          <w:sz w:val="20"/>
+          <w:szCs w:val="20"/>
+          <w:bdr w:val="none" w:sz="0" w:space="0" w:color="auto" w:frame="1"/>
+          <w14:ligatures w14:val="none"/>
+        </w:rPr>
+        <w:t xml:space="preserve">: </w:t>
+      </w:r>
+      <w:r>
+        <w:rPr>
+          <w:rFonts w:ascii="Consolas" w:eastAsia="Times New Roman" w:hAnsi="Consolas" w:cs="Courier New"/>
+          <w:color w:val="A31515"/>
+          <w:kern w:val="0"/>
+          <w:sz w:val="20"/>
+          <w:szCs w:val="20"/>
+          <w:bdr w:val="none" w:sz="0" w:space="0" w:color="auto" w:frame="1"/>
+          <w14:ligatures w14:val="none"/>
+        </w:rPr>
+        <w:t>"Joe"</w:t>
+      </w:r>
+      <w:r>
+        <w:rPr>
+          <w:rFonts w:ascii="Consolas" w:eastAsia="Times New Roman" w:hAnsi="Consolas" w:cs="Courier New"/>
+          <w:color w:val="161616"/>
+          <w:kern w:val="0"/>
+          <w:sz w:val="20"/>
+          <w:szCs w:val="20"/>
+          <w:bdr w:val="none" w:sz="0" w:space="0" w:color="auto" w:frame="1"/>
+          <w14:ligatures w14:val="none"/>
+        </w:rPr>
+        <w:t>,</w:t>
+      </w:r>
+    </w:p>
+    <w:p>
+      <w:pPr>
+        <w:tabs>
+          <w:tab w:val="left" w:pos="916"/>
+          <w:tab w:val="left" w:pos="1832"/>
+          <w:tab w:val="left" w:pos="2748"/>
+          <w:tab w:val="left" w:pos="3664"/>
+          <w:tab w:val="left" w:pos="4580"/>
+          <w:tab w:val="left" w:pos="5496"/>
+          <w:tab w:val="left" w:pos="6412"/>
+          <w:tab w:val="left" w:pos="7328"/>
+          <w:tab w:val="left" w:pos="8244"/>
+          <w:tab w:val="left" w:pos="9160"/>
+          <w:tab w:val="left" w:pos="10076"/>
+          <w:tab w:val="left" w:pos="10992"/>
+          <w:tab w:val="left" w:pos="11908"/>
+          <w:tab w:val="left" w:pos="12824"/>
+          <w:tab w:val="left" w:pos="13740"/>
+          <w:tab w:val="left" w:pos="14656"/>
+        </w:tabs>
+        <w:spacing w:after="0" w:line="240" w:lineRule="auto"/>
+        <w:rPr>
+          <w:rFonts w:ascii="Consolas" w:eastAsia="Times New Roman" w:hAnsi="Consolas" w:cs="Courier New"/>
+          <w:color w:val="161616"/>
+          <w:kern w:val="0"/>
+          <w:sz w:val="20"/>
+          <w:szCs w:val="20"/>
+          <w:bdr w:val="none" w:sz="0" w:space="0" w:color="auto" w:frame="1"/>
+          <w14:ligatures w14:val="none"/>
+        </w:rPr>
+      </w:pPr>
+      <w:r>
+        <w:rPr>
+          <w:rFonts w:ascii="Consolas" w:eastAsia="Times New Roman" w:hAnsi="Consolas" w:cs="Courier New"/>
+          <w:color w:val="161616"/>
+          <w:kern w:val="0"/>
+          <w:sz w:val="20"/>
+          <w:szCs w:val="20"/>
+          <w:bdr w:val="none" w:sz="0" w:space="0" w:color="auto" w:frame="1"/>
+          <w14:ligatures w14:val="none"/>
+        </w:rPr>
+        <w:t xml:space="preserve">  </w:t>
+      </w:r>
+      <w:r>
+        <w:rPr>
+          <w:rFonts w:ascii="Consolas" w:eastAsia="Times New Roman" w:hAnsi="Consolas" w:cs="Courier New"/>
+          <w:color w:val="0451A5"/>
+          <w:kern w:val="0"/>
+          <w:sz w:val="20"/>
+          <w:szCs w:val="20"/>
+          <w:bdr w:val="none" w:sz="0" w:space="0" w:color="auto" w:frame="1"/>
+          <w14:ligatures w14:val="none"/>
+        </w:rPr>
+        <w:t>"</w:t>
+      </w:r>
+      <w:proofErr w:type="spellStart"/>
+      <w:r>
+        <w:rPr>
+          <w:rFonts w:ascii="Consolas" w:eastAsia="Times New Roman" w:hAnsi="Consolas" w:cs="Courier New"/>
+          <w:color w:val="0451A5"/>
+          <w:kern w:val="0"/>
+          <w:sz w:val="20"/>
+          <w:szCs w:val="20"/>
+          <w:bdr w:val="none" w:sz="0" w:space="0" w:color="auto" w:frame="1"/>
+          <w14:ligatures w14:val="none"/>
+        </w:rPr>
+        <w:t>lastName</w:t>
+      </w:r>
+      <w:proofErr w:type="spellEnd"/>
+      <w:r>
+        <w:rPr>
+          <w:rFonts w:ascii="Consolas" w:eastAsia="Times New Roman" w:hAnsi="Consolas" w:cs="Courier New"/>
+          <w:color w:val="0451A5"/>
+          <w:kern w:val="0"/>
+          <w:sz w:val="20"/>
+          <w:szCs w:val="20"/>
+          <w:bdr w:val="none" w:sz="0" w:space="0" w:color="auto" w:frame="1"/>
+          <w14:ligatures w14:val="none"/>
+        </w:rPr>
+        <w:t>"</w:t>
+      </w:r>
+      <w:r>
+        <w:rPr>
+          <w:rFonts w:ascii="Consolas" w:eastAsia="Times New Roman" w:hAnsi="Consolas" w:cs="Courier New"/>
+          <w:color w:val="161616"/>
+          <w:kern w:val="0"/>
+          <w:sz w:val="20"/>
+          <w:szCs w:val="20"/>
+          <w:bdr w:val="none" w:sz="0" w:space="0" w:color="auto" w:frame="1"/>
+          <w14:ligatures w14:val="none"/>
+        </w:rPr>
+        <w:t xml:space="preserve">: </w:t>
+      </w:r>
+      <w:r>
+        <w:rPr>
+          <w:rFonts w:ascii="Consolas" w:eastAsia="Times New Roman" w:hAnsi="Consolas" w:cs="Courier New"/>
+          <w:color w:val="A31515"/>
+          <w:kern w:val="0"/>
+          <w:sz w:val="20"/>
+          <w:szCs w:val="20"/>
+          <w:bdr w:val="none" w:sz="0" w:space="0" w:color="auto" w:frame="1"/>
+          <w14:ligatures w14:val="none"/>
+        </w:rPr>
+        <w:t>"Jones"</w:t>
+      </w:r>
+      <w:r>
+        <w:rPr>
+          <w:rFonts w:ascii="Consolas" w:eastAsia="Times New Roman" w:hAnsi="Consolas" w:cs="Courier New"/>
+          <w:color w:val="161616"/>
+          <w:kern w:val="0"/>
+          <w:sz w:val="20"/>
+          <w:szCs w:val="20"/>
+          <w:bdr w:val="none" w:sz="0" w:space="0" w:color="auto" w:frame="1"/>
+          <w14:ligatures w14:val="none"/>
+        </w:rPr>
+        <w:t>,</w:t>
+      </w:r>
+    </w:p>
+    <w:p>
+      <w:pPr>
+        <w:tabs>
+          <w:tab w:val="left" w:pos="916"/>
+          <w:tab w:val="left" w:pos="1832"/>
+          <w:tab w:val="left" w:pos="2748"/>
+          <w:tab w:val="left" w:pos="3664"/>
+          <w:tab w:val="left" w:pos="4580"/>
+          <w:tab w:val="left" w:pos="5496"/>
+          <w:tab w:val="left" w:pos="6412"/>
+          <w:tab w:val="left" w:pos="7328"/>
+          <w:tab w:val="left" w:pos="8244"/>
+          <w:tab w:val="left" w:pos="9160"/>
+          <w:tab w:val="left" w:pos="10076"/>
+          <w:tab w:val="left" w:pos="10992"/>
+          <w:tab w:val="left" w:pos="11908"/>
+          <w:tab w:val="left" w:pos="12824"/>
+          <w:tab w:val="left" w:pos="13740"/>
+          <w:tab w:val="left" w:pos="14656"/>
+        </w:tabs>
+        <w:spacing w:after="0" w:line="240" w:lineRule="auto"/>
+        <w:rPr>
+          <w:rFonts w:ascii="Consolas" w:eastAsia="Times New Roman" w:hAnsi="Consolas" w:cs="Courier New"/>
+          <w:color w:val="161616"/>
+          <w:kern w:val="0"/>
+          <w:sz w:val="20"/>
+          <w:szCs w:val="20"/>
+          <w:bdr w:val="none" w:sz="0" w:space="0" w:color="auto" w:frame="1"/>
+          <w14:ligatures w14:val="none"/>
+        </w:rPr>
+      </w:pPr>
+      <w:r>
+        <w:rPr>
+          <w:rFonts w:ascii="Consolas" w:eastAsia="Times New Roman" w:hAnsi="Consolas" w:cs="Courier New"/>
+          <w:color w:val="161616"/>
+          <w:kern w:val="0"/>
+          <w:sz w:val="20"/>
+          <w:szCs w:val="20"/>
+          <w:bdr w:val="none" w:sz="0" w:space="0" w:color="auto" w:frame="1"/>
+          <w14:ligatures w14:val="none"/>
+        </w:rPr>
+        <w:t xml:space="preserve">  </w:t>
+      </w:r>
+      <w:r>
+        <w:rPr>
+          <w:rFonts w:ascii="Consolas" w:eastAsia="Times New Roman" w:hAnsi="Consolas" w:cs="Courier New"/>
+          <w:color w:val="0451A5"/>
+          <w:kern w:val="0"/>
+          <w:sz w:val="20"/>
+          <w:szCs w:val="20"/>
+          <w:bdr w:val="none" w:sz="0" w:space="0" w:color="auto" w:frame="1"/>
+          <w14:ligatures w14:val="none"/>
+        </w:rPr>
+        <w:t>"address"</w:t>
+      </w:r>
+      <w:r>
+        <w:rPr>
+          <w:rFonts w:ascii="Consolas" w:eastAsia="Times New Roman" w:hAnsi="Consolas" w:cs="Courier New"/>
+          <w:color w:val="161616"/>
+          <w:kern w:val="0"/>
+          <w:sz w:val="20"/>
+          <w:szCs w:val="20"/>
+          <w:bdr w:val="none" w:sz="0" w:space="0" w:color="auto" w:frame="1"/>
+          <w14:ligatures w14:val="none"/>
+        </w:rPr>
+        <w:t>:</w:t>
+      </w:r>
+    </w:p>
+    <w:p>
+      <w:pPr>
+        <w:tabs>
+          <w:tab w:val="left" w:pos="916"/>
+          <w:tab w:val="left" w:pos="1832"/>
+          <w:tab w:val="left" w:pos="2748"/>
+          <w:tab w:val="left" w:pos="3664"/>
+          <w:tab w:val="left" w:pos="4580"/>
+          <w:tab w:val="left" w:pos="5496"/>
+          <w:tab w:val="left" w:pos="6412"/>
+          <w:tab w:val="left" w:pos="7328"/>
+          <w:tab w:val="left" w:pos="8244"/>
+          <w:tab w:val="left" w:pos="9160"/>
+          <w:tab w:val="left" w:pos="10076"/>
+          <w:tab w:val="left" w:pos="10992"/>
+          <w:tab w:val="left" w:pos="11908"/>
+          <w:tab w:val="left" w:pos="12824"/>
+          <w:tab w:val="left" w:pos="13740"/>
+          <w:tab w:val="left" w:pos="14656"/>
+        </w:tabs>
+        <w:spacing w:after="0" w:line="240" w:lineRule="auto"/>
+        <w:rPr>
+          <w:rFonts w:ascii="Consolas" w:eastAsia="Times New Roman" w:hAnsi="Consolas" w:cs="Courier New"/>
+          <w:color w:val="161616"/>
+          <w:kern w:val="0"/>
+          <w:sz w:val="20"/>
+          <w:szCs w:val="20"/>
+          <w:bdr w:val="none" w:sz="0" w:space="0" w:color="auto" w:frame="1"/>
+          <w14:ligatures w14:val="none"/>
+        </w:rPr>
+      </w:pPr>
+      <w:r>
+        <w:rPr>
+          <w:rFonts w:ascii="Consolas" w:eastAsia="Times New Roman" w:hAnsi="Consolas" w:cs="Courier New"/>
+          <w:color w:val="161616"/>
+          <w:kern w:val="0"/>
+          <w:sz w:val="20"/>
+          <w:szCs w:val="20"/>
+          <w:bdr w:val="none" w:sz="0" w:space="0" w:color="auto" w:frame="1"/>
+          <w14:ligatures w14:val="none"/>
+        </w:rPr>
+        <w:t xml:space="preserve">  {</w:t>
+      </w:r>
+    </w:p>
+    <w:p>
+      <w:pPr>
+        <w:tabs>
+          <w:tab w:val="left" w:pos="916"/>
+          <w:tab w:val="left" w:pos="1832"/>
+          <w:tab w:val="left" w:pos="2748"/>
+          <w:tab w:val="left" w:pos="3664"/>
+          <w:tab w:val="left" w:pos="4580"/>
+          <w:tab w:val="left" w:pos="5496"/>
+          <w:tab w:val="left" w:pos="6412"/>
+          <w:tab w:val="left" w:pos="7328"/>
+          <w:tab w:val="left" w:pos="8244"/>
+          <w:tab w:val="left" w:pos="9160"/>
+          <w:tab w:val="left" w:pos="10076"/>
+          <w:tab w:val="left" w:pos="10992"/>
+          <w:tab w:val="left" w:pos="11908"/>
+          <w:tab w:val="left" w:pos="12824"/>
+          <w:tab w:val="left" w:pos="13740"/>
+          <w:tab w:val="left" w:pos="14656"/>
+        </w:tabs>
+        <w:spacing w:after="0" w:line="240" w:lineRule="auto"/>
+        <w:rPr>
+          <w:rFonts w:ascii="Consolas" w:eastAsia="Times New Roman" w:hAnsi="Consolas" w:cs="Courier New"/>
+          <w:color w:val="161616"/>
+          <w:kern w:val="0"/>
+          <w:sz w:val="20"/>
+          <w:szCs w:val="20"/>
+          <w:bdr w:val="none" w:sz="0" w:space="0" w:color="auto" w:frame="1"/>
+          <w14:ligatures w14:val="none"/>
+        </w:rPr>
+      </w:pPr>
+      <w:r>
+        <w:rPr>
+          <w:rFonts w:ascii="Consolas" w:eastAsia="Times New Roman" w:hAnsi="Consolas" w:cs="Courier New"/>
+          <w:color w:val="161616"/>
+          <w:kern w:val="0"/>
+          <w:sz w:val="20"/>
+          <w:szCs w:val="20"/>
+          <w:bdr w:val="none" w:sz="0" w:space="0" w:color="auto" w:frame="1"/>
+          <w14:ligatures w14:val="none"/>
+        </w:rPr>
+        <w:t xml:space="preserve">    </w:t>
+      </w:r>
+      <w:r>
+        <w:rPr>
+          <w:rFonts w:ascii="Consolas" w:eastAsia="Times New Roman" w:hAnsi="Consolas" w:cs="Courier New"/>
+          <w:color w:val="0451A5"/>
+          <w:kern w:val="0"/>
+          <w:sz w:val="20"/>
+          <w:szCs w:val="20"/>
+          <w:bdr w:val="none" w:sz="0" w:space="0" w:color="auto" w:frame="1"/>
+          <w14:ligatures w14:val="none"/>
+        </w:rPr>
+        <w:t>"</w:t>
+      </w:r>
+      <w:proofErr w:type="spellStart"/>
+      <w:r>
+        <w:rPr>
+          <w:rFonts w:ascii="Consolas" w:eastAsia="Times New Roman" w:hAnsi="Consolas" w:cs="Courier New"/>
+          <w:color w:val="0451A5"/>
+          <w:kern w:val="0"/>
+          <w:sz w:val="20"/>
+          <w:szCs w:val="20"/>
+          <w:bdr w:val="none" w:sz="0" w:space="0" w:color="auto" w:frame="1"/>
+          <w14:ligatures w14:val="none"/>
+        </w:rPr>
+        <w:t>streetAddress</w:t>
+      </w:r>
+      <w:proofErr w:type="spellEnd"/>
+      <w:r>
+        <w:rPr>
+          <w:rFonts w:ascii="Consolas" w:eastAsia="Times New Roman" w:hAnsi="Consolas" w:cs="Courier New"/>
+          <w:color w:val="0451A5"/>
+          <w:kern w:val="0"/>
+          <w:sz w:val="20"/>
+          <w:szCs w:val="20"/>
+          <w:bdr w:val="none" w:sz="0" w:space="0" w:color="auto" w:frame="1"/>
+          <w14:ligatures w14:val="none"/>
+        </w:rPr>
+        <w:t>"</w:t>
+      </w:r>
+      <w:r>
+        <w:rPr>
+          <w:rFonts w:ascii="Consolas" w:eastAsia="Times New Roman" w:hAnsi="Consolas" w:cs="Courier New"/>
+          <w:color w:val="161616"/>
+          <w:kern w:val="0"/>
+          <w:sz w:val="20"/>
+          <w:szCs w:val="20"/>
+          <w:bdr w:val="none" w:sz="0" w:space="0" w:color="auto" w:frame="1"/>
+          <w14:ligatures w14:val="none"/>
+        </w:rPr>
+        <w:t xml:space="preserve">: </w:t>
+      </w:r>
+      <w:r>
+        <w:rPr>
+          <w:rFonts w:ascii="Consolas" w:eastAsia="Times New Roman" w:hAnsi="Consolas" w:cs="Courier New"/>
+          <w:color w:val="A31515"/>
+          <w:kern w:val="0"/>
+          <w:sz w:val="20"/>
+          <w:szCs w:val="20"/>
+          <w:bdr w:val="none" w:sz="0" w:space="0" w:color="auto" w:frame="1"/>
+          <w14:ligatures w14:val="none"/>
+        </w:rPr>
+        <w:t>"1 Main St."</w:t>
+      </w:r>
+      <w:r>
+        <w:rPr>
+          <w:rFonts w:ascii="Consolas" w:eastAsia="Times New Roman" w:hAnsi="Consolas" w:cs="Courier New"/>
+          <w:color w:val="161616"/>
+          <w:kern w:val="0"/>
+          <w:sz w:val="20"/>
+          <w:szCs w:val="20"/>
+          <w:bdr w:val="none" w:sz="0" w:space="0" w:color="auto" w:frame="1"/>
+          <w14:ligatures w14:val="none"/>
+        </w:rPr>
+        <w:t>,</w:t>
+      </w:r>
+    </w:p>
+    <w:p>
+      <w:pPr>
+        <w:tabs>
+          <w:tab w:val="left" w:pos="916"/>
+          <w:tab w:val="left" w:pos="1832"/>
+          <w:tab w:val="left" w:pos="2748"/>
+          <w:tab w:val="left" w:pos="3664"/>
+          <w:tab w:val="left" w:pos="4580"/>
+          <w:tab w:val="left" w:pos="5496"/>
+          <w:tab w:val="left" w:pos="6412"/>
+          <w:tab w:val="left" w:pos="7328"/>
+          <w:tab w:val="left" w:pos="8244"/>
+          <w:tab w:val="left" w:pos="9160"/>
+          <w:tab w:val="left" w:pos="10076"/>
+          <w:tab w:val="left" w:pos="10992"/>
+          <w:tab w:val="left" w:pos="11908"/>
+          <w:tab w:val="left" w:pos="12824"/>
+          <w:tab w:val="left" w:pos="13740"/>
+          <w:tab w:val="left" w:pos="14656"/>
+        </w:tabs>
+        <w:spacing w:after="0" w:line="240" w:lineRule="auto"/>
+        <w:rPr>
+          <w:rFonts w:ascii="Consolas" w:eastAsia="Times New Roman" w:hAnsi="Consolas" w:cs="Courier New"/>
+          <w:color w:val="161616"/>
+          <w:kern w:val="0"/>
+          <w:sz w:val="20"/>
+          <w:szCs w:val="20"/>
+          <w:bdr w:val="none" w:sz="0" w:space="0" w:color="auto" w:frame="1"/>
+          <w14:ligatures w14:val="none"/>
+        </w:rPr>
+      </w:pPr>
+      <w:r>
+        <w:rPr>
+          <w:rFonts w:ascii="Consolas" w:eastAsia="Times New Roman" w:hAnsi="Consolas" w:cs="Courier New"/>
+          <w:color w:val="161616"/>
+          <w:kern w:val="0"/>
+          <w:sz w:val="20"/>
+          <w:szCs w:val="20"/>
+          <w:bdr w:val="none" w:sz="0" w:space="0" w:color="auto" w:frame="1"/>
+          <w14:ligatures w14:val="none"/>
+        </w:rPr>
+        <w:t xml:space="preserve">    </w:t>
+      </w:r>
+      <w:r>
+        <w:rPr>
+          <w:rFonts w:ascii="Consolas" w:eastAsia="Times New Roman" w:hAnsi="Consolas" w:cs="Courier New"/>
+          <w:color w:val="0451A5"/>
+          <w:kern w:val="0"/>
+          <w:sz w:val="20"/>
+          <w:szCs w:val="20"/>
+          <w:bdr w:val="none" w:sz="0" w:space="0" w:color="auto" w:frame="1"/>
+          <w14:ligatures w14:val="none"/>
+        </w:rPr>
+        <w:t>"city"</w:t>
+      </w:r>
+      <w:r>
+        <w:rPr>
+          <w:rFonts w:ascii="Consolas" w:eastAsia="Times New Roman" w:hAnsi="Consolas" w:cs="Courier New"/>
+          <w:color w:val="161616"/>
+          <w:kern w:val="0"/>
+          <w:sz w:val="20"/>
+          <w:szCs w:val="20"/>
+          <w:bdr w:val="none" w:sz="0" w:space="0" w:color="auto" w:frame="1"/>
+          <w14:ligatures w14:val="none"/>
+        </w:rPr>
+        <w:t xml:space="preserve">: </w:t>
+      </w:r>
+      <w:r>
+        <w:rPr>
+          <w:rFonts w:ascii="Consolas" w:eastAsia="Times New Roman" w:hAnsi="Consolas" w:cs="Courier New"/>
+          <w:color w:val="A31515"/>
+          <w:kern w:val="0"/>
+          <w:sz w:val="20"/>
+          <w:szCs w:val="20"/>
+          <w:bdr w:val="none" w:sz="0" w:space="0" w:color="auto" w:frame="1"/>
+          <w14:ligatures w14:val="none"/>
+        </w:rPr>
+        <w:t>"New York"</w:t>
+      </w:r>
+      <w:r>
+        <w:rPr>
+          <w:rFonts w:ascii="Consolas" w:eastAsia="Times New Roman" w:hAnsi="Consolas" w:cs="Courier New"/>
+          <w:color w:val="161616"/>
+          <w:kern w:val="0"/>
+          <w:sz w:val="20"/>
+          <w:szCs w:val="20"/>
+          <w:bdr w:val="none" w:sz="0" w:space="0" w:color="auto" w:frame="1"/>
+          <w14:ligatures w14:val="none"/>
+        </w:rPr>
+        <w:t>,</w:t>
+      </w:r>
+    </w:p>
+    <w:p>
+      <w:pPr>
+        <w:tabs>
+          <w:tab w:val="left" w:pos="916"/>
+          <w:tab w:val="left" w:pos="1832"/>
+          <w:tab w:val="left" w:pos="2748"/>
+          <w:tab w:val="left" w:pos="3664"/>
+          <w:tab w:val="left" w:pos="4580"/>
+          <w:tab w:val="left" w:pos="5496"/>
+          <w:tab w:val="left" w:pos="6412"/>
+          <w:tab w:val="left" w:pos="7328"/>
+          <w:tab w:val="left" w:pos="8244"/>
+          <w:tab w:val="left" w:pos="9160"/>
+          <w:tab w:val="left" w:pos="10076"/>
+          <w:tab w:val="left" w:pos="10992"/>
+          <w:tab w:val="left" w:pos="11908"/>
+          <w:tab w:val="left" w:pos="12824"/>
+          <w:tab w:val="left" w:pos="13740"/>
+          <w:tab w:val="left" w:pos="14656"/>
+        </w:tabs>
+        <w:spacing w:after="0" w:line="240" w:lineRule="auto"/>
+        <w:rPr>
+          <w:rFonts w:ascii="Consolas" w:eastAsia="Times New Roman" w:hAnsi="Consolas" w:cs="Courier New"/>
+          <w:color w:val="161616"/>
+          <w:kern w:val="0"/>
+          <w:sz w:val="20"/>
+          <w:szCs w:val="20"/>
+          <w:bdr w:val="none" w:sz="0" w:space="0" w:color="auto" w:frame="1"/>
+          <w14:ligatures w14:val="none"/>
+        </w:rPr>
+      </w:pPr>
+      <w:r>
+        <w:rPr>
+          <w:rFonts w:ascii="Consolas" w:eastAsia="Times New Roman" w:hAnsi="Consolas" w:cs="Courier New"/>
+          <w:color w:val="161616"/>
+          <w:kern w:val="0"/>
+          <w:sz w:val="20"/>
+          <w:szCs w:val="20"/>
+          <w:bdr w:val="none" w:sz="0" w:space="0" w:color="auto" w:frame="1"/>
+          <w14:ligatures w14:val="none"/>
+        </w:rPr>
+        <w:t xml:space="preserve">    </w:t>
+      </w:r>
+      <w:r>
+        <w:rPr>
+          <w:rFonts w:ascii="Consolas" w:eastAsia="Times New Roman" w:hAnsi="Consolas" w:cs="Courier New"/>
+          <w:color w:val="0451A5"/>
+          <w:kern w:val="0"/>
+          <w:sz w:val="20"/>
+          <w:szCs w:val="20"/>
+          <w:bdr w:val="none" w:sz="0" w:space="0" w:color="auto" w:frame="1"/>
+          <w14:ligatures w14:val="none"/>
+        </w:rPr>
+        <w:t>"state"</w:t>
+      </w:r>
+      <w:r>
+        <w:rPr>
+          <w:rFonts w:ascii="Consolas" w:eastAsia="Times New Roman" w:hAnsi="Consolas" w:cs="Courier New"/>
+          <w:color w:val="161616"/>
+          <w:kern w:val="0"/>
+          <w:sz w:val="20"/>
+          <w:szCs w:val="20"/>
+          <w:bdr w:val="none" w:sz="0" w:space="0" w:color="auto" w:frame="1"/>
+          <w14:ligatures w14:val="none"/>
+        </w:rPr>
+        <w:t xml:space="preserve">: </w:t>
+      </w:r>
+      <w:r>
+        <w:rPr>
+          <w:rFonts w:ascii="Consolas" w:eastAsia="Times New Roman" w:hAnsi="Consolas" w:cs="Courier New"/>
+          <w:color w:val="A31515"/>
+          <w:kern w:val="0"/>
+          <w:sz w:val="20"/>
+          <w:szCs w:val="20"/>
+          <w:bdr w:val="none" w:sz="0" w:space="0" w:color="auto" w:frame="1"/>
+          <w14:ligatures w14:val="none"/>
+        </w:rPr>
+        <w:t>"NY"</w:t>
+      </w:r>
+      <w:r>
+        <w:rPr>
+          <w:rFonts w:ascii="Consolas" w:eastAsia="Times New Roman" w:hAnsi="Consolas" w:cs="Courier New"/>
+          <w:color w:val="161616"/>
+          <w:kern w:val="0"/>
+          <w:sz w:val="20"/>
+          <w:szCs w:val="20"/>
+          <w:bdr w:val="none" w:sz="0" w:space="0" w:color="auto" w:frame="1"/>
+          <w14:ligatures w14:val="none"/>
+        </w:rPr>
+        <w:t>,</w:t>
+      </w:r>
+    </w:p>
+    <w:p>
+      <w:pPr>
+        <w:tabs>
+          <w:tab w:val="left" w:pos="916"/>
+          <w:tab w:val="left" w:pos="1832"/>
+          <w:tab w:val="left" w:pos="2748"/>
+          <w:tab w:val="left" w:pos="3664"/>
+          <w:tab w:val="left" w:pos="4580"/>
+          <w:tab w:val="left" w:pos="5496"/>
+          <w:tab w:val="left" w:pos="6412"/>
+          <w:tab w:val="left" w:pos="7328"/>
+          <w:tab w:val="left" w:pos="8244"/>
+          <w:tab w:val="left" w:pos="9160"/>
+          <w:tab w:val="left" w:pos="10076"/>
+          <w:tab w:val="left" w:pos="10992"/>
+          <w:tab w:val="left" w:pos="11908"/>
+          <w:tab w:val="left" w:pos="12824"/>
+          <w:tab w:val="left" w:pos="13740"/>
+          <w:tab w:val="left" w:pos="14656"/>
+        </w:tabs>
+        <w:spacing w:after="0" w:line="240" w:lineRule="auto"/>
+        <w:rPr>
+          <w:rFonts w:ascii="Consolas" w:eastAsia="Times New Roman" w:hAnsi="Consolas" w:cs="Courier New"/>
+          <w:color w:val="161616"/>
+          <w:kern w:val="0"/>
+          <w:sz w:val="20"/>
+          <w:szCs w:val="20"/>
+          <w:bdr w:val="none" w:sz="0" w:space="0" w:color="auto" w:frame="1"/>
+          <w14:ligatures w14:val="none"/>
+        </w:rPr>
+      </w:pPr>
+      <w:r>
+        <w:rPr>
+          <w:rFonts w:ascii="Consolas" w:eastAsia="Times New Roman" w:hAnsi="Consolas" w:cs="Courier New"/>
+          <w:color w:val="161616"/>
+          <w:kern w:val="0"/>
+          <w:sz w:val="20"/>
+          <w:szCs w:val="20"/>
+          <w:bdr w:val="none" w:sz="0" w:space="0" w:color="auto" w:frame="1"/>
+          <w14:ligatures w14:val="none"/>
+        </w:rPr>
+        <w:t xml:space="preserve">    </w:t>
+      </w:r>
+      <w:r>
+        <w:rPr>
+          <w:rFonts w:ascii="Consolas" w:eastAsia="Times New Roman" w:hAnsi="Consolas" w:cs="Courier New"/>
+          <w:color w:val="0451A5"/>
+          <w:kern w:val="0"/>
+          <w:sz w:val="20"/>
+          <w:szCs w:val="20"/>
+          <w:bdr w:val="none" w:sz="0" w:space="0" w:color="auto" w:frame="1"/>
+          <w14:ligatures w14:val="none"/>
+        </w:rPr>
+        <w:t>"</w:t>
+      </w:r>
+      <w:proofErr w:type="spellStart"/>
+      <w:r>
+        <w:rPr>
+          <w:rFonts w:ascii="Consolas" w:eastAsia="Times New Roman" w:hAnsi="Consolas" w:cs="Courier New"/>
+          <w:color w:val="0451A5"/>
+          <w:kern w:val="0"/>
+          <w:sz w:val="20"/>
+          <w:szCs w:val="20"/>
+          <w:bdr w:val="none" w:sz="0" w:space="0" w:color="auto" w:frame="1"/>
+          <w14:ligatures w14:val="none"/>
+        </w:rPr>
+        <w:t>postalCode</w:t>
+      </w:r>
+      <w:proofErr w:type="spellEnd"/>
+      <w:r>
+        <w:rPr>
+          <w:rFonts w:ascii="Consolas" w:eastAsia="Times New Roman" w:hAnsi="Consolas" w:cs="Courier New"/>
+          <w:color w:val="0451A5"/>
+          <w:kern w:val="0"/>
+          <w:sz w:val="20"/>
+          <w:szCs w:val="20"/>
+          <w:bdr w:val="none" w:sz="0" w:space="0" w:color="auto" w:frame="1"/>
+          <w14:ligatures w14:val="none"/>
+        </w:rPr>
+        <w:t>"</w:t>
+      </w:r>
+      <w:r>
+        <w:rPr>
+          <w:rFonts w:ascii="Consolas" w:eastAsia="Times New Roman" w:hAnsi="Consolas" w:cs="Courier New"/>
+          <w:color w:val="161616"/>
+          <w:kern w:val="0"/>
+          <w:sz w:val="20"/>
+          <w:szCs w:val="20"/>
+          <w:bdr w:val="none" w:sz="0" w:space="0" w:color="auto" w:frame="1"/>
+          <w14:ligatures w14:val="none"/>
+        </w:rPr>
+        <w:t xml:space="preserve">: </w:t>
+      </w:r>
+      <w:r>
+        <w:rPr>
+          <w:rFonts w:ascii="Consolas" w:eastAsia="Times New Roman" w:hAnsi="Consolas" w:cs="Courier New"/>
+          <w:color w:val="A31515"/>
+          <w:kern w:val="0"/>
+          <w:sz w:val="20"/>
+          <w:szCs w:val="20"/>
+          <w:bdr w:val="none" w:sz="0" w:space="0" w:color="auto" w:frame="1"/>
+          <w14:ligatures w14:val="none"/>
+        </w:rPr>
+        <w:t>"10099"</w:t>
+      </w:r>
+    </w:p>
+    <w:p>
+      <w:pPr>
+        <w:tabs>
+          <w:tab w:val="left" w:pos="916"/>
+          <w:tab w:val="left" w:pos="1832"/>
+          <w:tab w:val="left" w:pos="2748"/>
+          <w:tab w:val="left" w:pos="3664"/>
+          <w:tab w:val="left" w:pos="4580"/>
+          <w:tab w:val="left" w:pos="5496"/>
+          <w:tab w:val="left" w:pos="6412"/>
+          <w:tab w:val="left" w:pos="7328"/>
+          <w:tab w:val="left" w:pos="8244"/>
+          <w:tab w:val="left" w:pos="9160"/>
+          <w:tab w:val="left" w:pos="10076"/>
+          <w:tab w:val="left" w:pos="10992"/>
+          <w:tab w:val="left" w:pos="11908"/>
+          <w:tab w:val="left" w:pos="12824"/>
+          <w:tab w:val="left" w:pos="13740"/>
+          <w:tab w:val="left" w:pos="14656"/>
+        </w:tabs>
+        <w:spacing w:after="0" w:line="240" w:lineRule="auto"/>
+        <w:rPr>
+          <w:rFonts w:ascii="Consolas" w:eastAsia="Times New Roman" w:hAnsi="Consolas" w:cs="Courier New"/>
+          <w:color w:val="161616"/>
+          <w:kern w:val="0"/>
+          <w:sz w:val="20"/>
+          <w:szCs w:val="20"/>
+          <w:bdr w:val="none" w:sz="0" w:space="0" w:color="auto" w:frame="1"/>
+          <w14:ligatures w14:val="none"/>
+        </w:rPr>
+      </w:pPr>
+      <w:r>
+        <w:rPr>
+          <w:rFonts w:ascii="Consolas" w:eastAsia="Times New Roman" w:hAnsi="Consolas" w:cs="Courier New"/>
+          <w:color w:val="161616"/>
+          <w:kern w:val="0"/>
+          <w:sz w:val="20"/>
+          <w:szCs w:val="20"/>
+          <w:bdr w:val="none" w:sz="0" w:space="0" w:color="auto" w:frame="1"/>
+          <w14:ligatures w14:val="none"/>
+        </w:rPr>
+        <w:t xml:space="preserve">  },</w:t>
+      </w:r>
+    </w:p>
+    <w:p>
+      <w:pPr>
+        <w:tabs>
+          <w:tab w:val="left" w:pos="916"/>
+          <w:tab w:val="left" w:pos="1832"/>
+          <w:tab w:val="left" w:pos="2748"/>
+          <w:tab w:val="left" w:pos="3664"/>
+          <w:tab w:val="left" w:pos="4580"/>
+          <w:tab w:val="left" w:pos="5496"/>
+          <w:tab w:val="left" w:pos="6412"/>
+          <w:tab w:val="left" w:pos="7328"/>
+          <w:tab w:val="left" w:pos="8244"/>
+          <w:tab w:val="left" w:pos="9160"/>
+          <w:tab w:val="left" w:pos="10076"/>
+          <w:tab w:val="left" w:pos="10992"/>
+          <w:tab w:val="left" w:pos="11908"/>
+          <w:tab w:val="left" w:pos="12824"/>
+          <w:tab w:val="left" w:pos="13740"/>
+          <w:tab w:val="left" w:pos="14656"/>
+        </w:tabs>
+        <w:spacing w:after="0" w:line="240" w:lineRule="auto"/>
+        <w:rPr>
+          <w:rFonts w:ascii="Consolas" w:eastAsia="Times New Roman" w:hAnsi="Consolas" w:cs="Courier New"/>
+          <w:color w:val="161616"/>
+          <w:kern w:val="0"/>
+          <w:sz w:val="20"/>
+          <w:szCs w:val="20"/>
+          <w:bdr w:val="none" w:sz="0" w:space="0" w:color="auto" w:frame="1"/>
+          <w14:ligatures w14:val="none"/>
+        </w:rPr>
+      </w:pPr>
+      <w:r>
+        <w:rPr>
+          <w:rFonts w:ascii="Consolas" w:eastAsia="Times New Roman" w:hAnsi="Consolas" w:cs="Courier New"/>
+          <w:color w:val="161616"/>
+          <w:kern w:val="0"/>
+          <w:sz w:val="20"/>
+          <w:szCs w:val="20"/>
+          <w:bdr w:val="none" w:sz="0" w:space="0" w:color="auto" w:frame="1"/>
+          <w14:ligatures w14:val="none"/>
+        </w:rPr>
+        <w:t xml:space="preserve">  </w:t>
+      </w:r>
+      <w:r>
+        <w:rPr>
+          <w:rFonts w:ascii="Consolas" w:eastAsia="Times New Roman" w:hAnsi="Consolas" w:cs="Courier New"/>
+          <w:color w:val="0451A5"/>
+          <w:kern w:val="0"/>
+          <w:sz w:val="20"/>
+          <w:szCs w:val="20"/>
+          <w:bdr w:val="none" w:sz="0" w:space="0" w:color="auto" w:frame="1"/>
+          <w14:ligatures w14:val="none"/>
+        </w:rPr>
+        <w:t>"contact"</w:t>
+      </w:r>
+      <w:r>
+        <w:rPr>
+          <w:rFonts w:ascii="Consolas" w:eastAsia="Times New Roman" w:hAnsi="Consolas" w:cs="Courier New"/>
+          <w:color w:val="161616"/>
+          <w:kern w:val="0"/>
+          <w:sz w:val="20"/>
+          <w:szCs w:val="20"/>
+          <w:bdr w:val="none" w:sz="0" w:space="0" w:color="auto" w:frame="1"/>
+          <w14:ligatures w14:val="none"/>
+        </w:rPr>
+        <w:t>:</w:t>
+      </w:r>
+    </w:p>
+    <w:p>
+      <w:pPr>
+        <w:tabs>
+          <w:tab w:val="left" w:pos="916"/>
+          <w:tab w:val="left" w:pos="1832"/>
+          <w:tab w:val="left" w:pos="2748"/>
+          <w:tab w:val="left" w:pos="3664"/>
+          <w:tab w:val="left" w:pos="4580"/>
+          <w:tab w:val="left" w:pos="5496"/>
+          <w:tab w:val="left" w:pos="6412"/>
+          <w:tab w:val="left" w:pos="7328"/>
+          <w:tab w:val="left" w:pos="8244"/>
+          <w:tab w:val="left" w:pos="9160"/>
+          <w:tab w:val="left" w:pos="10076"/>
+          <w:tab w:val="left" w:pos="10992"/>
+          <w:tab w:val="left" w:pos="11908"/>
+          <w:tab w:val="left" w:pos="12824"/>
+          <w:tab w:val="left" w:pos="13740"/>
+          <w:tab w:val="left" w:pos="14656"/>
+        </w:tabs>
+        <w:spacing w:after="0" w:line="240" w:lineRule="auto"/>
+        <w:rPr>
+          <w:rFonts w:ascii="Consolas" w:eastAsia="Times New Roman" w:hAnsi="Consolas" w:cs="Courier New"/>
+          <w:color w:val="161616"/>
+          <w:kern w:val="0"/>
+          <w:sz w:val="20"/>
+          <w:szCs w:val="20"/>
+          <w:bdr w:val="none" w:sz="0" w:space="0" w:color="auto" w:frame="1"/>
+          <w14:ligatures w14:val="none"/>
+        </w:rPr>
+      </w:pPr>
+      <w:r>
+        <w:rPr>
+          <w:rFonts w:ascii="Consolas" w:eastAsia="Times New Roman" w:hAnsi="Consolas" w:cs="Courier New"/>
+          <w:color w:val="161616"/>
+          <w:kern w:val="0"/>
+          <w:sz w:val="20"/>
+          <w:szCs w:val="20"/>
+          <w:bdr w:val="none" w:sz="0" w:space="0" w:color="auto" w:frame="1"/>
+          <w14:ligatures w14:val="none"/>
+        </w:rPr>
+        <w:t xml:space="preserve">  [</w:t>
+      </w:r>
+    </w:p>
+    <w:p>
+      <w:pPr>
+        <w:tabs>
+          <w:tab w:val="left" w:pos="916"/>
+          <w:tab w:val="left" w:pos="1832"/>
+          <w:tab w:val="left" w:pos="2748"/>
+          <w:tab w:val="left" w:pos="3664"/>
+          <w:tab w:val="left" w:pos="4580"/>
+          <w:tab w:val="left" w:pos="5496"/>
+          <w:tab w:val="left" w:pos="6412"/>
+          <w:tab w:val="left" w:pos="7328"/>
+          <w:tab w:val="left" w:pos="8244"/>
+          <w:tab w:val="left" w:pos="9160"/>
+          <w:tab w:val="left" w:pos="10076"/>
+          <w:tab w:val="left" w:pos="10992"/>
+          <w:tab w:val="left" w:pos="11908"/>
+          <w:tab w:val="left" w:pos="12824"/>
+          <w:tab w:val="left" w:pos="13740"/>
+          <w:tab w:val="left" w:pos="14656"/>
+        </w:tabs>
+        <w:spacing w:after="0" w:line="240" w:lineRule="auto"/>
+        <w:rPr>
+          <w:rFonts w:ascii="Consolas" w:eastAsia="Times New Roman" w:hAnsi="Consolas" w:cs="Courier New"/>
+          <w:color w:val="161616"/>
+          <w:kern w:val="0"/>
+          <w:sz w:val="20"/>
+          <w:szCs w:val="20"/>
+          <w:bdr w:val="none" w:sz="0" w:space="0" w:color="auto" w:frame="1"/>
+          <w14:ligatures w14:val="none"/>
+        </w:rPr>
+      </w:pPr>
+      <w:r>
+        <w:rPr>
+          <w:rFonts w:ascii="Consolas" w:eastAsia="Times New Roman" w:hAnsi="Consolas" w:cs="Courier New"/>
+          <w:color w:val="161616"/>
+          <w:kern w:val="0"/>
+          <w:sz w:val="20"/>
+          <w:szCs w:val="20"/>
+          <w:bdr w:val="none" w:sz="0" w:space="0" w:color="auto" w:frame="1"/>
+          <w14:ligatures w14:val="none"/>
+        </w:rPr>
+        <w:t xml:space="preserve">    {</w:t>
+      </w:r>
+    </w:p>
+    <w:p>
+      <w:pPr>
+        <w:tabs>
+          <w:tab w:val="left" w:pos="916"/>
+          <w:tab w:val="left" w:pos="1832"/>
+          <w:tab w:val="left" w:pos="2748"/>
+          <w:tab w:val="left" w:pos="3664"/>
+          <w:tab w:val="left" w:pos="4580"/>
+          <w:tab w:val="left" w:pos="5496"/>
+          <w:tab w:val="left" w:pos="6412"/>
+          <w:tab w:val="left" w:pos="7328"/>
+          <w:tab w:val="left" w:pos="8244"/>
+          <w:tab w:val="left" w:pos="9160"/>
+          <w:tab w:val="left" w:pos="10076"/>
+          <w:tab w:val="left" w:pos="10992"/>
+          <w:tab w:val="left" w:pos="11908"/>
+          <w:tab w:val="left" w:pos="12824"/>
+          <w:tab w:val="left" w:pos="13740"/>
+          <w:tab w:val="left" w:pos="14656"/>
+        </w:tabs>
+        <w:spacing w:after="0" w:line="240" w:lineRule="auto"/>
+        <w:rPr>
+          <w:rFonts w:ascii="Consolas" w:eastAsia="Times New Roman" w:hAnsi="Consolas" w:cs="Courier New"/>
+          <w:color w:val="161616"/>
+          <w:kern w:val="0"/>
+          <w:sz w:val="20"/>
+          <w:szCs w:val="20"/>
+          <w:bdr w:val="none" w:sz="0" w:space="0" w:color="auto" w:frame="1"/>
+          <w14:ligatures w14:val="none"/>
+        </w:rPr>
+      </w:pPr>
+      <w:r>
+        <w:rPr>
+          <w:rFonts w:ascii="Consolas" w:eastAsia="Times New Roman" w:hAnsi="Consolas" w:cs="Courier New"/>
+          <w:color w:val="161616"/>
+          <w:kern w:val="0"/>
+          <w:sz w:val="20"/>
+          <w:szCs w:val="20"/>
+          <w:bdr w:val="none" w:sz="0" w:space="0" w:color="auto" w:frame="1"/>
+          <w14:ligatures w14:val="none"/>
+        </w:rPr>
+        <w:t xml:space="preserve">      </w:t>
+      </w:r>
+      <w:r>
+        <w:rPr>
+          <w:rFonts w:ascii="Consolas" w:eastAsia="Times New Roman" w:hAnsi="Consolas" w:cs="Courier New"/>
+          <w:color w:val="0451A5"/>
+          <w:kern w:val="0"/>
+          <w:sz w:val="20"/>
+          <w:szCs w:val="20"/>
+          <w:bdr w:val="none" w:sz="0" w:space="0" w:color="auto" w:frame="1"/>
+          <w14:ligatures w14:val="none"/>
+        </w:rPr>
+        <w:t>"type"</w:t>
+      </w:r>
+      <w:r>
+        <w:rPr>
+          <w:rFonts w:ascii="Consolas" w:eastAsia="Times New Roman" w:hAnsi="Consolas" w:cs="Courier New"/>
+          <w:color w:val="161616"/>
+          <w:kern w:val="0"/>
+          <w:sz w:val="20"/>
+          <w:szCs w:val="20"/>
+          <w:bdr w:val="none" w:sz="0" w:space="0" w:color="auto" w:frame="1"/>
+          <w14:ligatures w14:val="none"/>
+        </w:rPr>
+        <w:t xml:space="preserve">: </w:t>
+      </w:r>
+      <w:r>
+        <w:rPr>
+          <w:rFonts w:ascii="Consolas" w:eastAsia="Times New Roman" w:hAnsi="Consolas" w:cs="Courier New"/>
+          <w:color w:val="A31515"/>
+          <w:kern w:val="0"/>
+          <w:sz w:val="20"/>
+          <w:szCs w:val="20"/>
+          <w:bdr w:val="none" w:sz="0" w:space="0" w:color="auto" w:frame="1"/>
+          <w14:ligatures w14:val="none"/>
+        </w:rPr>
+        <w:t>"home"</w:t>
+      </w:r>
+      <w:r>
+        <w:rPr>
+          <w:rFonts w:ascii="Consolas" w:eastAsia="Times New Roman" w:hAnsi="Consolas" w:cs="Courier New"/>
+          <w:color w:val="161616"/>
+          <w:kern w:val="0"/>
+          <w:sz w:val="20"/>
+          <w:szCs w:val="20"/>
+          <w:bdr w:val="none" w:sz="0" w:space="0" w:color="auto" w:frame="1"/>
+          <w14:ligatures w14:val="none"/>
+        </w:rPr>
+        <w:t>,</w:t>
+      </w:r>
+    </w:p>
+    <w:p>
+      <w:pPr>
+        <w:tabs>
+          <w:tab w:val="left" w:pos="916"/>
+          <w:tab w:val="left" w:pos="1832"/>
+          <w:tab w:val="left" w:pos="2748"/>
+          <w:tab w:val="left" w:pos="3664"/>
+          <w:tab w:val="left" w:pos="4580"/>
+          <w:tab w:val="left" w:pos="5496"/>
+          <w:tab w:val="left" w:pos="6412"/>
+          <w:tab w:val="left" w:pos="7328"/>
+          <w:tab w:val="left" w:pos="8244"/>
+          <w:tab w:val="left" w:pos="9160"/>
+          <w:tab w:val="left" w:pos="10076"/>
+          <w:tab w:val="left" w:pos="10992"/>
+          <w:tab w:val="left" w:pos="11908"/>
+          <w:tab w:val="left" w:pos="12824"/>
+          <w:tab w:val="left" w:pos="13740"/>
+          <w:tab w:val="left" w:pos="14656"/>
+        </w:tabs>
+        <w:spacing w:after="0" w:line="240" w:lineRule="auto"/>
+        <w:rPr>
+          <w:rFonts w:ascii="Consolas" w:eastAsia="Times New Roman" w:hAnsi="Consolas" w:cs="Courier New"/>
+          <w:color w:val="161616"/>
+          <w:kern w:val="0"/>
+          <w:sz w:val="20"/>
+          <w:szCs w:val="20"/>
+          <w:bdr w:val="none" w:sz="0" w:space="0" w:color="auto" w:frame="1"/>
+          <w14:ligatures w14:val="none"/>
+        </w:rPr>
+      </w:pPr>
+      <w:r>
+        <w:rPr>
+          <w:rFonts w:ascii="Consolas" w:eastAsia="Times New Roman" w:hAnsi="Consolas" w:cs="Courier New"/>
+          <w:color w:val="161616"/>
+          <w:kern w:val="0"/>
+          <w:sz w:val="20"/>
+          <w:szCs w:val="20"/>
+          <w:bdr w:val="none" w:sz="0" w:space="0" w:color="auto" w:frame="1"/>
+          <w14:ligatures w14:val="none"/>
+        </w:rPr>
+        <w:t xml:space="preserve">      </w:t>
+      </w:r>
+      <w:r>
+        <w:rPr>
+          <w:rFonts w:ascii="Consolas" w:eastAsia="Times New Roman" w:hAnsi="Consolas" w:cs="Courier New"/>
+          <w:color w:val="0451A5"/>
+          <w:kern w:val="0"/>
+          <w:sz w:val="20"/>
+          <w:szCs w:val="20"/>
+          <w:bdr w:val="none" w:sz="0" w:space="0" w:color="auto" w:frame="1"/>
+          <w14:ligatures w14:val="none"/>
+        </w:rPr>
+        <w:t>"number"</w:t>
+      </w:r>
+      <w:r>
+        <w:rPr>
+          <w:rFonts w:ascii="Consolas" w:eastAsia="Times New Roman" w:hAnsi="Consolas" w:cs="Courier New"/>
+          <w:color w:val="161616"/>
+          <w:kern w:val="0"/>
+          <w:sz w:val="20"/>
+          <w:szCs w:val="20"/>
+          <w:bdr w:val="none" w:sz="0" w:space="0" w:color="auto" w:frame="1"/>
+          <w14:ligatures w14:val="none"/>
+        </w:rPr>
+        <w:t xml:space="preserve">: </w:t>
+      </w:r>
+      <w:r>
+        <w:rPr>
+          <w:rFonts w:ascii="Consolas" w:eastAsia="Times New Roman" w:hAnsi="Consolas" w:cs="Courier New"/>
+          <w:color w:val="A31515"/>
+          <w:kern w:val="0"/>
+          <w:sz w:val="20"/>
+          <w:szCs w:val="20"/>
+          <w:bdr w:val="none" w:sz="0" w:space="0" w:color="auto" w:frame="1"/>
+          <w14:ligatures w14:val="none"/>
+        </w:rPr>
+        <w:t>"</w:t>
+      </w:r>
+      <w:r>
+        <w:rPr>
+          <w:rFonts w:ascii="Consolas" w:eastAsia="Times New Roman" w:hAnsi="Consolas" w:cs="Courier New"/>
+          <w:color w:val="FF6600"/>
+          <w:kern w:val="0"/>
+          <w:sz w:val="20"/>
+          <w:szCs w:val="20"/>
+          <w:u w:val="single"/>
+          <w:bdr w:val="none" w:sz="0" w:space="0" w:color="auto" w:frame="1"/>
+          <w14:ligatures w14:val="none"/>
+        </w:rPr>
+        <w:t>555 123-1234</w:t>
+      </w:r>
+      <w:r>
+        <w:rPr>
+          <w:rFonts w:ascii="Consolas" w:eastAsia="Times New Roman" w:hAnsi="Consolas" w:cs="Courier New"/>
+          <w:color w:val="A31515"/>
+          <w:kern w:val="0"/>
+          <w:sz w:val="20"/>
+          <w:szCs w:val="20"/>
+          <w:bdr w:val="none" w:sz="0" w:space="0" w:color="auto" w:frame="1"/>
+          <w14:ligatures w14:val="none"/>
+        </w:rPr>
+        <w:t>"</w:t>
+      </w:r>
+    </w:p>
+    <w:p>
+      <w:pPr>
+        <w:tabs>
+          <w:tab w:val="left" w:pos="916"/>
+          <w:tab w:val="left" w:pos="1832"/>
+          <w:tab w:val="left" w:pos="2748"/>
+          <w:tab w:val="left" w:pos="3664"/>
+          <w:tab w:val="left" w:pos="4580"/>
+          <w:tab w:val="left" w:pos="5496"/>
+          <w:tab w:val="left" w:pos="6412"/>
+          <w:tab w:val="left" w:pos="7328"/>
+          <w:tab w:val="left" w:pos="8244"/>
+          <w:tab w:val="left" w:pos="9160"/>
+          <w:tab w:val="left" w:pos="10076"/>
+          <w:tab w:val="left" w:pos="10992"/>
+          <w:tab w:val="left" w:pos="11908"/>
+          <w:tab w:val="left" w:pos="12824"/>
+          <w:tab w:val="left" w:pos="13740"/>
+          <w:tab w:val="left" w:pos="14656"/>
+        </w:tabs>
+        <w:spacing w:after="0" w:line="240" w:lineRule="auto"/>
+        <w:rPr>
+          <w:rFonts w:ascii="Consolas" w:eastAsia="Times New Roman" w:hAnsi="Consolas" w:cs="Courier New"/>
+          <w:color w:val="161616"/>
+          <w:kern w:val="0"/>
+          <w:sz w:val="20"/>
+          <w:szCs w:val="20"/>
+          <w:bdr w:val="none" w:sz="0" w:space="0" w:color="auto" w:frame="1"/>
+          <w14:ligatures w14:val="none"/>
+        </w:rPr>
+      </w:pPr>
+      <w:r>
+        <w:rPr>
+          <w:rFonts w:ascii="Consolas" w:eastAsia="Times New Roman" w:hAnsi="Consolas" w:cs="Courier New"/>
+          <w:color w:val="161616"/>
+          <w:kern w:val="0"/>
+          <w:sz w:val="20"/>
+          <w:szCs w:val="20"/>
+          <w:bdr w:val="none" w:sz="0" w:space="0" w:color="auto" w:frame="1"/>
+          <w14:ligatures w14:val="none"/>
+        </w:rPr>
+        <w:t xml:space="preserve">    },</w:t>
+      </w:r>
+    </w:p>
+    <w:p>
+      <w:pPr>
+        <w:tabs>
+          <w:tab w:val="left" w:pos="916"/>
+          <w:tab w:val="left" w:pos="1832"/>
+          <w:tab w:val="left" w:pos="2748"/>
+          <w:tab w:val="left" w:pos="3664"/>
+          <w:tab w:val="left" w:pos="4580"/>
+          <w:tab w:val="left" w:pos="5496"/>
+          <w:tab w:val="left" w:pos="6412"/>
+          <w:tab w:val="left" w:pos="7328"/>
+          <w:tab w:val="left" w:pos="8244"/>
+          <w:tab w:val="left" w:pos="9160"/>
+          <w:tab w:val="left" w:pos="10076"/>
+          <w:tab w:val="left" w:pos="10992"/>
+          <w:tab w:val="left" w:pos="11908"/>
+          <w:tab w:val="left" w:pos="12824"/>
+          <w:tab w:val="left" w:pos="13740"/>
+          <w:tab w:val="left" w:pos="14656"/>
+        </w:tabs>
+        <w:spacing w:after="0" w:line="240" w:lineRule="auto"/>
+        <w:rPr>
+          <w:rFonts w:ascii="Consolas" w:eastAsia="Times New Roman" w:hAnsi="Consolas" w:cs="Courier New"/>
+          <w:color w:val="161616"/>
+          <w:kern w:val="0"/>
+          <w:sz w:val="20"/>
+          <w:szCs w:val="20"/>
+          <w:bdr w:val="none" w:sz="0" w:space="0" w:color="auto" w:frame="1"/>
+          <w14:ligatures w14:val="none"/>
+        </w:rPr>
+      </w:pPr>
+      <w:r>
+        <w:rPr>
+          <w:rFonts w:ascii="Consolas" w:eastAsia="Times New Roman" w:hAnsi="Consolas" w:cs="Courier New"/>
+          <w:color w:val="161616"/>
+          <w:kern w:val="0"/>
+          <w:sz w:val="20"/>
+          <w:szCs w:val="20"/>
+          <w:bdr w:val="none" w:sz="0" w:space="0" w:color="auto" w:frame="1"/>
+          <w14:ligatures w14:val="none"/>
+        </w:rPr>
+        <w:t xml:space="preserve">    {</w:t>
+      </w:r>
+    </w:p>
+    <w:p>
+      <w:pPr>
+        <w:tabs>
+          <w:tab w:val="left" w:pos="916"/>
+          <w:tab w:val="left" w:pos="1832"/>
+          <w:tab w:val="left" w:pos="2748"/>
+          <w:tab w:val="left" w:pos="3664"/>
+          <w:tab w:val="left" w:pos="4580"/>
+          <w:tab w:val="left" w:pos="5496"/>
+          <w:tab w:val="left" w:pos="6412"/>
+          <w:tab w:val="left" w:pos="7328"/>
+          <w:tab w:val="left" w:pos="8244"/>
+          <w:tab w:val="left" w:pos="9160"/>
+          <w:tab w:val="left" w:pos="10076"/>
+          <w:tab w:val="left" w:pos="10992"/>
+          <w:tab w:val="left" w:pos="11908"/>
+          <w:tab w:val="left" w:pos="12824"/>
+          <w:tab w:val="left" w:pos="13740"/>
+          <w:tab w:val="left" w:pos="14656"/>
+        </w:tabs>
+        <w:spacing w:after="0" w:line="240" w:lineRule="auto"/>
+        <w:rPr>
+          <w:rFonts w:ascii="Consolas" w:eastAsia="Times New Roman" w:hAnsi="Consolas" w:cs="Courier New"/>
+          <w:color w:val="161616"/>
+          <w:kern w:val="0"/>
+          <w:sz w:val="20"/>
+          <w:szCs w:val="20"/>
+          <w:bdr w:val="none" w:sz="0" w:space="0" w:color="auto" w:frame="1"/>
+          <w14:ligatures w14:val="none"/>
+        </w:rPr>
+      </w:pPr>
+      <w:r>
+        <w:rPr>
+          <w:rFonts w:ascii="Consolas" w:eastAsia="Times New Roman" w:hAnsi="Consolas" w:cs="Courier New"/>
+          <w:color w:val="161616"/>
+          <w:kern w:val="0"/>
+          <w:sz w:val="20"/>
+          <w:szCs w:val="20"/>
+          <w:bdr w:val="none" w:sz="0" w:space="0" w:color="auto" w:frame="1"/>
+          <w14:ligatures w14:val="none"/>
+        </w:rPr>
+        <w:t xml:space="preserve">      </w:t>
+      </w:r>
+      <w:r>
+        <w:rPr>
+          <w:rFonts w:ascii="Consolas" w:eastAsia="Times New Roman" w:hAnsi="Consolas" w:cs="Courier New"/>
+          <w:color w:val="0451A5"/>
+          <w:kern w:val="0"/>
+          <w:sz w:val="20"/>
+          <w:szCs w:val="20"/>
+          <w:bdr w:val="none" w:sz="0" w:space="0" w:color="auto" w:frame="1"/>
+          <w14:ligatures w14:val="none"/>
+        </w:rPr>
+        <w:t>"type"</w:t>
+      </w:r>
+      <w:r>
+        <w:rPr>
+          <w:rFonts w:ascii="Consolas" w:eastAsia="Times New Roman" w:hAnsi="Consolas" w:cs="Courier New"/>
+          <w:color w:val="161616"/>
+          <w:kern w:val="0"/>
+          <w:sz w:val="20"/>
+          <w:szCs w:val="20"/>
+          <w:bdr w:val="none" w:sz="0" w:space="0" w:color="auto" w:frame="1"/>
+          <w14:ligatures w14:val="none"/>
+        </w:rPr>
+        <w:t xml:space="preserve">: </w:t>
+      </w:r>
+      <w:r>
+        <w:rPr>
+          <w:rFonts w:ascii="Consolas" w:eastAsia="Times New Roman" w:hAnsi="Consolas" w:cs="Courier New"/>
+          <w:color w:val="A31515"/>
+          <w:kern w:val="0"/>
+          <w:sz w:val="20"/>
+          <w:szCs w:val="20"/>
+          <w:bdr w:val="none" w:sz="0" w:space="0" w:color="auto" w:frame="1"/>
+          <w14:ligatures w14:val="none"/>
+        </w:rPr>
+        <w:t>"email"</w:t>
+      </w:r>
+      <w:r>
+        <w:rPr>
+          <w:rFonts w:ascii="Consolas" w:eastAsia="Times New Roman" w:hAnsi="Consolas" w:cs="Courier New"/>
+          <w:color w:val="161616"/>
+          <w:kern w:val="0"/>
+          <w:sz w:val="20"/>
+          <w:szCs w:val="20"/>
+          <w:bdr w:val="none" w:sz="0" w:space="0" w:color="auto" w:frame="1"/>
+          <w14:ligatures w14:val="none"/>
+        </w:rPr>
+        <w:t>,</w:t>
+      </w:r>
+    </w:p>
+    <w:p>
+      <w:pPr>
+        <w:tabs>
+          <w:tab w:val="left" w:pos="916"/>
+          <w:tab w:val="left" w:pos="1832"/>
+          <w:tab w:val="left" w:pos="2748"/>
+          <w:tab w:val="left" w:pos="3664"/>
+          <w:tab w:val="left" w:pos="4580"/>
+          <w:tab w:val="left" w:pos="5496"/>
+          <w:tab w:val="left" w:pos="6412"/>
+          <w:tab w:val="left" w:pos="7328"/>
+          <w:tab w:val="left" w:pos="8244"/>
+          <w:tab w:val="left" w:pos="9160"/>
+          <w:tab w:val="left" w:pos="10076"/>
+          <w:tab w:val="left" w:pos="10992"/>
+          <w:tab w:val="left" w:pos="11908"/>
+          <w:tab w:val="left" w:pos="12824"/>
+          <w:tab w:val="left" w:pos="13740"/>
+          <w:tab w:val="left" w:pos="14656"/>
+        </w:tabs>
+        <w:spacing w:after="0" w:line="240" w:lineRule="auto"/>
+        <w:rPr>
+          <w:rFonts w:ascii="Consolas" w:eastAsia="Times New Roman" w:hAnsi="Consolas" w:cs="Courier New"/>
+          <w:color w:val="161616"/>
+          <w:kern w:val="0"/>
+          <w:sz w:val="20"/>
+          <w:szCs w:val="20"/>
+          <w:bdr w:val="none" w:sz="0" w:space="0" w:color="auto" w:frame="1"/>
+          <w14:ligatures w14:val="none"/>
+        </w:rPr>
+      </w:pPr>
+      <w:r>
+        <w:rPr>
+          <w:rFonts w:ascii="Consolas" w:eastAsia="Times New Roman" w:hAnsi="Consolas" w:cs="Courier New"/>
+          <w:color w:val="161616"/>
+          <w:kern w:val="0"/>
+          <w:sz w:val="20"/>
+          <w:szCs w:val="20"/>
+          <w:bdr w:val="none" w:sz="0" w:space="0" w:color="auto" w:frame="1"/>
+          <w14:ligatures w14:val="none"/>
+        </w:rPr>
+        <w:t xml:space="preserve">      </w:t>
+      </w:r>
+      <w:r>
+        <w:rPr>
+          <w:rFonts w:ascii="Consolas" w:eastAsia="Times New Roman" w:hAnsi="Consolas" w:cs="Courier New"/>
+          <w:color w:val="0451A5"/>
+          <w:kern w:val="0"/>
+          <w:sz w:val="20"/>
+          <w:szCs w:val="20"/>
+          <w:bdr w:val="none" w:sz="0" w:space="0" w:color="auto" w:frame="1"/>
+          <w14:ligatures w14:val="none"/>
+        </w:rPr>
+        <w:t>"address"</w:t>
+      </w:r>
+      <w:r>
+        <w:rPr>
+          <w:rFonts w:ascii="Consolas" w:eastAsia="Times New Roman" w:hAnsi="Consolas" w:cs="Courier New"/>
+          <w:color w:val="161616"/>
+          <w:kern w:val="0"/>
+          <w:sz w:val="20"/>
+          <w:szCs w:val="20"/>
+          <w:bdr w:val="none" w:sz="0" w:space="0" w:color="auto" w:frame="1"/>
+          <w14:ligatures w14:val="none"/>
+        </w:rPr>
+        <w:t xml:space="preserve">: </w:t>
+      </w:r>
+      <w:r>
+        <w:rPr>
+          <w:rFonts w:ascii="Consolas" w:eastAsia="Times New Roman" w:hAnsi="Consolas" w:cs="Courier New"/>
+          <w:color w:val="A31515"/>
+          <w:kern w:val="0"/>
+          <w:sz w:val="20"/>
+          <w:szCs w:val="20"/>
+          <w:bdr w:val="none" w:sz="0" w:space="0" w:color="auto" w:frame="1"/>
+          <w14:ligatures w14:val="none"/>
+        </w:rPr>
+        <w:t>"joe@litware.com"</w:t>
+      </w:r>
+    </w:p>
+    <w:p>
+      <w:pPr>
+        <w:tabs>
+          <w:tab w:val="left" w:pos="916"/>
+          <w:tab w:val="left" w:pos="1832"/>
+          <w:tab w:val="left" w:pos="2748"/>
+          <w:tab w:val="left" w:pos="3664"/>
+          <w:tab w:val="left" w:pos="4580"/>
+          <w:tab w:val="left" w:pos="5496"/>
+          <w:tab w:val="left" w:pos="6412"/>
+          <w:tab w:val="left" w:pos="7328"/>
+          <w:tab w:val="left" w:pos="8244"/>
+          <w:tab w:val="left" w:pos="9160"/>
+          <w:tab w:val="left" w:pos="10076"/>
+          <w:tab w:val="left" w:pos="10992"/>
+          <w:tab w:val="left" w:pos="11908"/>
+          <w:tab w:val="left" w:pos="12824"/>
+          <w:tab w:val="left" w:pos="13740"/>
+          <w:tab w:val="left" w:pos="14656"/>
+        </w:tabs>
+        <w:spacing w:after="0" w:line="240" w:lineRule="auto"/>
+        <w:rPr>
+          <w:rFonts w:ascii="Consolas" w:eastAsia="Times New Roman" w:hAnsi="Consolas" w:cs="Courier New"/>
+          <w:color w:val="161616"/>
+          <w:kern w:val="0"/>
+          <w:sz w:val="20"/>
+          <w:szCs w:val="20"/>
+          <w:bdr w:val="none" w:sz="0" w:space="0" w:color="auto" w:frame="1"/>
+          <w14:ligatures w14:val="none"/>
+        </w:rPr>
+      </w:pPr>
+      <w:r>
+        <w:rPr>
+          <w:rFonts w:ascii="Consolas" w:eastAsia="Times New Roman" w:hAnsi="Consolas" w:cs="Courier New"/>
+          <w:color w:val="161616"/>
+          <w:kern w:val="0"/>
+          <w:sz w:val="20"/>
+          <w:szCs w:val="20"/>
+          <w:bdr w:val="none" w:sz="0" w:space="0" w:color="auto" w:frame="1"/>
+          <w14:ligatures w14:val="none"/>
+        </w:rPr>
+        <w:t xml:space="preserve">    }</w:t>
+      </w:r>
+    </w:p>
+    <w:p>
+      <w:pPr>
+        <w:tabs>
+          <w:tab w:val="left" w:pos="916"/>
+          <w:tab w:val="left" w:pos="1832"/>
+          <w:tab w:val="left" w:pos="2748"/>
+          <w:tab w:val="left" w:pos="3664"/>
+          <w:tab w:val="left" w:pos="4580"/>
+          <w:tab w:val="left" w:pos="5496"/>
+          <w:tab w:val="left" w:pos="6412"/>
+          <w:tab w:val="left" w:pos="7328"/>
+          <w:tab w:val="left" w:pos="8244"/>
+          <w:tab w:val="left" w:pos="9160"/>
+          <w:tab w:val="left" w:pos="10076"/>
+          <w:tab w:val="left" w:pos="10992"/>
+          <w:tab w:val="left" w:pos="11908"/>
+          <w:tab w:val="left" w:pos="12824"/>
+          <w:tab w:val="left" w:pos="13740"/>
+          <w:tab w:val="left" w:pos="14656"/>
+        </w:tabs>
+        <w:spacing w:after="0" w:line="240" w:lineRule="auto"/>
+        <w:rPr>
+          <w:rFonts w:ascii="Consolas" w:eastAsia="Times New Roman" w:hAnsi="Consolas" w:cs="Courier New"/>
+          <w:color w:val="161616"/>
+          <w:kern w:val="0"/>
+          <w:sz w:val="20"/>
+          <w:szCs w:val="20"/>
+          <w:bdr w:val="none" w:sz="0" w:space="0" w:color="auto" w:frame="1"/>
+          <w14:ligatures w14:val="none"/>
+        </w:rPr>
+      </w:pPr>
+      <w:r>
+        <w:rPr>
+          <w:rFonts w:ascii="Consolas" w:eastAsia="Times New Roman" w:hAnsi="Consolas" w:cs="Courier New"/>
+          <w:color w:val="161616"/>
+          <w:kern w:val="0"/>
+          <w:sz w:val="20"/>
+          <w:szCs w:val="20"/>
+          <w:bdr w:val="none" w:sz="0" w:space="0" w:color="auto" w:frame="1"/>
+          <w14:ligatures w14:val="none"/>
+        </w:rPr>
+        <w:t xml:space="preserve">  ]</w:t>
+      </w:r>
+    </w:p>
+    <w:p>
+      <w:pPr>
+        <w:tabs>
+          <w:tab w:val="left" w:pos="916"/>
+          <w:tab w:val="left" w:pos="1832"/>
+          <w:tab w:val="left" w:pos="2748"/>
+          <w:tab w:val="left" w:pos="3664"/>
+          <w:tab w:val="left" w:pos="4580"/>
+          <w:tab w:val="left" w:pos="5496"/>
+          <w:tab w:val="left" w:pos="6412"/>
+          <w:tab w:val="left" w:pos="7328"/>
+          <w:tab w:val="left" w:pos="8244"/>
+          <w:tab w:val="left" w:pos="9160"/>
+          <w:tab w:val="left" w:pos="10076"/>
+          <w:tab w:val="left" w:pos="10992"/>
+          <w:tab w:val="left" w:pos="11908"/>
+          <w:tab w:val="left" w:pos="12824"/>
+          <w:tab w:val="left" w:pos="13740"/>
+          <w:tab w:val="left" w:pos="14656"/>
+        </w:tabs>
+        <w:spacing w:after="0" w:line="240" w:lineRule="auto"/>
+        <w:rPr>
+          <w:rFonts w:ascii="Consolas" w:eastAsia="Times New Roman" w:hAnsi="Consolas" w:cs="Courier New"/>
+          <w:color w:val="161616"/>
+          <w:kern w:val="0"/>
+          <w:sz w:val="20"/>
+          <w:szCs w:val="20"/>
+          <w:bdr w:val="none" w:sz="0" w:space="0" w:color="auto" w:frame="1"/>
+          <w14:ligatures w14:val="none"/>
+        </w:rPr>
+      </w:pPr>
+      <w:r>
+        <w:rPr>
+          <w:rFonts w:ascii="Consolas" w:eastAsia="Times New Roman" w:hAnsi="Consolas" w:cs="Courier New"/>
+          <w:color w:val="161616"/>
+          <w:kern w:val="0"/>
+          <w:sz w:val="20"/>
+          <w:szCs w:val="20"/>
+          <w:bdr w:val="none" w:sz="0" w:space="0" w:color="auto" w:frame="1"/>
+          <w14:ligatures w14:val="none"/>
+        </w:rPr>
+        <w:t>}</w:t>
+      </w:r>
+    </w:p>
+    <w:p>
+      <w:pPr>
+        <w:tabs>
+          <w:tab w:val="left" w:pos="916"/>
+          <w:tab w:val="left" w:pos="1832"/>
+          <w:tab w:val="left" w:pos="2748"/>
+          <w:tab w:val="left" w:pos="3664"/>
+          <w:tab w:val="left" w:pos="4580"/>
+          <w:tab w:val="left" w:pos="5496"/>
+          <w:tab w:val="left" w:pos="6412"/>
+          <w:tab w:val="left" w:pos="7328"/>
+          <w:tab w:val="left" w:pos="8244"/>
+          <w:tab w:val="left" w:pos="9160"/>
+          <w:tab w:val="left" w:pos="10076"/>
+          <w:tab w:val="left" w:pos="10992"/>
+          <w:tab w:val="left" w:pos="11908"/>
+          <w:tab w:val="left" w:pos="12824"/>
+          <w:tab w:val="left" w:pos="13740"/>
+          <w:tab w:val="left" w:pos="14656"/>
+        </w:tabs>
+        <w:spacing w:after="0" w:line="240" w:lineRule="auto"/>
+        <w:rPr>
+          <w:rFonts w:ascii="Consolas" w:eastAsia="Times New Roman" w:hAnsi="Consolas" w:cs="Courier New"/>
+          <w:color w:val="161616"/>
+          <w:kern w:val="0"/>
+          <w:sz w:val="20"/>
+          <w:szCs w:val="20"/>
+          <w:bdr w:val="none" w:sz="0" w:space="0" w:color="auto" w:frame="1"/>
+          <w14:ligatures w14:val="none"/>
+        </w:rPr>
+      </w:pPr>
+    </w:p>
+    <w:p>
+      <w:pPr>
+        <w:tabs>
+          <w:tab w:val="left" w:pos="916"/>
+          <w:tab w:val="left" w:pos="1832"/>
+          <w:tab w:val="left" w:pos="2748"/>
+          <w:tab w:val="left" w:pos="3664"/>
+          <w:tab w:val="left" w:pos="4580"/>
+          <w:tab w:val="left" w:pos="5496"/>
+          <w:tab w:val="left" w:pos="6412"/>
+          <w:tab w:val="left" w:pos="7328"/>
+          <w:tab w:val="left" w:pos="8244"/>
+          <w:tab w:val="left" w:pos="9160"/>
+          <w:tab w:val="left" w:pos="10076"/>
+          <w:tab w:val="left" w:pos="10992"/>
+          <w:tab w:val="left" w:pos="11908"/>
+          <w:tab w:val="left" w:pos="12824"/>
+          <w:tab w:val="left" w:pos="13740"/>
+          <w:tab w:val="left" w:pos="14656"/>
+        </w:tabs>
+        <w:spacing w:after="0" w:line="240" w:lineRule="auto"/>
+        <w:rPr>
+          <w:rFonts w:ascii="Consolas" w:eastAsia="Times New Roman" w:hAnsi="Consolas" w:cs="Courier New"/>
+          <w:color w:val="161616"/>
+          <w:kern w:val="0"/>
+          <w:sz w:val="20"/>
+          <w:szCs w:val="20"/>
+          <w:bdr w:val="none" w:sz="0" w:space="0" w:color="auto" w:frame="1"/>
+          <w14:ligatures w14:val="none"/>
+        </w:rPr>
+      </w:pPr>
+      <w:r>
+        <w:rPr>
+          <w:rFonts w:ascii="Consolas" w:eastAsia="Times New Roman" w:hAnsi="Consolas" w:cs="Courier New"/>
+          <w:color w:val="161616"/>
+          <w:kern w:val="0"/>
+          <w:sz w:val="20"/>
+          <w:szCs w:val="20"/>
+          <w:bdr w:val="none" w:sz="0" w:space="0" w:color="auto" w:frame="1"/>
+          <w14:ligatures w14:val="none"/>
+        </w:rPr>
+        <w:t>// Customer 2</w:t>
+      </w:r>
+    </w:p>
+    <w:p>
+      <w:pPr>
+        <w:tabs>
+          <w:tab w:val="left" w:pos="916"/>
+          <w:tab w:val="left" w:pos="1832"/>
+          <w:tab w:val="left" w:pos="2748"/>
+          <w:tab w:val="left" w:pos="3664"/>
+          <w:tab w:val="left" w:pos="4580"/>
+          <w:tab w:val="left" w:pos="5496"/>
+          <w:tab w:val="left" w:pos="6412"/>
+          <w:tab w:val="left" w:pos="7328"/>
+          <w:tab w:val="left" w:pos="8244"/>
+          <w:tab w:val="left" w:pos="9160"/>
+          <w:tab w:val="left" w:pos="10076"/>
+          <w:tab w:val="left" w:pos="10992"/>
+          <w:tab w:val="left" w:pos="11908"/>
+          <w:tab w:val="left" w:pos="12824"/>
+          <w:tab w:val="left" w:pos="13740"/>
+          <w:tab w:val="left" w:pos="14656"/>
+        </w:tabs>
+        <w:spacing w:after="0" w:line="240" w:lineRule="auto"/>
+        <w:rPr>
+          <w:rFonts w:ascii="Consolas" w:eastAsia="Times New Roman" w:hAnsi="Consolas" w:cs="Courier New"/>
+          <w:color w:val="161616"/>
+          <w:kern w:val="0"/>
+          <w:sz w:val="20"/>
+          <w:szCs w:val="20"/>
+          <w:bdr w:val="none" w:sz="0" w:space="0" w:color="auto" w:frame="1"/>
+          <w14:ligatures w14:val="none"/>
+        </w:rPr>
+      </w:pPr>
+      <w:r>
+        <w:rPr>
+          <w:rFonts w:ascii="Consolas" w:eastAsia="Times New Roman" w:hAnsi="Consolas" w:cs="Courier New"/>
+          <w:color w:val="161616"/>
+          <w:kern w:val="0"/>
+          <w:sz w:val="20"/>
+          <w:szCs w:val="20"/>
+          <w:bdr w:val="none" w:sz="0" w:space="0" w:color="auto" w:frame="1"/>
+          <w14:ligatures w14:val="none"/>
+        </w:rPr>
+        <w:t>{</w:t>
+      </w:r>
+    </w:p>
+    <w:p>
+      <w:pPr>
+        <w:tabs>
+          <w:tab w:val="left" w:pos="916"/>
+          <w:tab w:val="left" w:pos="1832"/>
+          <w:tab w:val="left" w:pos="2748"/>
+          <w:tab w:val="left" w:pos="3664"/>
+          <w:tab w:val="left" w:pos="4580"/>
+          <w:tab w:val="left" w:pos="5496"/>
+          <w:tab w:val="left" w:pos="6412"/>
+          <w:tab w:val="left" w:pos="7328"/>
+          <w:tab w:val="left" w:pos="8244"/>
+          <w:tab w:val="left" w:pos="9160"/>
+          <w:tab w:val="left" w:pos="10076"/>
+          <w:tab w:val="left" w:pos="10992"/>
+          <w:tab w:val="left" w:pos="11908"/>
+          <w:tab w:val="left" w:pos="12824"/>
+          <w:tab w:val="left" w:pos="13740"/>
+          <w:tab w:val="left" w:pos="14656"/>
+        </w:tabs>
+        <w:spacing w:after="0" w:line="240" w:lineRule="auto"/>
+        <w:rPr>
+          <w:rFonts w:ascii="Consolas" w:eastAsia="Times New Roman" w:hAnsi="Consolas" w:cs="Courier New"/>
+          <w:color w:val="161616"/>
+          <w:kern w:val="0"/>
+          <w:sz w:val="20"/>
+          <w:szCs w:val="20"/>
+          <w:bdr w:val="none" w:sz="0" w:space="0" w:color="auto" w:frame="1"/>
+          <w14:ligatures w14:val="none"/>
+        </w:rPr>
+      </w:pPr>
+      <w:r>
+        <w:rPr>
+          <w:rFonts w:ascii="Consolas" w:eastAsia="Times New Roman" w:hAnsi="Consolas" w:cs="Courier New"/>
+          <w:color w:val="161616"/>
+          <w:kern w:val="0"/>
+          <w:sz w:val="20"/>
+          <w:szCs w:val="20"/>
+          <w:bdr w:val="none" w:sz="0" w:space="0" w:color="auto" w:frame="1"/>
+          <w14:ligatures w14:val="none"/>
+        </w:rPr>
+        <w:t xml:space="preserve">  </w:t>
+      </w:r>
+      <w:r>
+        <w:rPr>
+          <w:rFonts w:ascii="Consolas" w:eastAsia="Times New Roman" w:hAnsi="Consolas" w:cs="Courier New"/>
+          <w:color w:val="0451A5"/>
+          <w:kern w:val="0"/>
+          <w:sz w:val="20"/>
+          <w:szCs w:val="20"/>
+          <w:bdr w:val="none" w:sz="0" w:space="0" w:color="auto" w:frame="1"/>
+          <w14:ligatures w14:val="none"/>
+        </w:rPr>
+        <w:t>"</w:t>
+      </w:r>
+      <w:proofErr w:type="spellStart"/>
+      <w:r>
+        <w:rPr>
+          <w:rFonts w:ascii="Consolas" w:eastAsia="Times New Roman" w:hAnsi="Consolas" w:cs="Courier New"/>
+          <w:color w:val="0451A5"/>
+          <w:kern w:val="0"/>
+          <w:sz w:val="20"/>
+          <w:szCs w:val="20"/>
+          <w:bdr w:val="none" w:sz="0" w:space="0" w:color="auto" w:frame="1"/>
+          <w14:ligatures w14:val="none"/>
+        </w:rPr>
+        <w:t>firstName</w:t>
+      </w:r>
+      <w:proofErr w:type="spellEnd"/>
+      <w:r>
+        <w:rPr>
+          <w:rFonts w:ascii="Consolas" w:eastAsia="Times New Roman" w:hAnsi="Consolas" w:cs="Courier New"/>
+          <w:color w:val="0451A5"/>
+          <w:kern w:val="0"/>
+          <w:sz w:val="20"/>
+          <w:szCs w:val="20"/>
+          <w:bdr w:val="none" w:sz="0" w:space="0" w:color="auto" w:frame="1"/>
+          <w14:ligatures w14:val="none"/>
+        </w:rPr>
+        <w:t>"</w:t>
+      </w:r>
+      <w:r>
+        <w:rPr>
+          <w:rFonts w:ascii="Consolas" w:eastAsia="Times New Roman" w:hAnsi="Consolas" w:cs="Courier New"/>
+          <w:color w:val="161616"/>
+          <w:kern w:val="0"/>
+          <w:sz w:val="20"/>
+          <w:szCs w:val="20"/>
+          <w:bdr w:val="none" w:sz="0" w:space="0" w:color="auto" w:frame="1"/>
+          <w14:ligatures w14:val="none"/>
+        </w:rPr>
+        <w:t xml:space="preserve">: </w:t>
+      </w:r>
+      <w:r>
+        <w:rPr>
+          <w:rFonts w:ascii="Consolas" w:eastAsia="Times New Roman" w:hAnsi="Consolas" w:cs="Courier New"/>
+          <w:color w:val="A31515"/>
+          <w:kern w:val="0"/>
+          <w:sz w:val="20"/>
+          <w:szCs w:val="20"/>
+          <w:bdr w:val="none" w:sz="0" w:space="0" w:color="auto" w:frame="1"/>
+          <w14:ligatures w14:val="none"/>
+        </w:rPr>
+        <w:t>"Samir"</w:t>
+      </w:r>
+      <w:r>
+        <w:rPr>
+          <w:rFonts w:ascii="Consolas" w:eastAsia="Times New Roman" w:hAnsi="Consolas" w:cs="Courier New"/>
+          <w:color w:val="161616"/>
+          <w:kern w:val="0"/>
+          <w:sz w:val="20"/>
+          <w:szCs w:val="20"/>
+          <w:bdr w:val="none" w:sz="0" w:space="0" w:color="auto" w:frame="1"/>
+          <w14:ligatures w14:val="none"/>
+        </w:rPr>
+        <w:t>,</w:t>
+      </w:r>
+    </w:p>
+    <w:p>
+      <w:pPr>
+        <w:tabs>
+          <w:tab w:val="left" w:pos="916"/>
+          <w:tab w:val="left" w:pos="1832"/>
+          <w:tab w:val="left" w:pos="2748"/>
+          <w:tab w:val="left" w:pos="3664"/>
+          <w:tab w:val="left" w:pos="4580"/>
+          <w:tab w:val="left" w:pos="5496"/>
+          <w:tab w:val="left" w:pos="6412"/>
+          <w:tab w:val="left" w:pos="7328"/>
+          <w:tab w:val="left" w:pos="8244"/>
+          <w:tab w:val="left" w:pos="9160"/>
+          <w:tab w:val="left" w:pos="10076"/>
+          <w:tab w:val="left" w:pos="10992"/>
+          <w:tab w:val="left" w:pos="11908"/>
+          <w:tab w:val="left" w:pos="12824"/>
+          <w:tab w:val="left" w:pos="13740"/>
+          <w:tab w:val="left" w:pos="14656"/>
+        </w:tabs>
+        <w:spacing w:after="0" w:line="240" w:lineRule="auto"/>
+        <w:rPr>
+          <w:rFonts w:ascii="Consolas" w:eastAsia="Times New Roman" w:hAnsi="Consolas" w:cs="Courier New"/>
+          <w:color w:val="161616"/>
+          <w:kern w:val="0"/>
+          <w:sz w:val="20"/>
+          <w:szCs w:val="20"/>
+          <w:bdr w:val="none" w:sz="0" w:space="0" w:color="auto" w:frame="1"/>
+          <w14:ligatures w14:val="none"/>
+        </w:rPr>
+      </w:pPr>
+      <w:r>
+        <w:rPr>
+          <w:rFonts w:ascii="Consolas" w:eastAsia="Times New Roman" w:hAnsi="Consolas" w:cs="Courier New"/>
+          <w:color w:val="161616"/>
+          <w:kern w:val="0"/>
+          <w:sz w:val="20"/>
+          <w:szCs w:val="20"/>
+          <w:bdr w:val="none" w:sz="0" w:space="0" w:color="auto" w:frame="1"/>
+          <w14:ligatures w14:val="none"/>
+        </w:rPr>
+        <w:t xml:space="preserve">  </w:t>
+      </w:r>
+      <w:r>
+        <w:rPr>
+          <w:rFonts w:ascii="Consolas" w:eastAsia="Times New Roman" w:hAnsi="Consolas" w:cs="Courier New"/>
+          <w:color w:val="0451A5"/>
+          <w:kern w:val="0"/>
+          <w:sz w:val="20"/>
+          <w:szCs w:val="20"/>
+          <w:bdr w:val="none" w:sz="0" w:space="0" w:color="auto" w:frame="1"/>
+          <w14:ligatures w14:val="none"/>
+        </w:rPr>
+        <w:t>"</w:t>
+      </w:r>
+      <w:proofErr w:type="spellStart"/>
+      <w:r>
+        <w:rPr>
+          <w:rFonts w:ascii="Consolas" w:eastAsia="Times New Roman" w:hAnsi="Consolas" w:cs="Courier New"/>
+          <w:color w:val="0451A5"/>
+          <w:kern w:val="0"/>
+          <w:sz w:val="20"/>
+          <w:szCs w:val="20"/>
+          <w:bdr w:val="none" w:sz="0" w:space="0" w:color="auto" w:frame="1"/>
+          <w14:ligatures w14:val="none"/>
+        </w:rPr>
+        <w:t>lastName</w:t>
+      </w:r>
+      <w:proofErr w:type="spellEnd"/>
+      <w:r>
+        <w:rPr>
+          <w:rFonts w:ascii="Consolas" w:eastAsia="Times New Roman" w:hAnsi="Consolas" w:cs="Courier New"/>
+          <w:color w:val="0451A5"/>
+          <w:kern w:val="0"/>
+          <w:sz w:val="20"/>
+          <w:szCs w:val="20"/>
+          <w:bdr w:val="none" w:sz="0" w:space="0" w:color="auto" w:frame="1"/>
+          <w14:ligatures w14:val="none"/>
+        </w:rPr>
+        <w:t>"</w:t>
+      </w:r>
+      <w:r>
+        <w:rPr>
+          <w:rFonts w:ascii="Consolas" w:eastAsia="Times New Roman" w:hAnsi="Consolas" w:cs="Courier New"/>
+          <w:color w:val="161616"/>
+          <w:kern w:val="0"/>
+          <w:sz w:val="20"/>
+          <w:szCs w:val="20"/>
+          <w:bdr w:val="none" w:sz="0" w:space="0" w:color="auto" w:frame="1"/>
+          <w14:ligatures w14:val="none"/>
+        </w:rPr>
+        <w:t xml:space="preserve">: </w:t>
+      </w:r>
+      <w:r>
+        <w:rPr>
+          <w:rFonts w:ascii="Consolas" w:eastAsia="Times New Roman" w:hAnsi="Consolas" w:cs="Courier New"/>
+          <w:color w:val="A31515"/>
+          <w:kern w:val="0"/>
+          <w:sz w:val="20"/>
+          <w:szCs w:val="20"/>
+          <w:bdr w:val="none" w:sz="0" w:space="0" w:color="auto" w:frame="1"/>
+          <w14:ligatures w14:val="none"/>
+        </w:rPr>
+        <w:t>"</w:t>
+      </w:r>
+      <w:proofErr w:type="spellStart"/>
+      <w:r>
+        <w:rPr>
+          <w:rFonts w:ascii="Consolas" w:eastAsia="Times New Roman" w:hAnsi="Consolas" w:cs="Courier New"/>
+          <w:color w:val="A31515"/>
+          <w:kern w:val="0"/>
+          <w:sz w:val="20"/>
+          <w:szCs w:val="20"/>
+          <w:bdr w:val="none" w:sz="0" w:space="0" w:color="auto" w:frame="1"/>
+          <w14:ligatures w14:val="none"/>
+        </w:rPr>
+        <w:t>Nadoy</w:t>
+      </w:r>
+      <w:proofErr w:type="spellEnd"/>
+      <w:r>
+        <w:rPr>
+          <w:rFonts w:ascii="Consolas" w:eastAsia="Times New Roman" w:hAnsi="Consolas" w:cs="Courier New"/>
+          <w:color w:val="A31515"/>
+          <w:kern w:val="0"/>
+          <w:sz w:val="20"/>
+          <w:szCs w:val="20"/>
+          <w:bdr w:val="none" w:sz="0" w:space="0" w:color="auto" w:frame="1"/>
+          <w14:ligatures w14:val="none"/>
+        </w:rPr>
+        <w:t>"</w:t>
+      </w:r>
+      <w:r>
+        <w:rPr>
+          <w:rFonts w:ascii="Consolas" w:eastAsia="Times New Roman" w:hAnsi="Consolas" w:cs="Courier New"/>
+          <w:color w:val="161616"/>
+          <w:kern w:val="0"/>
+          <w:sz w:val="20"/>
+          <w:szCs w:val="20"/>
+          <w:bdr w:val="none" w:sz="0" w:space="0" w:color="auto" w:frame="1"/>
+          <w14:ligatures w14:val="none"/>
+        </w:rPr>
+        <w:t>,</w:t>
+      </w:r>
+    </w:p>
+    <w:p>
+      <w:pPr>
+        <w:tabs>
+          <w:tab w:val="left" w:pos="916"/>
+          <w:tab w:val="left" w:pos="1832"/>
+          <w:tab w:val="left" w:pos="2748"/>
+          <w:tab w:val="left" w:pos="3664"/>
+          <w:tab w:val="left" w:pos="4580"/>
+          <w:tab w:val="left" w:pos="5496"/>
+          <w:tab w:val="left" w:pos="6412"/>
+          <w:tab w:val="left" w:pos="7328"/>
+          <w:tab w:val="left" w:pos="8244"/>
+          <w:tab w:val="left" w:pos="9160"/>
+          <w:tab w:val="left" w:pos="10076"/>
+          <w:tab w:val="left" w:pos="10992"/>
+          <w:tab w:val="left" w:pos="11908"/>
+          <w:tab w:val="left" w:pos="12824"/>
+          <w:tab w:val="left" w:pos="13740"/>
+          <w:tab w:val="left" w:pos="14656"/>
+        </w:tabs>
+        <w:spacing w:after="0" w:line="240" w:lineRule="auto"/>
+        <w:rPr>
+          <w:rFonts w:ascii="Consolas" w:eastAsia="Times New Roman" w:hAnsi="Consolas" w:cs="Courier New"/>
+          <w:color w:val="161616"/>
+          <w:kern w:val="0"/>
+          <w:sz w:val="20"/>
+          <w:szCs w:val="20"/>
+          <w:bdr w:val="none" w:sz="0" w:space="0" w:color="auto" w:frame="1"/>
+          <w14:ligatures w14:val="none"/>
+        </w:rPr>
+      </w:pPr>
+      <w:r>
+        <w:rPr>
+          <w:rFonts w:ascii="Consolas" w:eastAsia="Times New Roman" w:hAnsi="Consolas" w:cs="Courier New"/>
+          <w:color w:val="161616"/>
+          <w:kern w:val="0"/>
+          <w:sz w:val="20"/>
+          <w:szCs w:val="20"/>
+          <w:bdr w:val="none" w:sz="0" w:space="0" w:color="auto" w:frame="1"/>
+          <w14:ligatures w14:val="none"/>
+        </w:rPr>
+        <w:t xml:space="preserve">  </w:t>
+      </w:r>
+      <w:r>
+        <w:rPr>
+          <w:rFonts w:ascii="Consolas" w:eastAsia="Times New Roman" w:hAnsi="Consolas" w:cs="Courier New"/>
+          <w:color w:val="0451A5"/>
+          <w:kern w:val="0"/>
+          <w:sz w:val="20"/>
+          <w:szCs w:val="20"/>
+          <w:bdr w:val="none" w:sz="0" w:space="0" w:color="auto" w:frame="1"/>
+          <w14:ligatures w14:val="none"/>
+        </w:rPr>
+        <w:t>"address"</w:t>
+      </w:r>
+      <w:r>
+        <w:rPr>
+          <w:rFonts w:ascii="Consolas" w:eastAsia="Times New Roman" w:hAnsi="Consolas" w:cs="Courier New"/>
+          <w:color w:val="161616"/>
+          <w:kern w:val="0"/>
+          <w:sz w:val="20"/>
+          <w:szCs w:val="20"/>
+          <w:bdr w:val="none" w:sz="0" w:space="0" w:color="auto" w:frame="1"/>
+          <w14:ligatures w14:val="none"/>
+        </w:rPr>
+        <w:t>:</w:t>
+      </w:r>
+    </w:p>
+    <w:p>
+      <w:pPr>
+        <w:tabs>
+          <w:tab w:val="left" w:pos="916"/>
+          <w:tab w:val="left" w:pos="1832"/>
+          <w:tab w:val="left" w:pos="2748"/>
+          <w:tab w:val="left" w:pos="3664"/>
+          <w:tab w:val="left" w:pos="4580"/>
+          <w:tab w:val="left" w:pos="5496"/>
+          <w:tab w:val="left" w:pos="6412"/>
+          <w:tab w:val="left" w:pos="7328"/>
+          <w:tab w:val="left" w:pos="8244"/>
+          <w:tab w:val="left" w:pos="9160"/>
+          <w:tab w:val="left" w:pos="10076"/>
+          <w:tab w:val="left" w:pos="10992"/>
+          <w:tab w:val="left" w:pos="11908"/>
+          <w:tab w:val="left" w:pos="12824"/>
+          <w:tab w:val="left" w:pos="13740"/>
+          <w:tab w:val="left" w:pos="14656"/>
+        </w:tabs>
+        <w:spacing w:after="0" w:line="240" w:lineRule="auto"/>
+        <w:rPr>
+          <w:rFonts w:ascii="Consolas" w:eastAsia="Times New Roman" w:hAnsi="Consolas" w:cs="Courier New"/>
+          <w:color w:val="161616"/>
+          <w:kern w:val="0"/>
+          <w:sz w:val="20"/>
+          <w:szCs w:val="20"/>
+          <w:bdr w:val="none" w:sz="0" w:space="0" w:color="auto" w:frame="1"/>
+          <w14:ligatures w14:val="none"/>
+        </w:rPr>
+      </w:pPr>
+      <w:r>
+        <w:rPr>
+          <w:rFonts w:ascii="Consolas" w:eastAsia="Times New Roman" w:hAnsi="Consolas" w:cs="Courier New"/>
+          <w:color w:val="161616"/>
+          <w:kern w:val="0"/>
+          <w:sz w:val="20"/>
+          <w:szCs w:val="20"/>
+          <w:bdr w:val="none" w:sz="0" w:space="0" w:color="auto" w:frame="1"/>
+          <w14:ligatures w14:val="none"/>
+        </w:rPr>
+        <w:t xml:space="preserve">  {</w:t>
+      </w:r>
+    </w:p>
+    <w:p>
+      <w:pPr>
+        <w:tabs>
+          <w:tab w:val="left" w:pos="916"/>
+          <w:tab w:val="left" w:pos="1832"/>
+          <w:tab w:val="left" w:pos="2748"/>
+          <w:tab w:val="left" w:pos="3664"/>
+          <w:tab w:val="left" w:pos="4580"/>
+          <w:tab w:val="left" w:pos="5496"/>
+          <w:tab w:val="left" w:pos="6412"/>
+          <w:tab w:val="left" w:pos="7328"/>
+          <w:tab w:val="left" w:pos="8244"/>
+          <w:tab w:val="left" w:pos="9160"/>
+          <w:tab w:val="left" w:pos="10076"/>
+          <w:tab w:val="left" w:pos="10992"/>
+          <w:tab w:val="left" w:pos="11908"/>
+          <w:tab w:val="left" w:pos="12824"/>
+          <w:tab w:val="left" w:pos="13740"/>
+          <w:tab w:val="left" w:pos="14656"/>
+        </w:tabs>
+        <w:spacing w:after="0" w:line="240" w:lineRule="auto"/>
+        <w:rPr>
+          <w:rFonts w:ascii="Consolas" w:eastAsia="Times New Roman" w:hAnsi="Consolas" w:cs="Courier New"/>
+          <w:color w:val="161616"/>
+          <w:kern w:val="0"/>
+          <w:sz w:val="20"/>
+          <w:szCs w:val="20"/>
+          <w:bdr w:val="none" w:sz="0" w:space="0" w:color="auto" w:frame="1"/>
+          <w14:ligatures w14:val="none"/>
+        </w:rPr>
+      </w:pPr>
+      <w:r>
+        <w:rPr>
+          <w:rFonts w:ascii="Consolas" w:eastAsia="Times New Roman" w:hAnsi="Consolas" w:cs="Courier New"/>
+          <w:color w:val="161616"/>
+          <w:kern w:val="0"/>
+          <w:sz w:val="20"/>
+          <w:szCs w:val="20"/>
+          <w:bdr w:val="none" w:sz="0" w:space="0" w:color="auto" w:frame="1"/>
+          <w14:ligatures w14:val="none"/>
+        </w:rPr>
+        <w:t xml:space="preserve">    </w:t>
+      </w:r>
+      <w:r>
+        <w:rPr>
+          <w:rFonts w:ascii="Consolas" w:eastAsia="Times New Roman" w:hAnsi="Consolas" w:cs="Courier New"/>
+          <w:color w:val="0451A5"/>
+          <w:kern w:val="0"/>
+          <w:sz w:val="20"/>
+          <w:szCs w:val="20"/>
+          <w:bdr w:val="none" w:sz="0" w:space="0" w:color="auto" w:frame="1"/>
+          <w14:ligatures w14:val="none"/>
+        </w:rPr>
+        <w:t>"</w:t>
+      </w:r>
+      <w:proofErr w:type="spellStart"/>
+      <w:r>
+        <w:rPr>
+          <w:rFonts w:ascii="Consolas" w:eastAsia="Times New Roman" w:hAnsi="Consolas" w:cs="Courier New"/>
+          <w:color w:val="0451A5"/>
+          <w:kern w:val="0"/>
+          <w:sz w:val="20"/>
+          <w:szCs w:val="20"/>
+          <w:bdr w:val="none" w:sz="0" w:space="0" w:color="auto" w:frame="1"/>
+          <w14:ligatures w14:val="none"/>
+        </w:rPr>
+        <w:t>streetAddress</w:t>
+      </w:r>
+      <w:proofErr w:type="spellEnd"/>
+      <w:r>
+        <w:rPr>
+          <w:rFonts w:ascii="Consolas" w:eastAsia="Times New Roman" w:hAnsi="Consolas" w:cs="Courier New"/>
+          <w:color w:val="0451A5"/>
+          <w:kern w:val="0"/>
+          <w:sz w:val="20"/>
+          <w:szCs w:val="20"/>
+          <w:bdr w:val="none" w:sz="0" w:space="0" w:color="auto" w:frame="1"/>
+          <w14:ligatures w14:val="none"/>
+        </w:rPr>
+        <w:t>"</w:t>
+      </w:r>
+      <w:r>
+        <w:rPr>
+          <w:rFonts w:ascii="Consolas" w:eastAsia="Times New Roman" w:hAnsi="Consolas" w:cs="Courier New"/>
+          <w:color w:val="161616"/>
+          <w:kern w:val="0"/>
+          <w:sz w:val="20"/>
+          <w:szCs w:val="20"/>
+          <w:bdr w:val="none" w:sz="0" w:space="0" w:color="auto" w:frame="1"/>
+          <w14:ligatures w14:val="none"/>
+        </w:rPr>
+        <w:t xml:space="preserve">: </w:t>
+      </w:r>
+      <w:r>
+        <w:rPr>
+          <w:rFonts w:ascii="Consolas" w:eastAsia="Times New Roman" w:hAnsi="Consolas" w:cs="Courier New"/>
+          <w:color w:val="A31515"/>
+          <w:kern w:val="0"/>
+          <w:sz w:val="20"/>
+          <w:szCs w:val="20"/>
+          <w:bdr w:val="none" w:sz="0" w:space="0" w:color="auto" w:frame="1"/>
+          <w14:ligatures w14:val="none"/>
+        </w:rPr>
+        <w:t>"123 Elm Pl."</w:t>
+      </w:r>
+      <w:r>
+        <w:rPr>
+          <w:rFonts w:ascii="Consolas" w:eastAsia="Times New Roman" w:hAnsi="Consolas" w:cs="Courier New"/>
+          <w:color w:val="161616"/>
+          <w:kern w:val="0"/>
+          <w:sz w:val="20"/>
+          <w:szCs w:val="20"/>
+          <w:bdr w:val="none" w:sz="0" w:space="0" w:color="auto" w:frame="1"/>
+          <w14:ligatures w14:val="none"/>
+        </w:rPr>
+        <w:t>,</w:t>
+      </w:r>
+    </w:p>
+    <w:p>
+      <w:pPr>
+        <w:tabs>
+          <w:tab w:val="left" w:pos="916"/>
+          <w:tab w:val="left" w:pos="1832"/>
+          <w:tab w:val="left" w:pos="2748"/>
+          <w:tab w:val="left" w:pos="3664"/>
+          <w:tab w:val="left" w:pos="4580"/>
+          <w:tab w:val="left" w:pos="5496"/>
+          <w:tab w:val="left" w:pos="6412"/>
+          <w:tab w:val="left" w:pos="7328"/>
+          <w:tab w:val="left" w:pos="8244"/>
+          <w:tab w:val="left" w:pos="9160"/>
+          <w:tab w:val="left" w:pos="10076"/>
+          <w:tab w:val="left" w:pos="10992"/>
+          <w:tab w:val="left" w:pos="11908"/>
+          <w:tab w:val="left" w:pos="12824"/>
+          <w:tab w:val="left" w:pos="13740"/>
+          <w:tab w:val="left" w:pos="14656"/>
+        </w:tabs>
+        <w:spacing w:after="0" w:line="240" w:lineRule="auto"/>
+        <w:rPr>
+          <w:rFonts w:ascii="Consolas" w:eastAsia="Times New Roman" w:hAnsi="Consolas" w:cs="Courier New"/>
+          <w:color w:val="161616"/>
+          <w:kern w:val="0"/>
+          <w:sz w:val="20"/>
+          <w:szCs w:val="20"/>
+          <w:bdr w:val="none" w:sz="0" w:space="0" w:color="auto" w:frame="1"/>
+          <w14:ligatures w14:val="none"/>
+        </w:rPr>
+      </w:pPr>
+      <w:r>
+        <w:rPr>
+          <w:rFonts w:ascii="Consolas" w:eastAsia="Times New Roman" w:hAnsi="Consolas" w:cs="Courier New"/>
+          <w:color w:val="161616"/>
+          <w:kern w:val="0"/>
+          <w:sz w:val="20"/>
+          <w:szCs w:val="20"/>
+          <w:bdr w:val="none" w:sz="0" w:space="0" w:color="auto" w:frame="1"/>
+          <w14:ligatures w14:val="none"/>
+        </w:rPr>
+        <w:t xml:space="preserve">    </w:t>
+      </w:r>
+      <w:r>
+        <w:rPr>
+          <w:rFonts w:ascii="Consolas" w:eastAsia="Times New Roman" w:hAnsi="Consolas" w:cs="Courier New"/>
+          <w:color w:val="0451A5"/>
+          <w:kern w:val="0"/>
+          <w:sz w:val="20"/>
+          <w:szCs w:val="20"/>
+          <w:bdr w:val="none" w:sz="0" w:space="0" w:color="auto" w:frame="1"/>
+          <w14:ligatures w14:val="none"/>
+        </w:rPr>
+        <w:t>"unit"</w:t>
+      </w:r>
+      <w:r>
+        <w:rPr>
+          <w:rFonts w:ascii="Consolas" w:eastAsia="Times New Roman" w:hAnsi="Consolas" w:cs="Courier New"/>
+          <w:color w:val="161616"/>
+          <w:kern w:val="0"/>
+          <w:sz w:val="20"/>
+          <w:szCs w:val="20"/>
+          <w:bdr w:val="none" w:sz="0" w:space="0" w:color="auto" w:frame="1"/>
+          <w14:ligatures w14:val="none"/>
+        </w:rPr>
+        <w:t xml:space="preserve">: </w:t>
+      </w:r>
+      <w:r>
+        <w:rPr>
+          <w:rFonts w:ascii="Consolas" w:eastAsia="Times New Roman" w:hAnsi="Consolas" w:cs="Courier New"/>
+          <w:color w:val="A31515"/>
+          <w:kern w:val="0"/>
+          <w:sz w:val="20"/>
+          <w:szCs w:val="20"/>
+          <w:bdr w:val="none" w:sz="0" w:space="0" w:color="auto" w:frame="1"/>
+          <w14:ligatures w14:val="none"/>
+        </w:rPr>
+        <w:t>"500"</w:t>
+      </w:r>
+      <w:r>
+        <w:rPr>
+          <w:rFonts w:ascii="Consolas" w:eastAsia="Times New Roman" w:hAnsi="Consolas" w:cs="Courier New"/>
+          <w:color w:val="161616"/>
+          <w:kern w:val="0"/>
+          <w:sz w:val="20"/>
+          <w:szCs w:val="20"/>
+          <w:bdr w:val="none" w:sz="0" w:space="0" w:color="auto" w:frame="1"/>
+          <w14:ligatures w14:val="none"/>
+        </w:rPr>
+        <w:t>,</w:t>
+      </w:r>
+    </w:p>
+    <w:p>
+      <w:pPr>
+        <w:tabs>
+          <w:tab w:val="left" w:pos="916"/>
+          <w:tab w:val="left" w:pos="1832"/>
+          <w:tab w:val="left" w:pos="2748"/>
+          <w:tab w:val="left" w:pos="3664"/>
+          <w:tab w:val="left" w:pos="4580"/>
+          <w:tab w:val="left" w:pos="5496"/>
+          <w:tab w:val="left" w:pos="6412"/>
+          <w:tab w:val="left" w:pos="7328"/>
+          <w:tab w:val="left" w:pos="8244"/>
+          <w:tab w:val="left" w:pos="9160"/>
+          <w:tab w:val="left" w:pos="10076"/>
+          <w:tab w:val="left" w:pos="10992"/>
+          <w:tab w:val="left" w:pos="11908"/>
+          <w:tab w:val="left" w:pos="12824"/>
+          <w:tab w:val="left" w:pos="13740"/>
+          <w:tab w:val="left" w:pos="14656"/>
+        </w:tabs>
+        <w:spacing w:after="0" w:line="240" w:lineRule="auto"/>
+        <w:rPr>
+          <w:rFonts w:ascii="Consolas" w:eastAsia="Times New Roman" w:hAnsi="Consolas" w:cs="Courier New"/>
+          <w:color w:val="161616"/>
+          <w:kern w:val="0"/>
+          <w:sz w:val="20"/>
+          <w:szCs w:val="20"/>
+          <w:bdr w:val="none" w:sz="0" w:space="0" w:color="auto" w:frame="1"/>
+          <w14:ligatures w14:val="none"/>
+        </w:rPr>
+      </w:pPr>
+      <w:r>
+        <w:rPr>
+          <w:rFonts w:ascii="Consolas" w:eastAsia="Times New Roman" w:hAnsi="Consolas" w:cs="Courier New"/>
+          <w:color w:val="161616"/>
+          <w:kern w:val="0"/>
+          <w:sz w:val="20"/>
+          <w:szCs w:val="20"/>
+          <w:bdr w:val="none" w:sz="0" w:space="0" w:color="auto" w:frame="1"/>
+          <w14:ligatures w14:val="none"/>
+        </w:rPr>
+        <w:t xml:space="preserve">    </w:t>
+      </w:r>
+      <w:r>
+        <w:rPr>
+          <w:rFonts w:ascii="Consolas" w:eastAsia="Times New Roman" w:hAnsi="Consolas" w:cs="Courier New"/>
+          <w:color w:val="0451A5"/>
+          <w:kern w:val="0"/>
+          <w:sz w:val="20"/>
+          <w:szCs w:val="20"/>
+          <w:bdr w:val="none" w:sz="0" w:space="0" w:color="auto" w:frame="1"/>
+          <w14:ligatures w14:val="none"/>
+        </w:rPr>
+        <w:t>"city"</w:t>
+      </w:r>
+      <w:r>
+        <w:rPr>
+          <w:rFonts w:ascii="Consolas" w:eastAsia="Times New Roman" w:hAnsi="Consolas" w:cs="Courier New"/>
+          <w:color w:val="161616"/>
+          <w:kern w:val="0"/>
+          <w:sz w:val="20"/>
+          <w:szCs w:val="20"/>
+          <w:bdr w:val="none" w:sz="0" w:space="0" w:color="auto" w:frame="1"/>
+          <w14:ligatures w14:val="none"/>
+        </w:rPr>
+        <w:t xml:space="preserve">: </w:t>
+      </w:r>
+      <w:r>
+        <w:rPr>
+          <w:rFonts w:ascii="Consolas" w:eastAsia="Times New Roman" w:hAnsi="Consolas" w:cs="Courier New"/>
+          <w:color w:val="A31515"/>
+          <w:kern w:val="0"/>
+          <w:sz w:val="20"/>
+          <w:szCs w:val="20"/>
+          <w:bdr w:val="none" w:sz="0" w:space="0" w:color="auto" w:frame="1"/>
+          <w14:ligatures w14:val="none"/>
+        </w:rPr>
+        <w:t>"Seattle"</w:t>
+      </w:r>
+      <w:r>
+        <w:rPr>
+          <w:rFonts w:ascii="Consolas" w:eastAsia="Times New Roman" w:hAnsi="Consolas" w:cs="Courier New"/>
+          <w:color w:val="161616"/>
+          <w:kern w:val="0"/>
+          <w:sz w:val="20"/>
+          <w:szCs w:val="20"/>
+          <w:bdr w:val="none" w:sz="0" w:space="0" w:color="auto" w:frame="1"/>
+          <w14:ligatures w14:val="none"/>
+        </w:rPr>
+        <w:t>,</w:t>
+      </w:r>
+    </w:p>
+    <w:p>
+      <w:pPr>
+        <w:tabs>
+          <w:tab w:val="left" w:pos="916"/>
+          <w:tab w:val="left" w:pos="1832"/>
+          <w:tab w:val="left" w:pos="2748"/>
+          <w:tab w:val="left" w:pos="3664"/>
+          <w:tab w:val="left" w:pos="4580"/>
+          <w:tab w:val="left" w:pos="5496"/>
+          <w:tab w:val="left" w:pos="6412"/>
+          <w:tab w:val="left" w:pos="7328"/>
+          <w:tab w:val="left" w:pos="8244"/>
+          <w:tab w:val="left" w:pos="9160"/>
+          <w:tab w:val="left" w:pos="10076"/>
+          <w:tab w:val="left" w:pos="10992"/>
+          <w:tab w:val="left" w:pos="11908"/>
+          <w:tab w:val="left" w:pos="12824"/>
+          <w:tab w:val="left" w:pos="13740"/>
+          <w:tab w:val="left" w:pos="14656"/>
+        </w:tabs>
+        <w:spacing w:after="0" w:line="240" w:lineRule="auto"/>
+        <w:rPr>
+          <w:rFonts w:ascii="Consolas" w:eastAsia="Times New Roman" w:hAnsi="Consolas" w:cs="Courier New"/>
+          <w:color w:val="161616"/>
+          <w:kern w:val="0"/>
+          <w:sz w:val="20"/>
+          <w:szCs w:val="20"/>
+          <w:bdr w:val="none" w:sz="0" w:space="0" w:color="auto" w:frame="1"/>
+          <w14:ligatures w14:val="none"/>
+        </w:rPr>
+      </w:pPr>
+      <w:r>
+        <w:rPr>
+          <w:rFonts w:ascii="Consolas" w:eastAsia="Times New Roman" w:hAnsi="Consolas" w:cs="Courier New"/>
+          <w:color w:val="161616"/>
+          <w:kern w:val="0"/>
+          <w:sz w:val="20"/>
+          <w:szCs w:val="20"/>
+          <w:bdr w:val="none" w:sz="0" w:space="0" w:color="auto" w:frame="1"/>
+          <w14:ligatures w14:val="none"/>
+        </w:rPr>
+        <w:t xml:space="preserve">    </w:t>
+      </w:r>
+      <w:r>
+        <w:rPr>
+          <w:rFonts w:ascii="Consolas" w:eastAsia="Times New Roman" w:hAnsi="Consolas" w:cs="Courier New"/>
+          <w:color w:val="0451A5"/>
+          <w:kern w:val="0"/>
+          <w:sz w:val="20"/>
+          <w:szCs w:val="20"/>
+          <w:bdr w:val="none" w:sz="0" w:space="0" w:color="auto" w:frame="1"/>
+          <w14:ligatures w14:val="none"/>
+        </w:rPr>
+        <w:t>"state"</w:t>
+      </w:r>
+      <w:r>
+        <w:rPr>
+          <w:rFonts w:ascii="Consolas" w:eastAsia="Times New Roman" w:hAnsi="Consolas" w:cs="Courier New"/>
+          <w:color w:val="161616"/>
+          <w:kern w:val="0"/>
+          <w:sz w:val="20"/>
+          <w:szCs w:val="20"/>
+          <w:bdr w:val="none" w:sz="0" w:space="0" w:color="auto" w:frame="1"/>
+          <w14:ligatures w14:val="none"/>
+        </w:rPr>
+        <w:t xml:space="preserve">: </w:t>
+      </w:r>
+      <w:r>
+        <w:rPr>
+          <w:rFonts w:ascii="Consolas" w:eastAsia="Times New Roman" w:hAnsi="Consolas" w:cs="Courier New"/>
+          <w:color w:val="A31515"/>
+          <w:kern w:val="0"/>
+          <w:sz w:val="20"/>
+          <w:szCs w:val="20"/>
+          <w:bdr w:val="none" w:sz="0" w:space="0" w:color="auto" w:frame="1"/>
+          <w14:ligatures w14:val="none"/>
+        </w:rPr>
+        <w:t>"WA"</w:t>
+      </w:r>
+      <w:r>
+        <w:rPr>
+          <w:rFonts w:ascii="Consolas" w:eastAsia="Times New Roman" w:hAnsi="Consolas" w:cs="Courier New"/>
+          <w:color w:val="161616"/>
+          <w:kern w:val="0"/>
+          <w:sz w:val="20"/>
+          <w:szCs w:val="20"/>
+          <w:bdr w:val="none" w:sz="0" w:space="0" w:color="auto" w:frame="1"/>
+          <w14:ligatures w14:val="none"/>
+        </w:rPr>
+        <w:t>,</w:t>
+      </w:r>
+    </w:p>
+    <w:p>
+      <w:pPr>
+        <w:tabs>
+          <w:tab w:val="left" w:pos="916"/>
+          <w:tab w:val="left" w:pos="1832"/>
+          <w:tab w:val="left" w:pos="2748"/>
+          <w:tab w:val="left" w:pos="3664"/>
+          <w:tab w:val="left" w:pos="4580"/>
+          <w:tab w:val="left" w:pos="5496"/>
+          <w:tab w:val="left" w:pos="6412"/>
+          <w:tab w:val="left" w:pos="7328"/>
+          <w:tab w:val="left" w:pos="8244"/>
+          <w:tab w:val="left" w:pos="9160"/>
+          <w:tab w:val="left" w:pos="10076"/>
+          <w:tab w:val="left" w:pos="10992"/>
+          <w:tab w:val="left" w:pos="11908"/>
+          <w:tab w:val="left" w:pos="12824"/>
+          <w:tab w:val="left" w:pos="13740"/>
+          <w:tab w:val="left" w:pos="14656"/>
+        </w:tabs>
+        <w:spacing w:after="0" w:line="240" w:lineRule="auto"/>
+        <w:rPr>
+          <w:rFonts w:ascii="Consolas" w:eastAsia="Times New Roman" w:hAnsi="Consolas" w:cs="Courier New"/>
+          <w:color w:val="161616"/>
+          <w:kern w:val="0"/>
+          <w:sz w:val="20"/>
+          <w:szCs w:val="20"/>
+          <w:bdr w:val="none" w:sz="0" w:space="0" w:color="auto" w:frame="1"/>
+          <w14:ligatures w14:val="none"/>
+        </w:rPr>
+      </w:pPr>
+      <w:r>
+        <w:rPr>
+          <w:rFonts w:ascii="Consolas" w:eastAsia="Times New Roman" w:hAnsi="Consolas" w:cs="Courier New"/>
+          <w:color w:val="161616"/>
+          <w:kern w:val="0"/>
+          <w:sz w:val="20"/>
+          <w:szCs w:val="20"/>
+          <w:bdr w:val="none" w:sz="0" w:space="0" w:color="auto" w:frame="1"/>
+          <w14:ligatures w14:val="none"/>
+        </w:rPr>
+        <w:t xml:space="preserve">    </w:t>
+      </w:r>
+      <w:r>
+        <w:rPr>
+          <w:rFonts w:ascii="Consolas" w:eastAsia="Times New Roman" w:hAnsi="Consolas" w:cs="Courier New"/>
+          <w:color w:val="0451A5"/>
+          <w:kern w:val="0"/>
+          <w:sz w:val="20"/>
+          <w:szCs w:val="20"/>
+          <w:bdr w:val="none" w:sz="0" w:space="0" w:color="auto" w:frame="1"/>
+          <w14:ligatures w14:val="none"/>
+        </w:rPr>
+        <w:t>"</w:t>
+      </w:r>
+      <w:proofErr w:type="spellStart"/>
+      <w:r>
+        <w:rPr>
+          <w:rFonts w:ascii="Consolas" w:eastAsia="Times New Roman" w:hAnsi="Consolas" w:cs="Courier New"/>
+          <w:color w:val="0451A5"/>
+          <w:kern w:val="0"/>
+          <w:sz w:val="20"/>
+          <w:szCs w:val="20"/>
+          <w:bdr w:val="none" w:sz="0" w:space="0" w:color="auto" w:frame="1"/>
+          <w14:ligatures w14:val="none"/>
+        </w:rPr>
+        <w:t>postalCode</w:t>
+      </w:r>
+      <w:proofErr w:type="spellEnd"/>
+      <w:r>
+        <w:rPr>
+          <w:rFonts w:ascii="Consolas" w:eastAsia="Times New Roman" w:hAnsi="Consolas" w:cs="Courier New"/>
+          <w:color w:val="0451A5"/>
+          <w:kern w:val="0"/>
+          <w:sz w:val="20"/>
+          <w:szCs w:val="20"/>
+          <w:bdr w:val="none" w:sz="0" w:space="0" w:color="auto" w:frame="1"/>
+          <w14:ligatures w14:val="none"/>
+        </w:rPr>
+        <w:t>"</w:t>
+      </w:r>
+      <w:r>
+        <w:rPr>
+          <w:rFonts w:ascii="Consolas" w:eastAsia="Times New Roman" w:hAnsi="Consolas" w:cs="Courier New"/>
+          <w:color w:val="161616"/>
+          <w:kern w:val="0"/>
+          <w:sz w:val="20"/>
+          <w:szCs w:val="20"/>
+          <w:bdr w:val="none" w:sz="0" w:space="0" w:color="auto" w:frame="1"/>
+          <w14:ligatures w14:val="none"/>
+        </w:rPr>
+        <w:t xml:space="preserve">: </w:t>
+      </w:r>
+      <w:r>
+        <w:rPr>
+          <w:rFonts w:ascii="Consolas" w:eastAsia="Times New Roman" w:hAnsi="Consolas" w:cs="Courier New"/>
+          <w:color w:val="A31515"/>
+          <w:kern w:val="0"/>
+          <w:sz w:val="20"/>
+          <w:szCs w:val="20"/>
+          <w:bdr w:val="none" w:sz="0" w:space="0" w:color="auto" w:frame="1"/>
+          <w14:ligatures w14:val="none"/>
+        </w:rPr>
+        <w:t>"98999"</w:t>
+      </w:r>
+    </w:p>
+    <w:p>
+      <w:pPr>
+        <w:tabs>
+          <w:tab w:val="left" w:pos="916"/>
+          <w:tab w:val="left" w:pos="1832"/>
+          <w:tab w:val="left" w:pos="2748"/>
+          <w:tab w:val="left" w:pos="3664"/>
+          <w:tab w:val="left" w:pos="4580"/>
+          <w:tab w:val="left" w:pos="5496"/>
+          <w:tab w:val="left" w:pos="6412"/>
+          <w:tab w:val="left" w:pos="7328"/>
+          <w:tab w:val="left" w:pos="8244"/>
+          <w:tab w:val="left" w:pos="9160"/>
+          <w:tab w:val="left" w:pos="10076"/>
+          <w:tab w:val="left" w:pos="10992"/>
+          <w:tab w:val="left" w:pos="11908"/>
+          <w:tab w:val="left" w:pos="12824"/>
+          <w:tab w:val="left" w:pos="13740"/>
+          <w:tab w:val="left" w:pos="14656"/>
+        </w:tabs>
+        <w:spacing w:after="0" w:line="240" w:lineRule="auto"/>
+        <w:rPr>
+          <w:rFonts w:ascii="Consolas" w:eastAsia="Times New Roman" w:hAnsi="Consolas" w:cs="Courier New"/>
+          <w:color w:val="161616"/>
+          <w:kern w:val="0"/>
+          <w:sz w:val="20"/>
+          <w:szCs w:val="20"/>
+          <w:bdr w:val="none" w:sz="0" w:space="0" w:color="auto" w:frame="1"/>
+          <w14:ligatures w14:val="none"/>
+        </w:rPr>
+      </w:pPr>
+      <w:r>
+        <w:rPr>
+          <w:rFonts w:ascii="Consolas" w:eastAsia="Times New Roman" w:hAnsi="Consolas" w:cs="Courier New"/>
+          <w:color w:val="161616"/>
+          <w:kern w:val="0"/>
+          <w:sz w:val="20"/>
+          <w:szCs w:val="20"/>
+          <w:bdr w:val="none" w:sz="0" w:space="0" w:color="auto" w:frame="1"/>
+          <w14:ligatures w14:val="none"/>
+        </w:rPr>
+        <w:t xml:space="preserve">  },</w:t>
+      </w:r>
+    </w:p>
+    <w:p>
+      <w:pPr>
+        <w:tabs>
+          <w:tab w:val="left" w:pos="916"/>
+          <w:tab w:val="left" w:pos="1832"/>
+          <w:tab w:val="left" w:pos="2748"/>
+          <w:tab w:val="left" w:pos="3664"/>
+          <w:tab w:val="left" w:pos="4580"/>
+          <w:tab w:val="left" w:pos="5496"/>
+          <w:tab w:val="left" w:pos="6412"/>
+          <w:tab w:val="left" w:pos="7328"/>
+          <w:tab w:val="left" w:pos="8244"/>
+          <w:tab w:val="left" w:pos="9160"/>
+          <w:tab w:val="left" w:pos="10076"/>
+          <w:tab w:val="left" w:pos="10992"/>
+          <w:tab w:val="left" w:pos="11908"/>
+          <w:tab w:val="left" w:pos="12824"/>
+          <w:tab w:val="left" w:pos="13740"/>
+          <w:tab w:val="left" w:pos="14656"/>
+        </w:tabs>
+        <w:spacing w:after="0" w:line="240" w:lineRule="auto"/>
+        <w:rPr>
+          <w:rFonts w:ascii="Consolas" w:eastAsia="Times New Roman" w:hAnsi="Consolas" w:cs="Courier New"/>
+          <w:color w:val="161616"/>
+          <w:kern w:val="0"/>
+          <w:sz w:val="20"/>
+          <w:szCs w:val="20"/>
+          <w:bdr w:val="none" w:sz="0" w:space="0" w:color="auto" w:frame="1"/>
+          <w14:ligatures w14:val="none"/>
+        </w:rPr>
+      </w:pPr>
+      <w:r>
+        <w:rPr>
+          <w:rFonts w:ascii="Consolas" w:eastAsia="Times New Roman" w:hAnsi="Consolas" w:cs="Courier New"/>
+          <w:color w:val="161616"/>
+          <w:kern w:val="0"/>
+          <w:sz w:val="20"/>
+          <w:szCs w:val="20"/>
+          <w:bdr w:val="none" w:sz="0" w:space="0" w:color="auto" w:frame="1"/>
+          <w14:ligatures w14:val="none"/>
+        </w:rPr>
+        <w:t xml:space="preserve">  </w:t>
+      </w:r>
+      <w:r>
+        <w:rPr>
+          <w:rFonts w:ascii="Consolas" w:eastAsia="Times New Roman" w:hAnsi="Consolas" w:cs="Courier New"/>
+          <w:color w:val="0451A5"/>
+          <w:kern w:val="0"/>
+          <w:sz w:val="20"/>
+          <w:szCs w:val="20"/>
+          <w:bdr w:val="none" w:sz="0" w:space="0" w:color="auto" w:frame="1"/>
+          <w14:ligatures w14:val="none"/>
+        </w:rPr>
+        <w:t>"contact"</w:t>
+      </w:r>
+      <w:r>
+        <w:rPr>
+          <w:rFonts w:ascii="Consolas" w:eastAsia="Times New Roman" w:hAnsi="Consolas" w:cs="Courier New"/>
+          <w:color w:val="161616"/>
+          <w:kern w:val="0"/>
+          <w:sz w:val="20"/>
+          <w:szCs w:val="20"/>
+          <w:bdr w:val="none" w:sz="0" w:space="0" w:color="auto" w:frame="1"/>
+          <w14:ligatures w14:val="none"/>
+        </w:rPr>
+        <w:t>:</w:t>
+      </w:r>
+    </w:p>
+    <w:p>
+      <w:pPr>
+        <w:tabs>
+          <w:tab w:val="left" w:pos="916"/>
+          <w:tab w:val="left" w:pos="1832"/>
+          <w:tab w:val="left" w:pos="2748"/>
+          <w:tab w:val="left" w:pos="3664"/>
+          <w:tab w:val="left" w:pos="4580"/>
+          <w:tab w:val="left" w:pos="5496"/>
+          <w:tab w:val="left" w:pos="6412"/>
+          <w:tab w:val="left" w:pos="7328"/>
+          <w:tab w:val="left" w:pos="8244"/>
+          <w:tab w:val="left" w:pos="9160"/>
+          <w:tab w:val="left" w:pos="10076"/>
+          <w:tab w:val="left" w:pos="10992"/>
+          <w:tab w:val="left" w:pos="11908"/>
+          <w:tab w:val="left" w:pos="12824"/>
+          <w:tab w:val="left" w:pos="13740"/>
+          <w:tab w:val="left" w:pos="14656"/>
+        </w:tabs>
+        <w:spacing w:after="0" w:line="240" w:lineRule="auto"/>
+        <w:rPr>
+          <w:rFonts w:ascii="Consolas" w:eastAsia="Times New Roman" w:hAnsi="Consolas" w:cs="Courier New"/>
+          <w:color w:val="161616"/>
+          <w:kern w:val="0"/>
+          <w:sz w:val="20"/>
+          <w:szCs w:val="20"/>
+          <w:bdr w:val="none" w:sz="0" w:space="0" w:color="auto" w:frame="1"/>
+          <w14:ligatures w14:val="none"/>
+        </w:rPr>
+      </w:pPr>
+      <w:r>
+        <w:rPr>
+          <w:rFonts w:ascii="Consolas" w:eastAsia="Times New Roman" w:hAnsi="Consolas" w:cs="Courier New"/>
+          <w:color w:val="161616"/>
+          <w:kern w:val="0"/>
+          <w:sz w:val="20"/>
+          <w:szCs w:val="20"/>
+          <w:bdr w:val="none" w:sz="0" w:space="0" w:color="auto" w:frame="1"/>
+          <w14:ligatures w14:val="none"/>
+        </w:rPr>
+        <w:t xml:space="preserve">  [</w:t>
+      </w:r>
+    </w:p>
+    <w:p>
+      <w:pPr>
+        <w:tabs>
+          <w:tab w:val="left" w:pos="916"/>
+          <w:tab w:val="left" w:pos="1832"/>
+          <w:tab w:val="left" w:pos="2748"/>
+          <w:tab w:val="left" w:pos="3664"/>
+          <w:tab w:val="left" w:pos="4580"/>
+          <w:tab w:val="left" w:pos="5496"/>
+          <w:tab w:val="left" w:pos="6412"/>
+          <w:tab w:val="left" w:pos="7328"/>
+          <w:tab w:val="left" w:pos="8244"/>
+          <w:tab w:val="left" w:pos="9160"/>
+          <w:tab w:val="left" w:pos="10076"/>
+          <w:tab w:val="left" w:pos="10992"/>
+          <w:tab w:val="left" w:pos="11908"/>
+          <w:tab w:val="left" w:pos="12824"/>
+          <w:tab w:val="left" w:pos="13740"/>
+          <w:tab w:val="left" w:pos="14656"/>
+        </w:tabs>
+        <w:spacing w:after="0" w:line="240" w:lineRule="auto"/>
+        <w:rPr>
+          <w:rFonts w:ascii="Consolas" w:eastAsia="Times New Roman" w:hAnsi="Consolas" w:cs="Courier New"/>
+          <w:color w:val="161616"/>
+          <w:kern w:val="0"/>
+          <w:sz w:val="20"/>
+          <w:szCs w:val="20"/>
+          <w:bdr w:val="none" w:sz="0" w:space="0" w:color="auto" w:frame="1"/>
+          <w14:ligatures w14:val="none"/>
+        </w:rPr>
+      </w:pPr>
+      <w:r>
+        <w:rPr>
+          <w:rFonts w:ascii="Consolas" w:eastAsia="Times New Roman" w:hAnsi="Consolas" w:cs="Courier New"/>
+          <w:color w:val="161616"/>
+          <w:kern w:val="0"/>
+          <w:sz w:val="20"/>
+          <w:szCs w:val="20"/>
+          <w:bdr w:val="none" w:sz="0" w:space="0" w:color="auto" w:frame="1"/>
+          <w14:ligatures w14:val="none"/>
+        </w:rPr>
+        <w:t xml:space="preserve">    {</w:t>
+      </w:r>
+    </w:p>
+    <w:p>
+      <w:pPr>
+        <w:tabs>
+          <w:tab w:val="left" w:pos="916"/>
+          <w:tab w:val="left" w:pos="1832"/>
+          <w:tab w:val="left" w:pos="2748"/>
+          <w:tab w:val="left" w:pos="3664"/>
+          <w:tab w:val="left" w:pos="4580"/>
+          <w:tab w:val="left" w:pos="5496"/>
+          <w:tab w:val="left" w:pos="6412"/>
+          <w:tab w:val="left" w:pos="7328"/>
+          <w:tab w:val="left" w:pos="8244"/>
+          <w:tab w:val="left" w:pos="9160"/>
+          <w:tab w:val="left" w:pos="10076"/>
+          <w:tab w:val="left" w:pos="10992"/>
+          <w:tab w:val="left" w:pos="11908"/>
+          <w:tab w:val="left" w:pos="12824"/>
+          <w:tab w:val="left" w:pos="13740"/>
+          <w:tab w:val="left" w:pos="14656"/>
+        </w:tabs>
+        <w:spacing w:after="0" w:line="240" w:lineRule="auto"/>
+        <w:rPr>
+          <w:rFonts w:ascii="Consolas" w:eastAsia="Times New Roman" w:hAnsi="Consolas" w:cs="Courier New"/>
+          <w:color w:val="161616"/>
+          <w:kern w:val="0"/>
+          <w:sz w:val="20"/>
+          <w:szCs w:val="20"/>
+          <w:bdr w:val="none" w:sz="0" w:space="0" w:color="auto" w:frame="1"/>
+          <w14:ligatures w14:val="none"/>
+        </w:rPr>
+      </w:pPr>
+      <w:r>
+        <w:rPr>
+          <w:rFonts w:ascii="Consolas" w:eastAsia="Times New Roman" w:hAnsi="Consolas" w:cs="Courier New"/>
+          <w:color w:val="161616"/>
+          <w:kern w:val="0"/>
+          <w:sz w:val="20"/>
+          <w:szCs w:val="20"/>
+          <w:bdr w:val="none" w:sz="0" w:space="0" w:color="auto" w:frame="1"/>
+          <w14:ligatures w14:val="none"/>
+        </w:rPr>
+        <w:t xml:space="preserve">      </w:t>
+      </w:r>
+      <w:r>
+        <w:rPr>
+          <w:rFonts w:ascii="Consolas" w:eastAsia="Times New Roman" w:hAnsi="Consolas" w:cs="Courier New"/>
+          <w:color w:val="0451A5"/>
+          <w:kern w:val="0"/>
+          <w:sz w:val="20"/>
+          <w:szCs w:val="20"/>
+          <w:bdr w:val="none" w:sz="0" w:space="0" w:color="auto" w:frame="1"/>
+          <w14:ligatures w14:val="none"/>
+        </w:rPr>
+        <w:t>"type"</w:t>
+      </w:r>
+      <w:r>
+        <w:rPr>
+          <w:rFonts w:ascii="Consolas" w:eastAsia="Times New Roman" w:hAnsi="Consolas" w:cs="Courier New"/>
+          <w:color w:val="161616"/>
+          <w:kern w:val="0"/>
+          <w:sz w:val="20"/>
+          <w:szCs w:val="20"/>
+          <w:bdr w:val="none" w:sz="0" w:space="0" w:color="auto" w:frame="1"/>
+          <w14:ligatures w14:val="none"/>
+        </w:rPr>
+        <w:t xml:space="preserve">: </w:t>
+      </w:r>
+      <w:r>
+        <w:rPr>
+          <w:rFonts w:ascii="Consolas" w:eastAsia="Times New Roman" w:hAnsi="Consolas" w:cs="Courier New"/>
+          <w:color w:val="A31515"/>
+          <w:kern w:val="0"/>
+          <w:sz w:val="20"/>
+          <w:szCs w:val="20"/>
+          <w:bdr w:val="none" w:sz="0" w:space="0" w:color="auto" w:frame="1"/>
+          <w14:ligatures w14:val="none"/>
+        </w:rPr>
+        <w:t>"email"</w:t>
+      </w:r>
+      <w:r>
+        <w:rPr>
+          <w:rFonts w:ascii="Consolas" w:eastAsia="Times New Roman" w:hAnsi="Consolas" w:cs="Courier New"/>
+          <w:color w:val="161616"/>
+          <w:kern w:val="0"/>
+          <w:sz w:val="20"/>
+          <w:szCs w:val="20"/>
+          <w:bdr w:val="none" w:sz="0" w:space="0" w:color="auto" w:frame="1"/>
+          <w14:ligatures w14:val="none"/>
+        </w:rPr>
+        <w:t>,</w:t>
+      </w:r>
+    </w:p>
+    <w:p>
+      <w:pPr>
+        <w:tabs>
+          <w:tab w:val="left" w:pos="916"/>
+          <w:tab w:val="left" w:pos="1832"/>
+          <w:tab w:val="left" w:pos="2748"/>
+          <w:tab w:val="left" w:pos="3664"/>
+          <w:tab w:val="left" w:pos="4580"/>
+          <w:tab w:val="left" w:pos="5496"/>
+          <w:tab w:val="left" w:pos="6412"/>
+          <w:tab w:val="left" w:pos="7328"/>
+          <w:tab w:val="left" w:pos="8244"/>
+          <w:tab w:val="left" w:pos="9160"/>
+          <w:tab w:val="left" w:pos="10076"/>
+          <w:tab w:val="left" w:pos="10992"/>
+          <w:tab w:val="left" w:pos="11908"/>
+          <w:tab w:val="left" w:pos="12824"/>
+          <w:tab w:val="left" w:pos="13740"/>
+          <w:tab w:val="left" w:pos="14656"/>
+        </w:tabs>
+        <w:spacing w:after="0" w:line="240" w:lineRule="auto"/>
+        <w:rPr>
+          <w:rFonts w:ascii="Consolas" w:eastAsia="Times New Roman" w:hAnsi="Consolas" w:cs="Courier New"/>
+          <w:color w:val="161616"/>
+          <w:kern w:val="0"/>
+          <w:sz w:val="20"/>
+          <w:szCs w:val="20"/>
+          <w:bdr w:val="none" w:sz="0" w:space="0" w:color="auto" w:frame="1"/>
+          <w14:ligatures w14:val="none"/>
+        </w:rPr>
+      </w:pPr>
+      <w:r>
+        <w:rPr>
+          <w:rFonts w:ascii="Consolas" w:eastAsia="Times New Roman" w:hAnsi="Consolas" w:cs="Courier New"/>
+          <w:color w:val="161616"/>
+          <w:kern w:val="0"/>
+          <w:sz w:val="20"/>
+          <w:szCs w:val="20"/>
+          <w:bdr w:val="none" w:sz="0" w:space="0" w:color="auto" w:frame="1"/>
+          <w14:ligatures w14:val="none"/>
+        </w:rPr>
+        <w:lastRenderedPageBreak/>
+        <w:t xml:space="preserve">      </w:t>
+      </w:r>
+      <w:r>
+        <w:rPr>
+          <w:rFonts w:ascii="Consolas" w:eastAsia="Times New Roman" w:hAnsi="Consolas" w:cs="Courier New"/>
+          <w:color w:val="0451A5"/>
+          <w:kern w:val="0"/>
+          <w:sz w:val="20"/>
+          <w:szCs w:val="20"/>
+          <w:bdr w:val="none" w:sz="0" w:space="0" w:color="auto" w:frame="1"/>
+          <w14:ligatures w14:val="none"/>
+        </w:rPr>
+        <w:t>"address"</w:t>
+      </w:r>
+      <w:r>
+        <w:rPr>
+          <w:rFonts w:ascii="Consolas" w:eastAsia="Times New Roman" w:hAnsi="Consolas" w:cs="Courier New"/>
+          <w:color w:val="161616"/>
+          <w:kern w:val="0"/>
+          <w:sz w:val="20"/>
+          <w:szCs w:val="20"/>
+          <w:bdr w:val="none" w:sz="0" w:space="0" w:color="auto" w:frame="1"/>
+          <w14:ligatures w14:val="none"/>
+        </w:rPr>
+        <w:t xml:space="preserve">: </w:t>
+      </w:r>
+      <w:r>
+        <w:rPr>
+          <w:rFonts w:ascii="Consolas" w:eastAsia="Times New Roman" w:hAnsi="Consolas" w:cs="Courier New"/>
+          <w:color w:val="A31515"/>
+          <w:kern w:val="0"/>
+          <w:sz w:val="20"/>
+          <w:szCs w:val="20"/>
+          <w:bdr w:val="none" w:sz="0" w:space="0" w:color="auto" w:frame="1"/>
+          <w14:ligatures w14:val="none"/>
+        </w:rPr>
+        <w:t>"samir@northwind.com"</w:t>
+      </w:r>
+    </w:p>
+    <w:p>
+      <w:pPr>
+        <w:tabs>
+          <w:tab w:val="left" w:pos="916"/>
+          <w:tab w:val="left" w:pos="1832"/>
+          <w:tab w:val="left" w:pos="2748"/>
+          <w:tab w:val="left" w:pos="3664"/>
+          <w:tab w:val="left" w:pos="4580"/>
+          <w:tab w:val="left" w:pos="5496"/>
+          <w:tab w:val="left" w:pos="6412"/>
+          <w:tab w:val="left" w:pos="7328"/>
+          <w:tab w:val="left" w:pos="8244"/>
+          <w:tab w:val="left" w:pos="9160"/>
+          <w:tab w:val="left" w:pos="10076"/>
+          <w:tab w:val="left" w:pos="10992"/>
+          <w:tab w:val="left" w:pos="11908"/>
+          <w:tab w:val="left" w:pos="12824"/>
+          <w:tab w:val="left" w:pos="13740"/>
+          <w:tab w:val="left" w:pos="14656"/>
+        </w:tabs>
+        <w:spacing w:after="0" w:line="240" w:lineRule="auto"/>
+        <w:rPr>
+          <w:rFonts w:ascii="Consolas" w:eastAsia="Times New Roman" w:hAnsi="Consolas" w:cs="Courier New"/>
+          <w:color w:val="161616"/>
+          <w:kern w:val="0"/>
+          <w:sz w:val="20"/>
+          <w:szCs w:val="20"/>
+          <w:bdr w:val="none" w:sz="0" w:space="0" w:color="auto" w:frame="1"/>
+          <w14:ligatures w14:val="none"/>
+        </w:rPr>
+      </w:pPr>
+      <w:r>
+        <w:rPr>
+          <w:rFonts w:ascii="Consolas" w:eastAsia="Times New Roman" w:hAnsi="Consolas" w:cs="Courier New"/>
+          <w:color w:val="161616"/>
+          <w:kern w:val="0"/>
+          <w:sz w:val="20"/>
+          <w:szCs w:val="20"/>
+          <w:bdr w:val="none" w:sz="0" w:space="0" w:color="auto" w:frame="1"/>
+          <w14:ligatures w14:val="none"/>
+        </w:rPr>
+        <w:t xml:space="preserve">    }</w:t>
+      </w:r>
+    </w:p>
+    <w:p>
+      <w:pPr>
+        <w:tabs>
+          <w:tab w:val="left" w:pos="916"/>
+          <w:tab w:val="left" w:pos="1832"/>
+          <w:tab w:val="left" w:pos="2748"/>
+          <w:tab w:val="left" w:pos="3664"/>
+          <w:tab w:val="left" w:pos="4580"/>
+          <w:tab w:val="left" w:pos="5496"/>
+          <w:tab w:val="left" w:pos="6412"/>
+          <w:tab w:val="left" w:pos="7328"/>
+          <w:tab w:val="left" w:pos="8244"/>
+          <w:tab w:val="left" w:pos="9160"/>
+          <w:tab w:val="left" w:pos="10076"/>
+          <w:tab w:val="left" w:pos="10992"/>
+          <w:tab w:val="left" w:pos="11908"/>
+          <w:tab w:val="left" w:pos="12824"/>
+          <w:tab w:val="left" w:pos="13740"/>
+          <w:tab w:val="left" w:pos="14656"/>
+        </w:tabs>
+        <w:spacing w:after="0" w:line="240" w:lineRule="auto"/>
+        <w:rPr>
+          <w:rFonts w:ascii="Consolas" w:eastAsia="Times New Roman" w:hAnsi="Consolas" w:cs="Courier New"/>
+          <w:color w:val="161616"/>
+          <w:kern w:val="0"/>
+          <w:sz w:val="20"/>
+          <w:szCs w:val="20"/>
+          <w:bdr w:val="none" w:sz="0" w:space="0" w:color="auto" w:frame="1"/>
+          <w14:ligatures w14:val="none"/>
+        </w:rPr>
+      </w:pPr>
+      <w:r>
+        <w:rPr>
+          <w:rFonts w:ascii="Consolas" w:eastAsia="Times New Roman" w:hAnsi="Consolas" w:cs="Courier New"/>
+          <w:color w:val="161616"/>
+          <w:kern w:val="0"/>
+          <w:sz w:val="20"/>
+          <w:szCs w:val="20"/>
+          <w:bdr w:val="none" w:sz="0" w:space="0" w:color="auto" w:frame="1"/>
+          <w14:ligatures w14:val="none"/>
+        </w:rPr>
+        <w:t xml:space="preserve">  ]</w:t>
+      </w:r>
+    </w:p>
+    <w:p>
+      <w:pPr>
+        <w:tabs>
+          <w:tab w:val="left" w:pos="916"/>
+          <w:tab w:val="left" w:pos="1832"/>
+          <w:tab w:val="left" w:pos="2748"/>
+          <w:tab w:val="left" w:pos="3664"/>
+          <w:tab w:val="left" w:pos="4580"/>
+          <w:tab w:val="left" w:pos="5496"/>
+          <w:tab w:val="left" w:pos="6412"/>
+          <w:tab w:val="left" w:pos="7328"/>
+          <w:tab w:val="left" w:pos="8244"/>
+          <w:tab w:val="left" w:pos="9160"/>
+          <w:tab w:val="left" w:pos="10076"/>
+          <w:tab w:val="left" w:pos="10992"/>
+          <w:tab w:val="left" w:pos="11908"/>
+          <w:tab w:val="left" w:pos="12824"/>
+          <w:tab w:val="left" w:pos="13740"/>
+          <w:tab w:val="left" w:pos="14656"/>
+        </w:tabs>
+        <w:spacing w:after="0" w:line="240" w:lineRule="auto"/>
+        <w:rPr>
+          <w:rFonts w:ascii="Consolas" w:eastAsia="Times New Roman" w:hAnsi="Consolas" w:cs="Courier New"/>
+          <w:color w:val="161616"/>
+          <w:kern w:val="0"/>
+          <w:sz w:val="20"/>
+          <w:szCs w:val="20"/>
+          <w:bdr w:val="none" w:sz="0" w:space="0" w:color="auto" w:frame="1"/>
+          <w14:ligatures w14:val="none"/>
+        </w:rPr>
+      </w:pPr>
+      <w:r>
+        <w:rPr>
+          <w:rFonts w:ascii="Consolas" w:eastAsia="Times New Roman" w:hAnsi="Consolas" w:cs="Courier New"/>
+          <w:color w:val="161616"/>
+          <w:kern w:val="0"/>
+          <w:sz w:val="20"/>
+          <w:szCs w:val="20"/>
+          <w:bdr w:val="none" w:sz="0" w:space="0" w:color="auto" w:frame="1"/>
+          <w14:ligatures w14:val="none"/>
+        </w:rPr>
+        <w:t>}</w:t>
+      </w:r>
+    </w:p>
+    <w:p>
+      <w:pPr>
+        <w:tabs>
+          <w:tab w:val="left" w:pos="916"/>
+          <w:tab w:val="left" w:pos="1832"/>
+          <w:tab w:val="left" w:pos="2748"/>
+          <w:tab w:val="left" w:pos="3664"/>
+          <w:tab w:val="left" w:pos="4580"/>
+          <w:tab w:val="left" w:pos="5496"/>
+          <w:tab w:val="left" w:pos="6412"/>
+          <w:tab w:val="left" w:pos="7328"/>
+          <w:tab w:val="left" w:pos="8244"/>
+          <w:tab w:val="left" w:pos="9160"/>
+          <w:tab w:val="left" w:pos="10076"/>
+          <w:tab w:val="left" w:pos="10992"/>
+          <w:tab w:val="left" w:pos="11908"/>
+          <w:tab w:val="left" w:pos="12824"/>
+          <w:tab w:val="left" w:pos="13740"/>
+          <w:tab w:val="left" w:pos="14656"/>
+        </w:tabs>
+        <w:spacing w:after="0" w:line="240" w:lineRule="auto"/>
+        <w:rPr>
+          <w:rFonts w:ascii="Consolas" w:eastAsia="Times New Roman" w:hAnsi="Consolas" w:cs="Courier New"/>
+          <w:color w:val="161616"/>
+          <w:kern w:val="0"/>
+          <w:sz w:val="20"/>
+          <w:szCs w:val="20"/>
+          <w:bdr w:val="none" w:sz="0" w:space="0" w:color="auto" w:frame="1"/>
+          <w14:ligatures w14:val="none"/>
+        </w:rPr>
+      </w:pPr>
+    </w:p>
+    <w:p>
+      <w:pPr>
+        <w:spacing w:after="0" w:line="240" w:lineRule="auto"/>
+        <w:rPr>
+          <w:rFonts w:ascii="Segoe UI" w:eastAsia="Times New Roman" w:hAnsi="Segoe UI" w:cs="Segoe UI"/>
+          <w:b/>
+          <w:bCs/>
+          <w:color w:val="161616"/>
+          <w:kern w:val="0"/>
+          <w:sz w:val="24"/>
+          <w:szCs w:val="24"/>
+          <w14:ligatures w14:val="none"/>
+        </w:rPr>
+      </w:pPr>
+      <w:r>
+        <w:rPr>
+          <w:rFonts w:ascii="Segoe UI" w:eastAsia="Times New Roman" w:hAnsi="Segoe UI" w:cs="Segoe UI"/>
+          <w:b/>
+          <w:bCs/>
+          <w:color w:val="161616"/>
+          <w:kern w:val="0"/>
+          <w:sz w:val="24"/>
+          <w:szCs w:val="24"/>
+          <w14:ligatures w14:val="none"/>
+        </w:rPr>
+        <w:t> Note</w:t>
+      </w:r>
+    </w:p>
+    <w:p>
+      <w:pPr>
+        <w:spacing w:before="100" w:beforeAutospacing="1" w:after="100" w:afterAutospacing="1" w:line="240" w:lineRule="auto"/>
+        <w:rPr>
+          <w:rFonts w:ascii="Segoe UI" w:eastAsia="Times New Roman" w:hAnsi="Segoe UI" w:cs="Segoe UI"/>
+          <w:color w:val="161616"/>
+          <w:kern w:val="0"/>
+          <w:sz w:val="24"/>
+          <w:szCs w:val="24"/>
+          <w14:ligatures w14:val="none"/>
+        </w:rPr>
+      </w:pPr>
+      <w:r>
+        <w:rPr>
+          <w:rFonts w:ascii="Segoe UI" w:eastAsia="Times New Roman" w:hAnsi="Segoe UI" w:cs="Segoe UI"/>
+          <w:color w:val="161616"/>
+          <w:kern w:val="0"/>
+          <w:sz w:val="24"/>
+          <w:szCs w:val="24"/>
+          <w14:ligatures w14:val="none"/>
+        </w:rPr>
+        <w:t>JSON is just one of many ways in which semi-structured data can be represented. The point here is not to provide a detailed examination of JSON syntax, but rather to illustrate the flexible nature of semi-structured data representations.</w:t>
+      </w:r>
+    </w:p>
+    <w:p>
+      <w:pPr>
+        <w:shd w:val="clear" w:color="auto" w:fill="FFFFFF"/>
+        <w:spacing w:before="480" w:after="180" w:line="240" w:lineRule="auto"/>
+        <w:outlineLvl w:val="1"/>
+        <w:rPr>
+          <w:rFonts w:ascii="Segoe UI" w:eastAsia="Times New Roman" w:hAnsi="Segoe UI" w:cs="Segoe UI"/>
+          <w:b/>
+          <w:bCs/>
+          <w:color w:val="161616"/>
+          <w:kern w:val="0"/>
+          <w:sz w:val="36"/>
+          <w:szCs w:val="36"/>
+          <w14:ligatures w14:val="none"/>
+        </w:rPr>
+      </w:pPr>
+      <w:r>
+        <w:rPr>
+          <w:rFonts w:ascii="Segoe UI" w:eastAsia="Times New Roman" w:hAnsi="Segoe UI" w:cs="Segoe UI"/>
+          <w:b/>
+          <w:bCs/>
+          <w:color w:val="161616"/>
+          <w:kern w:val="0"/>
+          <w:sz w:val="36"/>
+          <w:szCs w:val="36"/>
+          <w14:ligatures w14:val="none"/>
+        </w:rPr>
+        <w:t>Unstructured data</w:t>
+      </w:r>
+    </w:p>
+    <w:p>
+      <w:pPr>
+        <w:shd w:val="clear" w:color="auto" w:fill="FFFFFF"/>
+        <w:spacing w:before="100" w:beforeAutospacing="1" w:after="100" w:afterAutospacing="1" w:line="240" w:lineRule="auto"/>
+        <w:rPr>
+          <w:rFonts w:ascii="Segoe UI" w:eastAsia="Times New Roman" w:hAnsi="Segoe UI" w:cs="Segoe UI"/>
+          <w:color w:val="161616"/>
+          <w:kern w:val="0"/>
+          <w:sz w:val="24"/>
+          <w:szCs w:val="24"/>
+          <w14:ligatures w14:val="none"/>
+        </w:rPr>
+      </w:pPr>
+      <w:r>
+        <w:rPr>
+          <w:rFonts w:ascii="Segoe UI" w:eastAsia="Times New Roman" w:hAnsi="Segoe UI" w:cs="Segoe UI"/>
+          <w:color w:val="161616"/>
+          <w:kern w:val="0"/>
+          <w:sz w:val="24"/>
+          <w:szCs w:val="24"/>
+          <w14:ligatures w14:val="none"/>
+        </w:rPr>
+        <w:t>Not all data is structured or even semi-structured. For example, documents, images, audio and video data, and binary files might not have a specific structure. This kind of data is referred to as </w:t>
+      </w:r>
+      <w:r>
+        <w:rPr>
+          <w:rFonts w:ascii="Segoe UI" w:eastAsia="Times New Roman" w:hAnsi="Segoe UI" w:cs="Segoe UI"/>
+          <w:i/>
+          <w:iCs/>
+          <w:color w:val="161616"/>
+          <w:kern w:val="0"/>
+          <w:sz w:val="24"/>
+          <w:szCs w:val="24"/>
+          <w14:ligatures w14:val="none"/>
+        </w:rPr>
+        <w:t>unstructured</w:t>
+      </w:r>
+      <w:r>
+        <w:rPr>
+          <w:rFonts w:ascii="Segoe UI" w:eastAsia="Times New Roman" w:hAnsi="Segoe UI" w:cs="Segoe UI"/>
+          <w:color w:val="161616"/>
+          <w:kern w:val="0"/>
+          <w:sz w:val="24"/>
+          <w:szCs w:val="24"/>
+          <w14:ligatures w14:val="none"/>
+        </w:rPr>
+        <w:t> data.</w:t>
+      </w:r>
+    </w:p>
+    <w:p>
+      <w:pPr>
+        <w:shd w:val="clear" w:color="auto" w:fill="FFFFFF"/>
+        <w:spacing w:before="100" w:beforeAutospacing="1" w:after="100" w:afterAutospacing="1" w:line="240" w:lineRule="auto"/>
+        <w:rPr>
+          <w:rFonts w:ascii="Segoe UI" w:eastAsia="Times New Roman" w:hAnsi="Segoe UI" w:cs="Segoe UI"/>
+          <w:color w:val="161616"/>
+          <w:kern w:val="0"/>
+          <w:sz w:val="24"/>
+          <w:szCs w:val="24"/>
+          <w14:ligatures w14:val="none"/>
+        </w:rPr>
+      </w:pPr>
+      <w:r>
+        <w:rPr>
+          <w:rFonts w:ascii="Segoe UI" w:eastAsia="Times New Roman" w:hAnsi="Segoe UI" w:cs="Segoe UI"/>
+          <w:noProof/>
+          <w:color w:val="161616"/>
+          <w:kern w:val="0"/>
+          <w:sz w:val="24"/>
+          <w:szCs w:val="24"/>
+          <w14:ligatures w14:val="none"/>
+        </w:rPr>
+        <w:lastRenderedPageBreak/>
+        <w:drawing>
+          <wp:inline distT="0" distB="0" distL="0" distR="0" wp14:anchorId="28C4D2C7" wp14:editId="24E3139F">
+            <wp:extent cx="4762500" cy="5248275"/>
+            <wp:effectExtent l="0" t="0" r="0" b="9525"/>
+            <wp:docPr id="371407260" name="Picture 1" descr="Image showing unstructured data in documents"/>
+            <wp:cNvGraphicFramePr>
+              <a:graphicFrameLocks xmlns:a="http://schemas.openxmlformats.org/drawingml/2006/main" noChangeAspect="1"/>
+            </wp:cNvGraphicFramePr>
+            <a:graphic xmlns:a="http://schemas.openxmlformats.org/drawingml/2006/main">
+              <a:graphicData uri="http://schemas.openxmlformats.org/drawingml/2006/picture">
+                <pic:pic xmlns:pic="http://schemas.openxmlformats.org/drawingml/2006/picture">
+                  <pic:nvPicPr>
+                    <pic:cNvPr id="0" name="Picture 3" descr="Image showing unstructured data in documents"/>
+                    <pic:cNvPicPr>
+                      <a:picLocks noChangeAspect="1" noChangeArrowheads="1"/>
+                    </pic:cNvPicPr>
+                  </pic:nvPicPr>
+                  <pic:blipFill>
+                    <a:blip r:embed="rId6">
+                      <a:extLst>
+                        <a:ext uri="{28A0092B-C50C-407E-A947-70E740481C1C}">
+                          <a14:useLocalDpi xmlns:a14="http://schemas.microsoft.com/office/drawing/2010/main" val="0"/>
+                        </a:ext>
+                      </a:extLst>
+                    </a:blip>
+                    <a:srcRect/>
+                    <a:stretch>
+                      <a:fillRect/>
+                    </a:stretch>
+                  </pic:blipFill>
+                  <pic:spPr bwMode="auto">
+                    <a:xfrm>
+                      <a:off x="0" y="0"/>
+                      <a:ext cx="4762500" cy="5248275"/>
+                    </a:xfrm>
+                    <a:prstGeom prst="rect">
+                      <a:avLst/>
+                    </a:prstGeom>
+                    <a:noFill/>
+                    <a:ln>
+                      <a:noFill/>
+                    </a:ln>
+                  </pic:spPr>
+                </pic:pic>
+              </a:graphicData>
+            </a:graphic>
+          </wp:inline>
+        </w:drawing>
+      </w:r>
+    </w:p>
+    <w:p>
+      <w:pPr>
+        <w:shd w:val="clear" w:color="auto" w:fill="FFFFFF"/>
+        <w:spacing w:before="480" w:after="180" w:line="240" w:lineRule="auto"/>
+        <w:outlineLvl w:val="1"/>
+        <w:rPr>
+          <w:rFonts w:ascii="Segoe UI" w:eastAsia="Times New Roman" w:hAnsi="Segoe UI" w:cs="Segoe UI"/>
+          <w:b/>
+          <w:bCs/>
+          <w:color w:val="161616"/>
+          <w:kern w:val="0"/>
+          <w:sz w:val="36"/>
+          <w:szCs w:val="36"/>
+          <w14:ligatures w14:val="none"/>
+        </w:rPr>
+      </w:pPr>
+      <w:r>
+        <w:rPr>
+          <w:rFonts w:ascii="Segoe UI" w:eastAsia="Times New Roman" w:hAnsi="Segoe UI" w:cs="Segoe UI"/>
+          <w:b/>
+          <w:bCs/>
+          <w:color w:val="161616"/>
+          <w:kern w:val="0"/>
+          <w:sz w:val="36"/>
+          <w:szCs w:val="36"/>
+          <w14:ligatures w14:val="none"/>
+        </w:rPr>
+        <w:t>Data stores</w:t>
+      </w:r>
+    </w:p>
+    <w:p>
+      <w:pPr>
+        <w:shd w:val="clear" w:color="auto" w:fill="FFFFFF"/>
+        <w:spacing w:before="100" w:beforeAutospacing="1" w:after="100" w:afterAutospacing="1" w:line="240" w:lineRule="auto"/>
+        <w:rPr>
+          <w:rFonts w:ascii="Segoe UI" w:eastAsia="Times New Roman" w:hAnsi="Segoe UI" w:cs="Segoe UI"/>
+          <w:color w:val="161616"/>
+          <w:kern w:val="0"/>
+          <w:sz w:val="24"/>
+          <w:szCs w:val="24"/>
+          <w14:ligatures w14:val="none"/>
+        </w:rPr>
+      </w:pPr>
+      <w:r>
+        <w:rPr>
+          <w:rFonts w:ascii="Segoe UI" w:eastAsia="Times New Roman" w:hAnsi="Segoe UI" w:cs="Segoe UI"/>
+          <w:color w:val="161616"/>
+          <w:kern w:val="0"/>
+          <w:sz w:val="24"/>
+          <w:szCs w:val="24"/>
+          <w14:ligatures w14:val="none"/>
+        </w:rPr>
+        <w:t>Organizations typically store data in structured, semi-structured, or unstructured format to record details of entities (for example, customers and products), specific events (such as sales transactions), or other information in documents, images, and other formats. The stored data can then be retrieved for analysis and reporting later.</w:t>
+      </w:r>
+    </w:p>
+    <w:p>
+      <w:pPr>
+        <w:shd w:val="clear" w:color="auto" w:fill="FFFFFF"/>
+        <w:spacing w:before="100" w:beforeAutospacing="1" w:after="100" w:afterAutospacing="1" w:line="240" w:lineRule="auto"/>
+        <w:rPr>
+          <w:rFonts w:ascii="Segoe UI" w:eastAsia="Times New Roman" w:hAnsi="Segoe UI" w:cs="Segoe UI"/>
+          <w:color w:val="161616"/>
+          <w:kern w:val="0"/>
+          <w:sz w:val="24"/>
+          <w:szCs w:val="24"/>
+          <w14:ligatures w14:val="none"/>
+        </w:rPr>
+      </w:pPr>
+      <w:r>
+        <w:rPr>
+          <w:rFonts w:ascii="Segoe UI" w:eastAsia="Times New Roman" w:hAnsi="Segoe UI" w:cs="Segoe UI"/>
+          <w:color w:val="161616"/>
+          <w:kern w:val="0"/>
+          <w:sz w:val="24"/>
+          <w:szCs w:val="24"/>
+          <w14:ligatures w14:val="none"/>
+        </w:rPr>
+        <w:t>There are two broad categories of data store in common use:</w:t>
+      </w:r>
+    </w:p>
+    <w:p>
+      <w:pPr>
+        <w:numPr>
+          <w:ilvl w:val="0"/>
+          <w:numId w:val="4"/>
+        </w:numPr>
+        <w:shd w:val="clear" w:color="auto" w:fill="FFFFFF"/>
+        <w:spacing w:after="0" w:line="240" w:lineRule="auto"/>
+        <w:ind w:left="1290"/>
+        <w:rPr>
+          <w:rFonts w:ascii="Segoe UI" w:eastAsia="Times New Roman" w:hAnsi="Segoe UI" w:cs="Segoe UI"/>
+          <w:color w:val="161616"/>
+          <w:kern w:val="0"/>
+          <w:sz w:val="24"/>
+          <w:szCs w:val="24"/>
+          <w14:ligatures w14:val="none"/>
+        </w:rPr>
+      </w:pPr>
+      <w:r>
+        <w:rPr>
+          <w:rFonts w:ascii="Segoe UI" w:eastAsia="Times New Roman" w:hAnsi="Segoe UI" w:cs="Segoe UI"/>
+          <w:color w:val="161616"/>
+          <w:kern w:val="0"/>
+          <w:sz w:val="24"/>
+          <w:szCs w:val="24"/>
+          <w14:ligatures w14:val="none"/>
+        </w:rPr>
+        <w:t>File stores</w:t>
+      </w:r>
+    </w:p>
+    <w:p>
+      <w:pPr>
+        <w:numPr>
+          <w:ilvl w:val="0"/>
+          <w:numId w:val="4"/>
+        </w:numPr>
+        <w:shd w:val="clear" w:color="auto" w:fill="FFFFFF"/>
+        <w:spacing w:after="0" w:line="240" w:lineRule="auto"/>
+        <w:ind w:left="1290"/>
+        <w:rPr>
+          <w:rFonts w:ascii="Segoe UI" w:eastAsia="Times New Roman" w:hAnsi="Segoe UI" w:cs="Segoe UI"/>
+          <w:color w:val="161616"/>
+          <w:kern w:val="0"/>
+          <w:sz w:val="24"/>
+          <w:szCs w:val="24"/>
+          <w14:ligatures w14:val="none"/>
+        </w:rPr>
+      </w:pPr>
+      <w:r>
+        <w:rPr>
+          <w:rFonts w:ascii="Segoe UI" w:eastAsia="Times New Roman" w:hAnsi="Segoe UI" w:cs="Segoe UI"/>
+          <w:color w:val="161616"/>
+          <w:kern w:val="0"/>
+          <w:sz w:val="24"/>
+          <w:szCs w:val="24"/>
+          <w14:ligatures w14:val="none"/>
+        </w:rPr>
+        <w:t>Databases</w:t>
+      </w:r>
+    </w:p>
+    <w:p>
+      <w:pPr>
+        <w:shd w:val="clear" w:color="auto" w:fill="FFFFFF"/>
+        <w:spacing w:before="100" w:beforeAutospacing="1" w:after="100" w:afterAutospacing="1" w:line="240" w:lineRule="auto"/>
+        <w:rPr>
+          <w:rFonts w:ascii="Segoe UI" w:eastAsia="Times New Roman" w:hAnsi="Segoe UI" w:cs="Segoe UI"/>
+          <w:color w:val="161616"/>
+          <w:kern w:val="0"/>
+          <w:sz w:val="24"/>
+          <w:szCs w:val="24"/>
+          <w14:ligatures w14:val="none"/>
+        </w:rPr>
+      </w:pPr>
+      <w:r>
+        <w:rPr>
+          <w:rFonts w:ascii="Segoe UI" w:eastAsia="Times New Roman" w:hAnsi="Segoe UI" w:cs="Segoe UI"/>
+          <w:color w:val="161616"/>
+          <w:kern w:val="0"/>
+          <w:sz w:val="24"/>
+          <w:szCs w:val="24"/>
+          <w14:ligatures w14:val="none"/>
+        </w:rPr>
+        <w:t xml:space="preserve">We'll explore </w:t>
+      </w:r>
+      <w:proofErr w:type="gramStart"/>
+      <w:r>
+        <w:rPr>
+          <w:rFonts w:ascii="Segoe UI" w:eastAsia="Times New Roman" w:hAnsi="Segoe UI" w:cs="Segoe UI"/>
+          <w:color w:val="161616"/>
+          <w:kern w:val="0"/>
+          <w:sz w:val="24"/>
+          <w:szCs w:val="24"/>
+          <w14:ligatures w14:val="none"/>
+        </w:rPr>
+        <w:t>both of these</w:t>
+      </w:r>
+      <w:proofErr w:type="gramEnd"/>
+      <w:r>
+        <w:rPr>
+          <w:rFonts w:ascii="Segoe UI" w:eastAsia="Times New Roman" w:hAnsi="Segoe UI" w:cs="Segoe UI"/>
+          <w:color w:val="161616"/>
+          <w:kern w:val="0"/>
+          <w:sz w:val="24"/>
+          <w:szCs w:val="24"/>
+          <w14:ligatures w14:val="none"/>
+        </w:rPr>
+        <w:t xml:space="preserve"> types of data store in subsequent topics.</w:t>
+      </w:r>
+    </w:p>
+    <w:p>
+      <w:pPr>
+        <w:shd w:val="clear" w:color="auto" w:fill="FFFFFF"/>
+        <w:spacing w:after="0" w:line="240" w:lineRule="auto"/>
+        <w:rPr>
+          <w:rFonts w:ascii="Segoe UI" w:eastAsia="Times New Roman" w:hAnsi="Segoe UI" w:cs="Segoe UI"/>
+          <w:color w:val="161616"/>
+          <w:kern w:val="0"/>
+          <w:sz w:val="24"/>
+          <w:szCs w:val="24"/>
+          <w14:ligatures w14:val="none"/>
+        </w:rPr>
+      </w:pPr>
+      <w:r>
+        <w:rPr>
+          <w:rFonts w:ascii="Segoe UI" w:eastAsia="Times New Roman" w:hAnsi="Segoe UI" w:cs="Segoe UI"/>
+          <w:color w:val="161616"/>
+          <w:kern w:val="0"/>
+          <w:sz w:val="24"/>
+          <w:szCs w:val="24"/>
+          <w14:ligatures w14:val="none"/>
+        </w:rPr>
+        <w:lastRenderedPageBreak/>
+        <w:pict w14:anchorId="21D6F456">
+          <v:rect id="_x0000_i1028" style="width:0;height:0" o:hralign="center" o:hrstd="t" o:hr="t" fillcolor="#a0a0a0" stroked="f"/>
+        </w:pict>
+      </w:r>
+    </w:p>
+    <w:p>
+      <w:pPr>
+        <w:shd w:val="clear" w:color="auto" w:fill="FFFFFF"/>
+        <w:spacing w:before="100" w:beforeAutospacing="1" w:after="100" w:afterAutospacing="1" w:line="240" w:lineRule="auto"/>
+        <w:outlineLvl w:val="1"/>
+        <w:rPr>
+          <w:rFonts w:ascii="Segoe UI" w:eastAsia="Times New Roman" w:hAnsi="Segoe UI" w:cs="Segoe UI"/>
+          <w:b/>
+          <w:bCs/>
+          <w:color w:val="161616"/>
+          <w:kern w:val="0"/>
+          <w:sz w:val="36"/>
+          <w:szCs w:val="36"/>
+          <w14:ligatures w14:val="none"/>
+        </w:rPr>
+      </w:pPr>
+      <w:r>
+        <w:rPr>
+          <w:rFonts w:ascii="Segoe UI" w:eastAsia="Times New Roman" w:hAnsi="Segoe UI" w:cs="Segoe UI"/>
+          <w:b/>
+          <w:bCs/>
+          <w:color w:val="161616"/>
+          <w:kern w:val="0"/>
+          <w:sz w:val="36"/>
+          <w:szCs w:val="36"/>
+          <w14:ligatures w14:val="none"/>
+        </w:rPr>
+        <w:t xml:space="preserve">Next unit: Explore file </w:t>
+      </w:r>
+      <w:proofErr w:type="gramStart"/>
+      <w:r>
+        <w:rPr>
+          <w:rFonts w:ascii="Segoe UI" w:eastAsia="Times New Roman" w:hAnsi="Segoe UI" w:cs="Segoe UI"/>
+          <w:b/>
+          <w:bCs/>
+          <w:color w:val="161616"/>
+          <w:kern w:val="0"/>
+          <w:sz w:val="36"/>
+          <w:szCs w:val="36"/>
+          <w14:ligatures w14:val="none"/>
+        </w:rPr>
+        <w:t>storage</w:t>
       </w:r>
       <w:proofErr w:type="gramEnd"/>
     </w:p>
@@ -809,11 +5233,315 @@
       </w:rPr>
     </w:lvl>
   </w:abstractNum>
+  <w:abstractNum w:abstractNumId="2" w15:restartNumberingAfterBreak="0">
+    <w:nsid w:val="5E3D1811"/>
+    <w:multiLevelType w:val="multilevel"/>
+    <w:tmpl w:val="02F00AE6"/>
+    <w:lvl w:ilvl="0">
+      <w:start w:val="1"/>
+      <w:numFmt w:val="bullet"/>
+      <w:lvlText w:val=""/>
+      <w:lvlJc w:val="left"/>
+      <w:pPr>
+        <w:tabs>
+          <w:tab w:val="num" w:pos="720"/>
+        </w:tabs>
+        <w:ind w:left="720" w:hanging="360"/>
+      </w:pPr>
+      <w:rPr>
+        <w:rFonts w:ascii="Symbol" w:hAnsi="Symbol" w:hint="default"/>
+        <w:sz w:val="20"/>
+      </w:rPr>
+    </w:lvl>
+    <w:lvl w:ilvl="1" w:tentative="1">
+      <w:start w:val="1"/>
+      <w:numFmt w:val="bullet"/>
+      <w:lvlText w:val="o"/>
+      <w:lvlJc w:val="left"/>
+      <w:pPr>
+        <w:tabs>
+          <w:tab w:val="num" w:pos="1440"/>
+        </w:tabs>
+        <w:ind w:left="1440" w:hanging="360"/>
+      </w:pPr>
+      <w:rPr>
+        <w:rFonts w:ascii="Courier New" w:hAnsi="Courier New" w:hint="default"/>
+        <w:sz w:val="20"/>
+      </w:rPr>
+    </w:lvl>
+    <w:lvl w:ilvl="2" w:tentative="1">
+      <w:start w:val="1"/>
+      <w:numFmt w:val="bullet"/>
+      <w:lvlText w:val=""/>
+      <w:lvlJc w:val="left"/>
+      <w:pPr>
+        <w:tabs>
+          <w:tab w:val="num" w:pos="2160"/>
+        </w:tabs>
+        <w:ind w:left="2160" w:hanging="360"/>
+      </w:pPr>
+      <w:rPr>
+        <w:rFonts w:ascii="Wingdings" w:hAnsi="Wingdings" w:hint="default"/>
+        <w:sz w:val="20"/>
+      </w:rPr>
+    </w:lvl>
+    <w:lvl w:ilvl="3" w:tentative="1">
+      <w:start w:val="1"/>
+      <w:numFmt w:val="bullet"/>
+      <w:lvlText w:val=""/>
+      <w:lvlJc w:val="left"/>
+      <w:pPr>
+        <w:tabs>
+          <w:tab w:val="num" w:pos="2880"/>
+        </w:tabs>
+        <w:ind w:left="2880" w:hanging="360"/>
+      </w:pPr>
+      <w:rPr>
+        <w:rFonts w:ascii="Wingdings" w:hAnsi="Wingdings" w:hint="default"/>
+        <w:sz w:val="20"/>
+      </w:rPr>
+    </w:lvl>
+    <w:lvl w:ilvl="4" w:tentative="1">
+      <w:start w:val="1"/>
+      <w:numFmt w:val="bullet"/>
+      <w:lvlText w:val=""/>
+      <w:lvlJc w:val="left"/>
+      <w:pPr>
+        <w:tabs>
+          <w:tab w:val="num" w:pos="3600"/>
+        </w:tabs>
+        <w:ind w:left="3600" w:hanging="360"/>
+      </w:pPr>
+      <w:rPr>
+        <w:rFonts w:ascii="Wingdings" w:hAnsi="Wingdings" w:hint="default"/>
+        <w:sz w:val="20"/>
+      </w:rPr>
+    </w:lvl>
+    <w:lvl w:ilvl="5" w:tentative="1">
+      <w:start w:val="1"/>
+      <w:numFmt w:val="bullet"/>
+      <w:lvlText w:val=""/>
+      <w:lvlJc w:val="left"/>
+      <w:pPr>
+        <w:tabs>
+          <w:tab w:val="num" w:pos="4320"/>
+        </w:tabs>
+        <w:ind w:left="4320" w:hanging="360"/>
+      </w:pPr>
+      <w:rPr>
+        <w:rFonts w:ascii="Wingdings" w:hAnsi="Wingdings" w:hint="default"/>
+        <w:sz w:val="20"/>
+      </w:rPr>
+    </w:lvl>
+    <w:lvl w:ilvl="6" w:tentative="1">
+      <w:start w:val="1"/>
+      <w:numFmt w:val="bullet"/>
+      <w:lvlText w:val=""/>
+      <w:lvlJc w:val="left"/>
+      <w:pPr>
+        <w:tabs>
+          <w:tab w:val="num" w:pos="5040"/>
+        </w:tabs>
+        <w:ind w:left="5040" w:hanging="360"/>
+      </w:pPr>
+      <w:rPr>
+        <w:rFonts w:ascii="Wingdings" w:hAnsi="Wingdings" w:hint="default"/>
+        <w:sz w:val="20"/>
+      </w:rPr>
+    </w:lvl>
+    <w:lvl w:ilvl="7" w:tentative="1">
+      <w:start w:val="1"/>
+      <w:numFmt w:val="bullet"/>
+      <w:lvlText w:val=""/>
+      <w:lvlJc w:val="left"/>
+      <w:pPr>
+        <w:tabs>
+          <w:tab w:val="num" w:pos="5760"/>
+        </w:tabs>
+        <w:ind w:left="5760" w:hanging="360"/>
+      </w:pPr>
+      <w:rPr>
+        <w:rFonts w:ascii="Wingdings" w:hAnsi="Wingdings" w:hint="default"/>
+        <w:sz w:val="20"/>
+      </w:rPr>
+    </w:lvl>
+    <w:lvl w:ilvl="8" w:tentative="1">
+      <w:start w:val="1"/>
+      <w:numFmt w:val="bullet"/>
+      <w:lvlText w:val=""/>
+      <w:lvlJc w:val="left"/>
+      <w:pPr>
+        <w:tabs>
+          <w:tab w:val="num" w:pos="6480"/>
+        </w:tabs>
+        <w:ind w:left="6480" w:hanging="360"/>
+      </w:pPr>
+      <w:rPr>
+        <w:rFonts w:ascii="Wingdings" w:hAnsi="Wingdings" w:hint="default"/>
+        <w:sz w:val="20"/>
+      </w:rPr>
+    </w:lvl>
+  </w:abstractNum>
+  <w:abstractNum w:abstractNumId="3" w15:restartNumberingAfterBreak="0">
+    <w:nsid w:val="7F2B6BEC"/>
+    <w:multiLevelType w:val="multilevel"/>
+    <w:tmpl w:val="22B49E50"/>
+    <w:lvl w:ilvl="0">
+      <w:start w:val="1"/>
+      <w:numFmt w:val="bullet"/>
+      <w:lvlText w:val=""/>
+      <w:lvlJc w:val="left"/>
+      <w:pPr>
+        <w:tabs>
+          <w:tab w:val="num" w:pos="720"/>
+        </w:tabs>
+        <w:ind w:left="720" w:hanging="360"/>
+      </w:pPr>
+      <w:rPr>
+        <w:rFonts w:ascii="Symbol" w:hAnsi="Symbol" w:hint="default"/>
+        <w:sz w:val="20"/>
+      </w:rPr>
+    </w:lvl>
+    <w:lvl w:ilvl="1" w:tentative="1">
+      <w:start w:val="1"/>
+      <w:numFmt w:val="bullet"/>
+      <w:lvlText w:val="o"/>
+      <w:lvlJc w:val="left"/>
+      <w:pPr>
+        <w:tabs>
+          <w:tab w:val="num" w:pos="1440"/>
+        </w:tabs>
+        <w:ind w:left="1440" w:hanging="360"/>
+      </w:pPr>
+      <w:rPr>
+        <w:rFonts w:ascii="Courier New" w:hAnsi="Courier New" w:hint="default"/>
+        <w:sz w:val="20"/>
+      </w:rPr>
+    </w:lvl>
+    <w:lvl w:ilvl="2" w:tentative="1">
+      <w:start w:val="1"/>
+      <w:numFmt w:val="bullet"/>
+      <w:lvlText w:val=""/>
+      <w:lvlJc w:val="left"/>
+      <w:pPr>
+        <w:tabs>
+          <w:tab w:val="num" w:pos="2160"/>
+        </w:tabs>
+        <w:ind w:left="2160" w:hanging="360"/>
+      </w:pPr>
+      <w:rPr>
+        <w:rFonts w:ascii="Wingdings" w:hAnsi="Wingdings" w:hint="default"/>
+        <w:sz w:val="20"/>
+      </w:rPr>
+    </w:lvl>
+    <w:lvl w:ilvl="3" w:tentative="1">
+      <w:start w:val="1"/>
+      <w:numFmt w:val="bullet"/>
+      <w:lvlText w:val=""/>
+      <w:lvlJc w:val="left"/>
+      <w:pPr>
+        <w:tabs>
+          <w:tab w:val="num" w:pos="2880"/>
+        </w:tabs>
+        <w:ind w:left="2880" w:hanging="360"/>
+      </w:pPr>
+      <w:rPr>
+        <w:rFonts w:ascii="Wingdings" w:hAnsi="Wingdings" w:hint="default"/>
+        <w:sz w:val="20"/>
+      </w:rPr>
+    </w:lvl>
+    <w:lvl w:ilvl="4" w:tentative="1">
+      <w:start w:val="1"/>
+      <w:numFmt w:val="bullet"/>
+      <w:lvlText w:val=""/>
+      <w:lvlJc w:val="left"/>
+      <w:pPr>
+        <w:tabs>
+          <w:tab w:val="num" w:pos="3600"/>
+        </w:tabs>
+        <w:ind w:left="3600" w:hanging="360"/>
+      </w:pPr>
+      <w:rPr>
+        <w:rFonts w:ascii="Wingdings" w:hAnsi="Wingdings" w:hint="default"/>
+        <w:sz w:val="20"/>
+      </w:rPr>
+    </w:lvl>
+    <w:lvl w:ilvl="5" w:tentative="1">
+      <w:start w:val="1"/>
+      <w:numFmt w:val="bullet"/>
+      <w:lvlText w:val=""/>
+      <w:lvlJc w:val="left"/>
+      <w:pPr>
+        <w:tabs>
+          <w:tab w:val="num" w:pos="4320"/>
+        </w:tabs>
+        <w:ind w:left="4320" w:hanging="360"/>
+      </w:pPr>
+      <w:rPr>
+        <w:rFonts w:ascii="Wingdings" w:hAnsi="Wingdings" w:hint="default"/>
+        <w:sz w:val="20"/>
+      </w:rPr>
+    </w:lvl>
+    <w:lvl w:ilvl="6" w:tentative="1">
+      <w:start w:val="1"/>
+      <w:numFmt w:val="bullet"/>
+      <w:lvlText w:val=""/>
+      <w:lvlJc w:val="left"/>
+      <w:pPr>
+        <w:tabs>
+          <w:tab w:val="num" w:pos="5040"/>
+        </w:tabs>
+        <w:ind w:left="5040" w:hanging="360"/>
+      </w:pPr>
+      <w:rPr>
+        <w:rFonts w:ascii="Wingdings" w:hAnsi="Wingdings" w:hint="default"/>
+        <w:sz w:val="20"/>
+      </w:rPr>
+    </w:lvl>
+    <w:lvl w:ilvl="7" w:tentative="1">
+      <w:start w:val="1"/>
+      <w:numFmt w:val="bullet"/>
+      <w:lvlText w:val=""/>
+      <w:lvlJc w:val="left"/>
+      <w:pPr>
+        <w:tabs>
+          <w:tab w:val="num" w:pos="5760"/>
+        </w:tabs>
+        <w:ind w:left="5760" w:hanging="360"/>
+      </w:pPr>
+      <w:rPr>
+        <w:rFonts w:ascii="Wingdings" w:hAnsi="Wingdings" w:hint="default"/>
+        <w:sz w:val="20"/>
+      </w:rPr>
+    </w:lvl>
+    <w:lvl w:ilvl="8" w:tentative="1">
+      <w:start w:val="1"/>
+      <w:numFmt w:val="bullet"/>
+      <w:lvlText w:val=""/>
+      <w:lvlJc w:val="left"/>
+      <w:pPr>
+        <w:tabs>
+          <w:tab w:val="num" w:pos="6480"/>
+        </w:tabs>
+        <w:ind w:left="6480" w:hanging="360"/>
+      </w:pPr>
+      <w:rPr>
+        <w:rFonts w:ascii="Wingdings" w:hAnsi="Wingdings" w:hint="default"/>
+        <w:sz w:val="20"/>
+      </w:rPr>
+    </w:lvl>
+  </w:abstractNum>
   <w:num w:numId="1" w16cid:durableId="365645953">
     <w:abstractNumId w:val="0"/>
   </w:num>
   <w:num w:numId="2" w16cid:durableId="485173265">
     <w:abstractNumId w:val="1"/>
+  </w:num>
+  <w:num w:numId="3" w16cid:durableId="1528828927">
+    <w:abstractNumId w:val="3"/>
+  </w:num>
+  <w:num w:numId="4" w16cid:durableId="1238981417">
+    <w:abstractNumId w:val="2"/>
   </w:num>
 </w:numbering>
 </file>
@@ -1348,6 +6076,122 @@
       <w14:ligatures w14:val="none"/>
     </w:rPr>
   </w:style>
+  <w:style w:type="character" w:styleId="Emphasis">
+    <w:name w:val="Emphasis"/>
+    <w:basedOn w:val="DefaultParagraphFont"/>
+    <w:uiPriority w:val="20"/>
+    <w:qFormat/>
+    <w:rsid w:val="00066BC2"/>
+    <w:rPr>
+      <w:i/>
+      <w:iCs/>
+    </w:rPr>
+  </w:style>
+  <w:style w:type="character" w:customStyle="1" w:styleId="language">
+    <w:name w:val="language"/>
+    <w:basedOn w:val="DefaultParagraphFont"/>
+    <w:rsid w:val="00066BC2"/>
+  </w:style>
+  <w:style w:type="paragraph" w:styleId="HTMLPreformatted">
+    <w:name w:val="HTML Preformatted"/>
+    <w:basedOn w:val="Normal"/>
+    <w:link w:val="HTMLPreformattedChar"/>
+    <w:uiPriority w:val="99"/>
+    <w:semiHidden/>
+    <w:unhideWhenUsed/>
+    <w:rsid w:val="00066BC2"/>
+    <w:pPr>
+      <w:tabs>
+        <w:tab w:val="left" w:pos="916"/>
+        <w:tab w:val="left" w:pos="1832"/>
+        <w:tab w:val="left" w:pos="2748"/>
+        <w:tab w:val="left" w:pos="3664"/>
+        <w:tab w:val="left" w:pos="4580"/>
+        <w:tab w:val="left" w:pos="5496"/>
+        <w:tab w:val="left" w:pos="6412"/>
+        <w:tab w:val="left" w:pos="7328"/>
+        <w:tab w:val="left" w:pos="8244"/>
+        <w:tab w:val="left" w:pos="9160"/>
+        <w:tab w:val="left" w:pos="10076"/>
+        <w:tab w:val="left" w:pos="10992"/>
+        <w:tab w:val="left" w:pos="11908"/>
+        <w:tab w:val="left" w:pos="12824"/>
+        <w:tab w:val="left" w:pos="13740"/>
+        <w:tab w:val="left" w:pos="14656"/>
+      </w:tabs>
+      <w:spacing w:after="0" w:line="240" w:lineRule="auto"/>
+    </w:pPr>
+    <w:rPr>
+      <w:rFonts w:ascii="Courier New" w:eastAsia="Times New Roman" w:hAnsi="Courier New" w:cs="Courier New"/>
+      <w:kern w:val="0"/>
+      <w:sz w:val="20"/>
+      <w:szCs w:val="20"/>
+      <w14:ligatures w14:val="none"/>
+    </w:rPr>
+  </w:style>
+  <w:style w:type="character" w:customStyle="1" w:styleId="HTMLPreformattedChar">
+    <w:name w:val="HTML Preformatted Char"/>
+    <w:basedOn w:val="DefaultParagraphFont"/>
+    <w:link w:val="HTMLPreformatted"/>
+    <w:uiPriority w:val="99"/>
+    <w:semiHidden/>
+    <w:rsid w:val="00066BC2"/>
+    <w:rPr>
+      <w:rFonts w:ascii="Courier New" w:eastAsia="Times New Roman" w:hAnsi="Courier New" w:cs="Courier New"/>
+      <w:kern w:val="0"/>
+      <w:sz w:val="20"/>
+      <w:szCs w:val="20"/>
+      <w14:ligatures w14:val="none"/>
+    </w:rPr>
+  </w:style>
+  <w:style w:type="character" w:styleId="HTMLCode">
+    <w:name w:val="HTML Code"/>
+    <w:basedOn w:val="DefaultParagraphFont"/>
+    <w:uiPriority w:val="99"/>
+    <w:semiHidden/>
+    <w:unhideWhenUsed/>
+    <w:rsid w:val="00066BC2"/>
+    <w:rPr>
+      <w:rFonts w:ascii="Courier New" w:eastAsia="Times New Roman" w:hAnsi="Courier New" w:cs="Courier New"/>
+      <w:sz w:val="20"/>
+      <w:szCs w:val="20"/>
+    </w:rPr>
+  </w:style>
+  <w:style w:type="character" w:customStyle="1" w:styleId="hljs-number">
+    <w:name w:val="hljs-number"/>
+    <w:basedOn w:val="DefaultParagraphFont"/>
+    <w:rsid w:val="00066BC2"/>
+  </w:style>
+  <w:style w:type="character" w:customStyle="1" w:styleId="hljs-attr">
+    <w:name w:val="hljs-attr"/>
+    <w:basedOn w:val="DefaultParagraphFont"/>
+    <w:rsid w:val="00066BC2"/>
+  </w:style>
+  <w:style w:type="character" w:customStyle="1" w:styleId="hljs-string">
+    <w:name w:val="hljs-string"/>
+    <w:basedOn w:val="DefaultParagraphFont"/>
+    <w:rsid w:val="00066BC2"/>
+  </w:style>
+  <w:style w:type="character" w:customStyle="1" w:styleId="shoretelphonelink">
+    <w:name w:val="shoretel_phone_link"/>
+    <w:basedOn w:val="DefaultParagraphFont"/>
+    <w:rsid w:val="00066BC2"/>
+  </w:style>
+  <w:style w:type="paragraph" w:customStyle="1" w:styleId="alert-title">
+    <w:name w:val="alert-title"/>
+    <w:basedOn w:val="Normal"/>
+    <w:rsid w:val="00066BC2"/>
+    <w:pPr>
+      <w:spacing w:before="100" w:beforeAutospacing="1" w:after="100" w:afterAutospacing="1" w:line="240" w:lineRule="auto"/>
+    </w:pPr>
+    <w:rPr>
+      <w:rFonts w:ascii="Times New Roman" w:eastAsia="Times New Roman" w:hAnsi="Times New Roman" w:cs="Times New Roman"/>
+      <w:kern w:val="0"/>
+      <w:sz w:val="24"/>
+      <w:szCs w:val="24"/>
+      <w14:ligatures w14:val="none"/>
+    </w:rPr>
+  </w:style>
 </w:styles>
 </file>
 

</xml_diff>